<commit_message>
Reduce size of test files
</commit_message>
<xml_diff>
--- a/examples/001-dotnet-Serverless/file3-lorem-ipsum.docx
+++ b/examples/001-dotnet-Serverless/file3-lorem-ipsum.docx
@@ -1,17 +1,13 @@
 
 <file path=word/document.xml><?xml version="1.0" encoding="utf-8"?>
-<w:document xmlns:o="urn:schemas-microsoft-com:office:office" xmlns:r="http://schemas.openxmlformats.org/officeDocument/2006/relationships" xmlns:v="urn:schemas-microsoft-com:vml" xmlns:w="http://schemas.openxmlformats.org/wordprocessingml/2006/main" xmlns:w10="urn:schemas-microsoft-com:office:word" xmlns:wp="http://schemas.openxmlformats.org/drawingml/2006/wordprocessingDrawing">
+<w:document xmlns:wpc="http://schemas.microsoft.com/office/word/2010/wordprocessingCanvas" xmlns:cx="http://schemas.microsoft.com/office/drawing/2014/chartex" xmlns:cx1="http://schemas.microsoft.com/office/drawing/2015/9/8/chartex" xmlns:cx2="http://schemas.microsoft.com/office/drawing/2015/10/21/chartex" xmlns:cx3="http://schemas.microsoft.com/office/drawing/2016/5/9/chartex" xmlns:cx4="http://schemas.microsoft.com/office/drawing/2016/5/10/chartex" xmlns:cx5="http://schemas.microsoft.com/office/drawing/2016/5/11/chartex" xmlns:cx6="http://schemas.microsoft.com/office/drawing/2016/5/12/chartex" xmlns:cx7="http://schemas.microsoft.com/office/drawing/2016/5/13/chartex" xmlns:cx8="http://schemas.microsoft.com/office/drawing/2016/5/14/chartex" xmlns:mc="http://schemas.openxmlformats.org/markup-compatibility/2006" xmlns:aink="http://schemas.microsoft.com/office/drawing/2016/ink" xmlns:am3d="http://schemas.microsoft.com/office/drawing/2017/model3d" xmlns:o="urn:schemas-microsoft-com:office:office" xmlns:oel="http://schemas.microsoft.com/office/2019/extlst" xmlns:r="http://schemas.openxmlformats.org/officeDocument/2006/relationships" xmlns:m="http://schemas.openxmlformats.org/officeDocument/2006/math" xmlns:v="urn:schemas-microsoft-com:vml" xmlns:wp14="http://schemas.microsoft.com/office/word/2010/wordprocessingDrawing" xmlns:wp="http://schemas.openxmlformats.org/drawingml/2006/wordprocessingDrawing" xmlns:w10="urn:schemas-microsoft-com:office:word" xmlns:w="http://schemas.openxmlformats.org/wordprocessingml/2006/main" xmlns:w14="http://schemas.microsoft.com/office/word/2010/wordml" xmlns:w15="http://schemas.microsoft.com/office/word/2012/wordml" xmlns:w16cex="http://schemas.microsoft.com/office/word/2018/wordml/cex" xmlns:w16cid="http://schemas.microsoft.com/office/word/2016/wordml/cid" xmlns:w16="http://schemas.microsoft.com/office/word/2018/wordml" xmlns:w16sdtdh="http://schemas.microsoft.com/office/word/2020/wordml/sdtdatahash" xmlns:w16se="http://schemas.microsoft.com/office/word/2015/wordml/symex" xmlns:wpg="http://schemas.microsoft.com/office/word/2010/wordprocessingGroup" xmlns:wpi="http://schemas.microsoft.com/office/word/2010/wordprocessingInk" xmlns:wne="http://schemas.microsoft.com/office/word/2006/wordml" xmlns:wps="http://schemas.microsoft.com/office/word/2010/wordprocessingShape" mc:Ignorable="w14 w15 w16se w16cid w16 w16cex w16sdtdh wp14">
   <w:background w:color="FFFFFF"/>
   <w:body>
     <w:p>
       <w:pPr>
         <w:pStyle w:val="Title"/>
-        <w:spacing w:before="240" w:after="120"/>
-        <w:jc w:val="center"/>
-        <w:rPr/>
       </w:pPr>
       <w:r>
-        <w:rPr/>
         <w:t xml:space="preserve">Lorem ipsum </w:t>
       </w:r>
     </w:p>
@@ -25,46 +21,25 @@
           <w:bottom w:val="nil"/>
           <w:right w:val="nil"/>
         </w:pBdr>
-        <w:spacing w:before="0" w:after="225"/>
+        <w:spacing w:after="225"/>
         <w:jc w:val="both"/>
         <w:rPr>
-          <w:rFonts w:cs="DejaVu Sans" w:ascii="DejaVu Sans" w:hAnsi="DejaVu Sans"/>
-          <w:b w:val="false"/>
-          <w:i w:val="false"/>
-          <w:caps w:val="false"/>
-          <w:smallCaps w:val="false"/>
-          <w:color w:val="000000"/>
-          <w:spacing w:val="0"/>
-          <w:sz w:val="21"/>
-        </w:rPr>
-      </w:pPr>
-      <w:r>
-        <w:rPr>
-          <w:rFonts w:cs="DejaVu Sans" w:ascii="DejaVu Sans" w:hAnsi="DejaVu Sans"/>
-          <w:b w:val="false"/>
-          <w:i w:val="false"/>
-          <w:caps w:val="false"/>
-          <w:smallCaps w:val="false"/>
-          <w:color w:val="000000"/>
-          <w:spacing w:val="0"/>
-          <w:sz w:val="21"/>
-        </w:rPr>
-      </w:r>
+          <w:rFonts w:ascii="DejaVu Sans" w:hAnsi="DejaVu Sans" w:cs="DejaVu Sans"/>
+          <w:color w:val="000000"/>
+          <w:sz w:val="21"/>
+        </w:rPr>
+      </w:pPr>
     </w:p>
     <w:p>
       <w:pPr>
         <w:pStyle w:val="Heading1"/>
-        <w:keepNext/>
         <w:numPr>
           <w:ilvl w:val="0"/>
           <w:numId w:val="1"/>
         </w:numPr>
-        <w:spacing w:before="240" w:after="120"/>
-        <w:ind w:left="0" w:right="0" w:hanging="432"/>
-        <w:rPr/>
+        <w:ind w:left="0"/>
       </w:pPr>
       <w:r>
-        <w:rPr/>
         <w:t xml:space="preserve">Lorem ipsum dolor sit amet, consectetur adipiscing elit. Nunc ac faucibus odio. </w:t>
       </w:r>
     </w:p>
@@ -78,31 +53,14 @@
           <w:bottom w:val="nil"/>
           <w:right w:val="nil"/>
         </w:pBdr>
-        <w:spacing w:before="0" w:after="225"/>
+        <w:spacing w:after="225"/>
         <w:jc w:val="both"/>
         <w:rPr>
-          <w:rFonts w:cs="DejaVu Sans" w:ascii="DejaVu Sans" w:hAnsi="DejaVu Sans"/>
-          <w:b w:val="false"/>
-          <w:i w:val="false"/>
-          <w:caps w:val="false"/>
-          <w:smallCaps w:val="false"/>
-          <w:color w:val="000000"/>
-          <w:spacing w:val="0"/>
-          <w:sz w:val="21"/>
-        </w:rPr>
-      </w:pPr>
-      <w:r>
-        <w:rPr>
-          <w:rFonts w:cs="DejaVu Sans" w:ascii="DejaVu Sans" w:hAnsi="DejaVu Sans"/>
-          <w:b w:val="false"/>
-          <w:i w:val="false"/>
-          <w:caps w:val="false"/>
-          <w:smallCaps w:val="false"/>
-          <w:color w:val="000000"/>
-          <w:spacing w:val="0"/>
-          <w:sz w:val="21"/>
-        </w:rPr>
-      </w:r>
+          <w:rFonts w:ascii="DejaVu Sans" w:hAnsi="DejaVu Sans" w:cs="DejaVu Sans"/>
+          <w:color w:val="000000"/>
+          <w:sz w:val="21"/>
+        </w:rPr>
+      </w:pPr>
     </w:p>
     <w:p>
       <w:pPr>
@@ -114,82 +72,54 @@
           <w:bottom w:val="nil"/>
           <w:right w:val="nil"/>
         </w:pBdr>
-        <w:spacing w:before="0" w:after="225"/>
+        <w:spacing w:after="225"/>
         <w:jc w:val="both"/>
         <w:rPr>
-          <w:rFonts w:cs="DejaVu Sans" w:ascii="DejaVu Sans" w:hAnsi="DejaVu Sans"/>
-          <w:b w:val="false"/>
-          <w:i w:val="false"/>
-          <w:caps w:val="false"/>
-          <w:smallCaps w:val="false"/>
-          <w:color w:val="000000"/>
-          <w:spacing w:val="0"/>
+          <w:rFonts w:ascii="DejaVu Sans" w:hAnsi="DejaVu Sans" w:cs="DejaVu Sans"/>
+          <w:color w:val="000000"/>
           <w:sz w:val="21"/>
         </w:rPr>
       </w:pPr>
       <w:r>
         <w:rPr>
-          <w:rFonts w:cs="DejaVu Sans" w:ascii="DejaVu Sans" w:hAnsi="DejaVu Sans"/>
-          <w:b w:val="false"/>
-          <w:i w:val="false"/>
-          <w:caps w:val="false"/>
-          <w:smallCaps w:val="false"/>
-          <w:color w:val="000000"/>
-          <w:spacing w:val="0"/>
+          <w:rFonts w:ascii="DejaVu Sans" w:hAnsi="DejaVu Sans" w:cs="DejaVu Sans"/>
+          <w:color w:val="000000"/>
           <w:sz w:val="21"/>
         </w:rPr>
         <w:t xml:space="preserve">Vestibulum neque massa, scelerisque sit amet ligula eu, congue molestie mi. Praesent ut varius sem. Nullam at porttitor arcu, nec lacinia nisi. Ut ac dolor vitae odio interdum condimentum. </w:t>
       </w:r>
       <w:r>
         <w:rPr>
-          <w:rFonts w:cs="DejaVu Sans" w:ascii="DejaVu Sans" w:hAnsi="DejaVu Sans"/>
+          <w:rFonts w:ascii="DejaVu Sans" w:hAnsi="DejaVu Sans" w:cs="DejaVu Sans"/>
           <w:b/>
           <w:bCs/>
-          <w:i w:val="false"/>
-          <w:caps w:val="false"/>
-          <w:smallCaps w:val="false"/>
-          <w:color w:val="000000"/>
-          <w:spacing w:val="0"/>
+          <w:color w:val="000000"/>
           <w:sz w:val="21"/>
         </w:rPr>
         <w:t xml:space="preserve">Vivamus dapibus sodales ex, vitae malesuada ipsum cursus convallis. Maecenas sed egestas nulla, ac condimentum orci. </w:t>
       </w:r>
       <w:r>
         <w:rPr>
-          <w:rFonts w:cs="DejaVu Sans" w:ascii="DejaVu Sans" w:hAnsi="DejaVu Sans"/>
-          <w:b w:val="false"/>
-          <w:i w:val="false"/>
-          <w:caps w:val="false"/>
-          <w:smallCaps w:val="false"/>
-          <w:color w:val="000000"/>
-          <w:spacing w:val="0"/>
+          <w:rFonts w:ascii="DejaVu Sans" w:hAnsi="DejaVu Sans" w:cs="DejaVu Sans"/>
+          <w:color w:val="000000"/>
           <w:sz w:val="21"/>
         </w:rPr>
         <w:t xml:space="preserve">Mauris diam felis, vulputate ac suscipit et, iaculis non est. Curabitur semper arcu ac ligula semper, nec luctus nisl blandit. Integer lacinia ante ac libero lobortis imperdiet. </w:t>
       </w:r>
       <w:r>
         <w:rPr>
-          <w:rFonts w:cs="DejaVu Sans" w:ascii="DejaVu Sans" w:hAnsi="DejaVu Sans"/>
-          <w:b w:val="false"/>
+          <w:rFonts w:ascii="DejaVu Sans" w:hAnsi="DejaVu Sans" w:cs="DejaVu Sans"/>
           <w:i/>
           <w:iCs/>
-          <w:caps w:val="false"/>
-          <w:smallCaps w:val="false"/>
-          <w:color w:val="000000"/>
-          <w:spacing w:val="0"/>
+          <w:color w:val="000000"/>
           <w:sz w:val="21"/>
         </w:rPr>
         <w:t xml:space="preserve">Nullam mollis convallis ipsum, ac accumsan nunc vehicula vitae. </w:t>
       </w:r>
       <w:r>
         <w:rPr>
-          <w:rFonts w:cs="DejaVu Sans" w:ascii="DejaVu Sans" w:hAnsi="DejaVu Sans"/>
-          <w:b w:val="false"/>
-          <w:i w:val="false"/>
-          <w:caps w:val="false"/>
-          <w:smallCaps w:val="false"/>
-          <w:color w:val="000000"/>
-          <w:spacing w:val="0"/>
+          <w:rFonts w:ascii="DejaVu Sans" w:hAnsi="DejaVu Sans" w:cs="DejaVu Sans"/>
+          <w:color w:val="000000"/>
           <w:sz w:val="21"/>
         </w:rPr>
         <w:t>Nulla eget justo in felis tristique fringilla. Morbi sit amet tortor quis risus auctor condimentum. Morbi in ullamcorper elit. Nulla iaculis tellus sit amet mauris tempus fringilla.</w:t>
@@ -205,28 +135,18 @@
           <w:bottom w:val="nil"/>
           <w:right w:val="nil"/>
         </w:pBdr>
-        <w:spacing w:before="0" w:after="225"/>
+        <w:spacing w:after="225"/>
         <w:jc w:val="both"/>
         <w:rPr>
-          <w:rFonts w:cs="DejaVu Sans" w:ascii="DejaVu Sans" w:hAnsi="DejaVu Sans"/>
-          <w:b w:val="false"/>
-          <w:i w:val="false"/>
-          <w:caps w:val="false"/>
-          <w:smallCaps w:val="false"/>
-          <w:color w:val="000000"/>
-          <w:spacing w:val="0"/>
+          <w:rFonts w:ascii="DejaVu Sans" w:hAnsi="DejaVu Sans" w:cs="DejaVu Sans"/>
+          <w:color w:val="000000"/>
           <w:sz w:val="21"/>
         </w:rPr>
       </w:pPr>
       <w:r>
         <w:rPr>
-          <w:rFonts w:cs="DejaVu Sans" w:ascii="DejaVu Sans" w:hAnsi="DejaVu Sans"/>
-          <w:b w:val="false"/>
-          <w:i w:val="false"/>
-          <w:caps w:val="false"/>
-          <w:smallCaps w:val="false"/>
-          <w:color w:val="000000"/>
-          <w:spacing w:val="0"/>
+          <w:rFonts w:ascii="DejaVu Sans" w:hAnsi="DejaVu Sans" w:cs="DejaVu Sans"/>
+          <w:color w:val="000000"/>
           <w:sz w:val="21"/>
         </w:rPr>
         <w:t>Maecenas mauris lectus, lobortis et purus mattis, blandit dictum tellus.</w:t>
@@ -246,30 +166,22 @@
           <w:bottom w:val="nil"/>
           <w:right w:val="nil"/>
         </w:pBdr>
-        <w:spacing w:before="0" w:after="225"/>
+        <w:spacing w:after="225"/>
         <w:jc w:val="both"/>
         <w:rPr>
-          <w:rFonts w:cs="DejaVu Sans" w:ascii="DejaVu Sans" w:hAnsi="DejaVu Sans"/>
+          <w:rFonts w:ascii="DejaVu Sans" w:hAnsi="DejaVu Sans" w:cs="DejaVu Sans"/>
           <w:b/>
           <w:bCs/>
-          <w:i w:val="false"/>
-          <w:caps w:val="false"/>
-          <w:smallCaps w:val="false"/>
-          <w:color w:val="000000"/>
-          <w:spacing w:val="0"/>
+          <w:color w:val="000000"/>
           <w:sz w:val="21"/>
         </w:rPr>
       </w:pPr>
       <w:r>
         <w:rPr>
-          <w:rFonts w:cs="DejaVu Sans" w:ascii="DejaVu Sans" w:hAnsi="DejaVu Sans"/>
+          <w:rFonts w:ascii="DejaVu Sans" w:hAnsi="DejaVu Sans" w:cs="DejaVu Sans"/>
           <w:b/>
           <w:bCs/>
-          <w:i w:val="false"/>
-          <w:caps w:val="false"/>
-          <w:smallCaps w:val="false"/>
-          <w:color w:val="000000"/>
-          <w:spacing w:val="0"/>
+          <w:color w:val="000000"/>
           <w:sz w:val="21"/>
         </w:rPr>
         <w:t xml:space="preserve">Maecenas non lorem quis tellus placerat varius. </w:t>
@@ -289,30 +201,22 @@
           <w:bottom w:val="nil"/>
           <w:right w:val="nil"/>
         </w:pBdr>
-        <w:spacing w:before="0" w:after="225"/>
+        <w:spacing w:after="225"/>
         <w:jc w:val="both"/>
         <w:rPr>
-          <w:rFonts w:cs="DejaVu Sans" w:ascii="DejaVu Sans" w:hAnsi="DejaVu Sans"/>
-          <w:b w:val="false"/>
+          <w:rFonts w:ascii="DejaVu Sans" w:hAnsi="DejaVu Sans" w:cs="DejaVu Sans"/>
           <w:i/>
           <w:iCs/>
-          <w:caps w:val="false"/>
-          <w:smallCaps w:val="false"/>
-          <w:color w:val="000000"/>
-          <w:spacing w:val="0"/>
+          <w:color w:val="000000"/>
           <w:sz w:val="21"/>
         </w:rPr>
       </w:pPr>
       <w:r>
         <w:rPr>
-          <w:rFonts w:cs="DejaVu Sans" w:ascii="DejaVu Sans" w:hAnsi="DejaVu Sans"/>
-          <w:b w:val="false"/>
+          <w:rFonts w:ascii="DejaVu Sans" w:hAnsi="DejaVu Sans" w:cs="DejaVu Sans"/>
           <w:i/>
           <w:iCs/>
-          <w:caps w:val="false"/>
-          <w:smallCaps w:val="false"/>
-          <w:color w:val="000000"/>
-          <w:spacing w:val="0"/>
+          <w:color w:val="000000"/>
           <w:sz w:val="21"/>
         </w:rPr>
         <w:t xml:space="preserve">Nulla facilisi. </w:t>
@@ -332,29 +236,19 @@
           <w:bottom w:val="nil"/>
           <w:right w:val="nil"/>
         </w:pBdr>
-        <w:spacing w:before="0" w:after="225"/>
+        <w:spacing w:after="225"/>
         <w:jc w:val="both"/>
         <w:rPr>
-          <w:rFonts w:cs="DejaVu Sans" w:ascii="DejaVu Sans" w:hAnsi="DejaVu Sans"/>
-          <w:b w:val="false"/>
-          <w:i w:val="false"/>
-          <w:caps w:val="false"/>
-          <w:smallCaps w:val="false"/>
-          <w:color w:val="000000"/>
-          <w:spacing w:val="0"/>
+          <w:rFonts w:ascii="DejaVu Sans" w:hAnsi="DejaVu Sans" w:cs="DejaVu Sans"/>
+          <w:color w:val="000000"/>
           <w:sz w:val="21"/>
           <w:u w:val="single"/>
         </w:rPr>
       </w:pPr>
       <w:r>
         <w:rPr>
-          <w:rFonts w:cs="DejaVu Sans" w:ascii="DejaVu Sans" w:hAnsi="DejaVu Sans"/>
-          <w:b w:val="false"/>
-          <w:i w:val="false"/>
-          <w:caps w:val="false"/>
-          <w:smallCaps w:val="false"/>
-          <w:color w:val="000000"/>
-          <w:spacing w:val="0"/>
+          <w:rFonts w:ascii="DejaVu Sans" w:hAnsi="DejaVu Sans" w:cs="DejaVu Sans"/>
+          <w:color w:val="000000"/>
           <w:sz w:val="21"/>
           <w:u w:val="single"/>
         </w:rPr>
@@ -375,30 +269,20 @@
           <w:bottom w:val="nil"/>
           <w:right w:val="nil"/>
         </w:pBdr>
-        <w:spacing w:before="0" w:after="225"/>
+        <w:spacing w:after="225"/>
         <w:jc w:val="both"/>
         <w:rPr>
-          <w:rFonts w:cs="DejaVu Sans" w:ascii="DejaVu Sans" w:hAnsi="DejaVu Sans"/>
-          <w:b w:val="false"/>
-          <w:i w:val="false"/>
-          <w:caps w:val="false"/>
-          <w:smallCaps w:val="false"/>
-          <w:color w:val="000000"/>
-          <w:spacing w:val="0"/>
-          <w:sz w:val="21"/>
-        </w:rPr>
-      </w:pPr>
-      <w:hyperlink r:id="rId2">
+          <w:rFonts w:ascii="DejaVu Sans" w:hAnsi="DejaVu Sans" w:cs="DejaVu Sans"/>
+          <w:color w:val="000000"/>
+          <w:sz w:val="21"/>
+        </w:rPr>
+      </w:pPr>
+      <w:hyperlink r:id="rId7">
         <w:r>
           <w:rPr>
             <w:rStyle w:val="InternetLink"/>
-            <w:rFonts w:cs="DejaVu Sans" w:ascii="DejaVu Sans" w:hAnsi="DejaVu Sans"/>
-            <w:b w:val="false"/>
-            <w:i w:val="false"/>
-            <w:caps w:val="false"/>
-            <w:smallCaps w:val="false"/>
+            <w:rFonts w:ascii="DejaVu Sans" w:hAnsi="DejaVu Sans" w:cs="DejaVu Sans"/>
             <w:color w:val="000000"/>
-            <w:spacing w:val="0"/>
             <w:sz w:val="21"/>
           </w:rPr>
           <w:t xml:space="preserve">Mauris id ex erat. </w:t>
@@ -406,13 +290,8 @@
       </w:hyperlink>
       <w:r>
         <w:rPr>
-          <w:rFonts w:cs="DejaVu Sans" w:ascii="DejaVu Sans" w:hAnsi="DejaVu Sans"/>
-          <w:b w:val="false"/>
-          <w:i w:val="false"/>
-          <w:caps w:val="false"/>
-          <w:smallCaps w:val="false"/>
-          <w:color w:val="000000"/>
-          <w:spacing w:val="0"/>
+          <w:rFonts w:ascii="DejaVu Sans" w:hAnsi="DejaVu Sans" w:cs="DejaVu Sans"/>
+          <w:color w:val="000000"/>
           <w:sz w:val="21"/>
         </w:rPr>
         <w:t xml:space="preserve">Nunc vulputate neque vitae justo facilisis, non condimentum ante sagittis. </w:t>
@@ -432,28 +311,18 @@
           <w:bottom w:val="nil"/>
           <w:right w:val="nil"/>
         </w:pBdr>
-        <w:spacing w:before="0" w:after="225"/>
+        <w:spacing w:after="225"/>
         <w:jc w:val="both"/>
         <w:rPr>
-          <w:rFonts w:cs="DejaVu Sans" w:ascii="DejaVu Sans" w:hAnsi="DejaVu Sans"/>
-          <w:b w:val="false"/>
-          <w:i w:val="false"/>
-          <w:caps w:val="false"/>
-          <w:smallCaps w:val="false"/>
-          <w:color w:val="000000"/>
-          <w:spacing w:val="0"/>
+          <w:rFonts w:ascii="DejaVu Sans" w:hAnsi="DejaVu Sans" w:cs="DejaVu Sans"/>
+          <w:color w:val="000000"/>
           <w:sz w:val="21"/>
         </w:rPr>
       </w:pPr>
       <w:r>
         <w:rPr>
-          <w:rFonts w:cs="DejaVu Sans" w:ascii="DejaVu Sans" w:hAnsi="DejaVu Sans"/>
-          <w:b w:val="false"/>
-          <w:i w:val="false"/>
-          <w:caps w:val="false"/>
-          <w:smallCaps w:val="false"/>
-          <w:color w:val="000000"/>
-          <w:spacing w:val="0"/>
+          <w:rFonts w:ascii="DejaVu Sans" w:hAnsi="DejaVu Sans" w:cs="DejaVu Sans"/>
+          <w:color w:val="000000"/>
           <w:sz w:val="21"/>
         </w:rPr>
         <w:t xml:space="preserve">Morbi viverra semper lorem nec molestie. </w:t>
@@ -473,28 +342,18 @@
           <w:bottom w:val="nil"/>
           <w:right w:val="nil"/>
         </w:pBdr>
-        <w:spacing w:before="0" w:after="225"/>
+        <w:spacing w:after="225"/>
         <w:jc w:val="both"/>
         <w:rPr>
-          <w:rFonts w:cs="DejaVu Sans" w:ascii="DejaVu Sans" w:hAnsi="DejaVu Sans"/>
-          <w:b w:val="false"/>
-          <w:i w:val="false"/>
-          <w:caps w:val="false"/>
-          <w:smallCaps w:val="false"/>
-          <w:color w:val="000000"/>
-          <w:spacing w:val="0"/>
+          <w:rFonts w:ascii="DejaVu Sans" w:hAnsi="DejaVu Sans" w:cs="DejaVu Sans"/>
+          <w:color w:val="000000"/>
           <w:sz w:val="21"/>
         </w:rPr>
       </w:pPr>
       <w:r>
         <w:rPr>
-          <w:rFonts w:cs="DejaVu Sans" w:ascii="DejaVu Sans" w:hAnsi="DejaVu Sans"/>
-          <w:b w:val="false"/>
-          <w:i w:val="false"/>
-          <w:caps w:val="false"/>
-          <w:smallCaps w:val="false"/>
-          <w:color w:val="000000"/>
-          <w:spacing w:val="0"/>
+          <w:rFonts w:ascii="DejaVu Sans" w:hAnsi="DejaVu Sans" w:cs="DejaVu Sans"/>
+          <w:color w:val="000000"/>
           <w:sz w:val="21"/>
         </w:rPr>
         <w:t>Maecenas tincidunt est efficitur ligula euismod, sit amet ornare est vulputate.</w:t>
@@ -510,21 +369,22 @@
           <w:bottom w:val="nil"/>
           <w:right w:val="nil"/>
         </w:pBdr>
-        <w:spacing w:before="0" w:after="225"/>
+        <w:spacing w:after="225"/>
         <w:jc w:val="both"/>
-        <w:rPr/>
       </w:pPr>
       <w:r>
-        <w:rPr/>
+        <w:rPr>
+          <w:noProof/>
+        </w:rPr>
         <w:drawing>
-          <wp:inline distT="0" distB="0" distL="0" distR="0">
+          <wp:inline distT="0" distB="0" distL="0" distR="0" wp14:anchorId="6E5ED0C5" wp14:editId="467C1804">
             <wp:extent cx="4099560" cy="2059940"/>
             <wp:effectExtent l="0" t="0" r="0" b="0"/>
-            <wp:docPr id="1" name=""/>
+            <wp:docPr id="1" name="Chart 1"/>
             <wp:cNvGraphicFramePr/>
             <a:graphic xmlns:a="http://schemas.openxmlformats.org/drawingml/2006/main">
               <a:graphicData uri="http://schemas.openxmlformats.org/drawingml/2006/chart">
-                <c:chart xmlns:c="http://schemas.openxmlformats.org/drawingml/2006/chart" xmlns:r="http://schemas.openxmlformats.org/officeDocument/2006/relationships" r:id="rId3"/>
+                <c:chart xmlns:c="http://schemas.openxmlformats.org/drawingml/2006/chart" xmlns:r="http://schemas.openxmlformats.org/officeDocument/2006/relationships" r:id="rId8"/>
               </a:graphicData>
             </a:graphic>
           </wp:inline>
@@ -541,31 +401,14 @@
           <w:bottom w:val="nil"/>
           <w:right w:val="nil"/>
         </w:pBdr>
-        <w:spacing w:before="0" w:after="225"/>
+        <w:spacing w:after="225"/>
         <w:jc w:val="both"/>
         <w:rPr>
-          <w:rFonts w:cs="DejaVu Sans" w:ascii="DejaVu Sans" w:hAnsi="DejaVu Sans"/>
-          <w:b w:val="false"/>
-          <w:i w:val="false"/>
-          <w:caps w:val="false"/>
-          <w:smallCaps w:val="false"/>
-          <w:color w:val="000000"/>
-          <w:spacing w:val="0"/>
-          <w:sz w:val="21"/>
-        </w:rPr>
-      </w:pPr>
-      <w:r>
-        <w:rPr>
-          <w:rFonts w:cs="DejaVu Sans" w:ascii="DejaVu Sans" w:hAnsi="DejaVu Sans"/>
-          <w:b w:val="false"/>
-          <w:i w:val="false"/>
-          <w:caps w:val="false"/>
-          <w:smallCaps w:val="false"/>
-          <w:color w:val="000000"/>
-          <w:spacing w:val="0"/>
-          <w:sz w:val="21"/>
-        </w:rPr>
-      </w:r>
+          <w:rFonts w:ascii="DejaVu Sans" w:hAnsi="DejaVu Sans" w:cs="DejaVu Sans"/>
+          <w:color w:val="000000"/>
+          <w:sz w:val="21"/>
+        </w:rPr>
+      </w:pPr>
     </w:p>
     <w:p>
       <w:pPr>
@@ -577,31 +420,14 @@
           <w:bottom w:val="nil"/>
           <w:right w:val="nil"/>
         </w:pBdr>
-        <w:spacing w:before="0" w:after="225"/>
+        <w:spacing w:after="225"/>
         <w:jc w:val="both"/>
         <w:rPr>
-          <w:rFonts w:cs="DejaVu Sans" w:ascii="DejaVu Sans" w:hAnsi="DejaVu Sans"/>
-          <w:b w:val="false"/>
-          <w:i w:val="false"/>
-          <w:caps w:val="false"/>
-          <w:smallCaps w:val="false"/>
-          <w:color w:val="000000"/>
-          <w:spacing w:val="0"/>
-          <w:sz w:val="21"/>
-        </w:rPr>
-      </w:pPr>
-      <w:r>
-        <w:rPr>
-          <w:rFonts w:cs="DejaVu Sans" w:ascii="DejaVu Sans" w:hAnsi="DejaVu Sans"/>
-          <w:b w:val="false"/>
-          <w:i w:val="false"/>
-          <w:caps w:val="false"/>
-          <w:smallCaps w:val="false"/>
-          <w:color w:val="000000"/>
-          <w:spacing w:val="0"/>
-          <w:sz w:val="21"/>
-        </w:rPr>
-      </w:r>
+          <w:rFonts w:ascii="DejaVu Sans" w:hAnsi="DejaVu Sans" w:cs="DejaVu Sans"/>
+          <w:color w:val="000000"/>
+          <w:sz w:val="21"/>
+        </w:rPr>
+      </w:pPr>
     </w:p>
     <w:p>
       <w:pPr>
@@ -613,31 +439,14 @@
           <w:bottom w:val="nil"/>
           <w:right w:val="nil"/>
         </w:pBdr>
-        <w:spacing w:before="0" w:after="225"/>
+        <w:spacing w:after="225"/>
         <w:jc w:val="both"/>
         <w:rPr>
-          <w:rFonts w:cs="DejaVu Sans" w:ascii="DejaVu Sans" w:hAnsi="DejaVu Sans"/>
-          <w:b w:val="false"/>
-          <w:i w:val="false"/>
-          <w:caps w:val="false"/>
-          <w:smallCaps w:val="false"/>
-          <w:color w:val="000000"/>
-          <w:spacing w:val="0"/>
-          <w:sz w:val="21"/>
-        </w:rPr>
-      </w:pPr>
-      <w:r>
-        <w:rPr>
-          <w:rFonts w:cs="DejaVu Sans" w:ascii="DejaVu Sans" w:hAnsi="DejaVu Sans"/>
-          <w:b w:val="false"/>
-          <w:i w:val="false"/>
-          <w:caps w:val="false"/>
-          <w:smallCaps w:val="false"/>
-          <w:color w:val="000000"/>
-          <w:spacing w:val="0"/>
-          <w:sz w:val="21"/>
-        </w:rPr>
-      </w:r>
+          <w:rFonts w:ascii="DejaVu Sans" w:hAnsi="DejaVu Sans" w:cs="DejaVu Sans"/>
+          <w:color w:val="000000"/>
+          <w:sz w:val="21"/>
+        </w:rPr>
+      </w:pPr>
     </w:p>
     <w:p>
       <w:pPr>
@@ -649,31 +458,14 @@
           <w:bottom w:val="nil"/>
           <w:right w:val="nil"/>
         </w:pBdr>
-        <w:spacing w:before="0" w:after="225"/>
+        <w:spacing w:after="225"/>
         <w:jc w:val="both"/>
         <w:rPr>
-          <w:rFonts w:cs="DejaVu Sans" w:ascii="DejaVu Sans" w:hAnsi="DejaVu Sans"/>
-          <w:b w:val="false"/>
-          <w:i w:val="false"/>
-          <w:caps w:val="false"/>
-          <w:smallCaps w:val="false"/>
-          <w:color w:val="000000"/>
-          <w:spacing w:val="0"/>
-          <w:sz w:val="21"/>
-        </w:rPr>
-      </w:pPr>
-      <w:r>
-        <w:rPr>
-          <w:rFonts w:cs="DejaVu Sans" w:ascii="DejaVu Sans" w:hAnsi="DejaVu Sans"/>
-          <w:b w:val="false"/>
-          <w:i w:val="false"/>
-          <w:caps w:val="false"/>
-          <w:smallCaps w:val="false"/>
-          <w:color w:val="000000"/>
-          <w:spacing w:val="0"/>
-          <w:sz w:val="21"/>
-        </w:rPr>
-      </w:r>
+          <w:rFonts w:ascii="DejaVu Sans" w:hAnsi="DejaVu Sans" w:cs="DejaVu Sans"/>
+          <w:color w:val="000000"/>
+          <w:sz w:val="21"/>
+        </w:rPr>
+      </w:pPr>
     </w:p>
     <w:p>
       <w:pPr>
@@ -685,31 +477,14 @@
           <w:bottom w:val="nil"/>
           <w:right w:val="nil"/>
         </w:pBdr>
-        <w:spacing w:before="0" w:after="225"/>
+        <w:spacing w:after="225"/>
         <w:jc w:val="both"/>
         <w:rPr>
-          <w:rFonts w:cs="DejaVu Sans" w:ascii="DejaVu Sans" w:hAnsi="DejaVu Sans"/>
-          <w:b w:val="false"/>
-          <w:i w:val="false"/>
-          <w:caps w:val="false"/>
-          <w:smallCaps w:val="false"/>
-          <w:color w:val="000000"/>
-          <w:spacing w:val="0"/>
-          <w:sz w:val="21"/>
-        </w:rPr>
-      </w:pPr>
-      <w:r>
-        <w:rPr>
-          <w:rFonts w:cs="DejaVu Sans" w:ascii="DejaVu Sans" w:hAnsi="DejaVu Sans"/>
-          <w:b w:val="false"/>
-          <w:i w:val="false"/>
-          <w:caps w:val="false"/>
-          <w:smallCaps w:val="false"/>
-          <w:color w:val="000000"/>
-          <w:spacing w:val="0"/>
-          <w:sz w:val="21"/>
-        </w:rPr>
-      </w:r>
+          <w:rFonts w:ascii="DejaVu Sans" w:hAnsi="DejaVu Sans" w:cs="DejaVu Sans"/>
+          <w:color w:val="000000"/>
+          <w:sz w:val="21"/>
+        </w:rPr>
+      </w:pPr>
     </w:p>
     <w:p>
       <w:pPr>
@@ -721,31 +496,14 @@
           <w:bottom w:val="nil"/>
           <w:right w:val="nil"/>
         </w:pBdr>
-        <w:spacing w:before="0" w:after="225"/>
+        <w:spacing w:after="225"/>
         <w:jc w:val="both"/>
         <w:rPr>
-          <w:rFonts w:cs="DejaVu Sans" w:ascii="DejaVu Sans" w:hAnsi="DejaVu Sans"/>
-          <w:b w:val="false"/>
-          <w:i w:val="false"/>
-          <w:caps w:val="false"/>
-          <w:smallCaps w:val="false"/>
-          <w:color w:val="000000"/>
-          <w:spacing w:val="0"/>
-          <w:sz w:val="21"/>
-        </w:rPr>
-      </w:pPr>
-      <w:r>
-        <w:rPr>
-          <w:rFonts w:cs="DejaVu Sans" w:ascii="DejaVu Sans" w:hAnsi="DejaVu Sans"/>
-          <w:b w:val="false"/>
-          <w:i w:val="false"/>
-          <w:caps w:val="false"/>
-          <w:smallCaps w:val="false"/>
-          <w:color w:val="000000"/>
-          <w:spacing w:val="0"/>
-          <w:sz w:val="21"/>
-        </w:rPr>
-      </w:r>
+          <w:rFonts w:ascii="DejaVu Sans" w:hAnsi="DejaVu Sans" w:cs="DejaVu Sans"/>
+          <w:color w:val="000000"/>
+          <w:sz w:val="21"/>
+        </w:rPr>
+      </w:pPr>
     </w:p>
     <w:p>
       <w:pPr>
@@ -757,31 +515,14 @@
           <w:bottom w:val="nil"/>
           <w:right w:val="nil"/>
         </w:pBdr>
-        <w:spacing w:before="0" w:after="225"/>
+        <w:spacing w:after="225"/>
         <w:jc w:val="both"/>
         <w:rPr>
-          <w:rFonts w:cs="DejaVu Sans" w:ascii="DejaVu Sans" w:hAnsi="DejaVu Sans"/>
-          <w:b w:val="false"/>
-          <w:i w:val="false"/>
-          <w:caps w:val="false"/>
-          <w:smallCaps w:val="false"/>
-          <w:color w:val="000000"/>
-          <w:spacing w:val="0"/>
-          <w:sz w:val="21"/>
-        </w:rPr>
-      </w:pPr>
-      <w:r>
-        <w:rPr>
-          <w:rFonts w:cs="DejaVu Sans" w:ascii="DejaVu Sans" w:hAnsi="DejaVu Sans"/>
-          <w:b w:val="false"/>
-          <w:i w:val="false"/>
-          <w:caps w:val="false"/>
-          <w:smallCaps w:val="false"/>
-          <w:color w:val="000000"/>
-          <w:spacing w:val="0"/>
-          <w:sz w:val="21"/>
-        </w:rPr>
-      </w:r>
+          <w:rFonts w:ascii="DejaVu Sans" w:hAnsi="DejaVu Sans" w:cs="DejaVu Sans"/>
+          <w:color w:val="000000"/>
+          <w:sz w:val="21"/>
+        </w:rPr>
+      </w:pPr>
     </w:p>
     <w:p>
       <w:pPr>
@@ -793,31 +534,14 @@
           <w:bottom w:val="nil"/>
           <w:right w:val="nil"/>
         </w:pBdr>
-        <w:spacing w:before="0" w:after="225"/>
+        <w:spacing w:after="225"/>
         <w:jc w:val="both"/>
         <w:rPr>
-          <w:rFonts w:cs="DejaVu Sans" w:ascii="DejaVu Sans" w:hAnsi="DejaVu Sans"/>
-          <w:b w:val="false"/>
-          <w:i w:val="false"/>
-          <w:caps w:val="false"/>
-          <w:smallCaps w:val="false"/>
-          <w:color w:val="000000"/>
-          <w:spacing w:val="0"/>
-          <w:sz w:val="21"/>
-        </w:rPr>
-      </w:pPr>
-      <w:r>
-        <w:rPr>
-          <w:rFonts w:cs="DejaVu Sans" w:ascii="DejaVu Sans" w:hAnsi="DejaVu Sans"/>
-          <w:b w:val="false"/>
-          <w:i w:val="false"/>
-          <w:caps w:val="false"/>
-          <w:smallCaps w:val="false"/>
-          <w:color w:val="000000"/>
-          <w:spacing w:val="0"/>
-          <w:sz w:val="21"/>
-        </w:rPr>
-      </w:r>
+          <w:rFonts w:ascii="DejaVu Sans" w:hAnsi="DejaVu Sans" w:cs="DejaVu Sans"/>
+          <w:color w:val="000000"/>
+          <w:sz w:val="21"/>
+        </w:rPr>
+      </w:pPr>
     </w:p>
     <w:p>
       <w:pPr>
@@ -829,28 +553,18 @@
           <w:bottom w:val="nil"/>
           <w:right w:val="nil"/>
         </w:pBdr>
-        <w:spacing w:before="0" w:after="225"/>
+        <w:spacing w:after="225"/>
         <w:jc w:val="both"/>
         <w:rPr>
-          <w:rFonts w:cs="DejaVu Sans" w:ascii="DejaVu Sans" w:hAnsi="DejaVu Sans"/>
-          <w:b w:val="false"/>
-          <w:i w:val="false"/>
-          <w:caps w:val="false"/>
-          <w:smallCaps w:val="false"/>
-          <w:color w:val="000000"/>
-          <w:spacing w:val="0"/>
+          <w:rFonts w:ascii="DejaVu Sans" w:hAnsi="DejaVu Sans" w:cs="DejaVu Sans"/>
+          <w:color w:val="000000"/>
           <w:sz w:val="21"/>
         </w:rPr>
       </w:pPr>
       <w:r>
         <w:rPr>
-          <w:rFonts w:cs="DejaVu Sans" w:ascii="DejaVu Sans" w:hAnsi="DejaVu Sans"/>
-          <w:b w:val="false"/>
-          <w:i w:val="false"/>
-          <w:caps w:val="false"/>
-          <w:smallCaps w:val="false"/>
-          <w:color w:val="000000"/>
-          <w:spacing w:val="0"/>
+          <w:rFonts w:ascii="DejaVu Sans" w:hAnsi="DejaVu Sans" w:cs="DejaVu Sans"/>
+          <w:color w:val="000000"/>
           <w:sz w:val="21"/>
         </w:rPr>
         <w:t>In non mauris justo. Duis vehicula mi vel mi pretium, a viverra erat efficitur. Cras aliquam est ac eros varius, id iaculis dui auctor. Duis pretium neque ligula, et pulvinar mi placerat et. Nulla nec nunc sit amet nunc posuere vestibulum. Ut id neque eget tortor mattis tristique. Donec ante est, blandit sit amet tristique vel, lacinia pulvinar arcu. Pellentesque scelerisque fermentum erat, id posuere justo pulvinar ut. Cras id eros sed enim aliquam lobortis. Sed lobortis nisl ut eros efficitur tincidunt. Cras justo mi, porttitor quis mattis vel, ultricies ut purus. Ut facilisis et lacus eu cursus.</w:t>
@@ -866,28 +580,18 @@
           <w:bottom w:val="nil"/>
           <w:right w:val="nil"/>
         </w:pBdr>
-        <w:spacing w:before="0" w:after="225"/>
+        <w:spacing w:after="225"/>
         <w:jc w:val="both"/>
         <w:rPr>
-          <w:rFonts w:cs="DejaVu Sans" w:ascii="DejaVu Sans" w:hAnsi="DejaVu Sans"/>
-          <w:b w:val="false"/>
-          <w:i w:val="false"/>
-          <w:caps w:val="false"/>
-          <w:smallCaps w:val="false"/>
-          <w:color w:val="000000"/>
-          <w:spacing w:val="0"/>
+          <w:rFonts w:ascii="DejaVu Sans" w:hAnsi="DejaVu Sans" w:cs="DejaVu Sans"/>
+          <w:color w:val="000000"/>
           <w:sz w:val="21"/>
         </w:rPr>
       </w:pPr>
       <w:r>
         <w:rPr>
-          <w:rFonts w:cs="DejaVu Sans" w:ascii="DejaVu Sans" w:hAnsi="DejaVu Sans"/>
-          <w:b w:val="false"/>
-          <w:i w:val="false"/>
-          <w:caps w:val="false"/>
-          <w:smallCaps w:val="false"/>
-          <w:color w:val="000000"/>
-          <w:spacing w:val="0"/>
+          <w:rFonts w:ascii="DejaVu Sans" w:hAnsi="DejaVu Sans" w:cs="DejaVu Sans"/>
+          <w:color w:val="000000"/>
           <w:sz w:val="21"/>
         </w:rPr>
         <w:t xml:space="preserve">In eleifend velit vitae libero sollicitudin euismod. Fusce vitae vestibulum velit. Pellentesque vulputate lectus quis pellentesque commodo. Aliquam erat volutpat. Vestibulum in egestas velit. Pellentesque fermentum nisl vitae fringilla venenatis. Etiam id mauris vitae orci maximus ultricies. </w:t>
@@ -903,46 +607,25 @@
           <w:bottom w:val="nil"/>
           <w:right w:val="nil"/>
         </w:pBdr>
-        <w:spacing w:before="0" w:after="225"/>
+        <w:spacing w:after="225"/>
         <w:jc w:val="both"/>
         <w:rPr>
-          <w:rFonts w:cs="DejaVu Sans" w:ascii="DejaVu Sans" w:hAnsi="DejaVu Sans"/>
-          <w:b w:val="false"/>
-          <w:i w:val="false"/>
-          <w:caps w:val="false"/>
-          <w:smallCaps w:val="false"/>
-          <w:color w:val="000000"/>
-          <w:spacing w:val="0"/>
-          <w:sz w:val="21"/>
-        </w:rPr>
-      </w:pPr>
-      <w:r>
-        <w:rPr>
-          <w:rFonts w:cs="DejaVu Sans" w:ascii="DejaVu Sans" w:hAnsi="DejaVu Sans"/>
-          <w:b w:val="false"/>
-          <w:i w:val="false"/>
-          <w:caps w:val="false"/>
-          <w:smallCaps w:val="false"/>
-          <w:color w:val="000000"/>
-          <w:spacing w:val="0"/>
-          <w:sz w:val="21"/>
-        </w:rPr>
-      </w:r>
+          <w:rFonts w:ascii="DejaVu Sans" w:hAnsi="DejaVu Sans" w:cs="DejaVu Sans"/>
+          <w:color w:val="000000"/>
+          <w:sz w:val="21"/>
+        </w:rPr>
+      </w:pPr>
     </w:p>
     <w:p>
       <w:pPr>
         <w:pStyle w:val="Heading1"/>
-        <w:keepNext/>
         <w:numPr>
           <w:ilvl w:val="0"/>
           <w:numId w:val="1"/>
         </w:numPr>
-        <w:spacing w:before="240" w:after="120"/>
-        <w:ind w:left="0" w:right="0" w:hanging="432"/>
-        <w:rPr/>
+        <w:ind w:left="0"/>
       </w:pPr>
       <w:r>
-        <w:rPr/>
         <w:t>Cras fringilla ipsum magna, in fringilla dui commodo a.</w:t>
       </w:r>
     </w:p>
@@ -956,42 +639,25 @@
           <w:bottom w:val="nil"/>
           <w:right w:val="nil"/>
         </w:pBdr>
-        <w:spacing w:before="0" w:after="225"/>
+        <w:spacing w:after="225"/>
         <w:jc w:val="both"/>
         <w:rPr>
-          <w:rFonts w:cs="DejaVu Sans" w:ascii="DejaVu Sans" w:hAnsi="DejaVu Sans"/>
-          <w:b w:val="false"/>
-          <w:i w:val="false"/>
-          <w:caps w:val="false"/>
-          <w:smallCaps w:val="false"/>
-          <w:color w:val="000000"/>
-          <w:spacing w:val="0"/>
-          <w:sz w:val="21"/>
-        </w:rPr>
-      </w:pPr>
-      <w:r>
-        <w:rPr>
-          <w:rFonts w:cs="DejaVu Sans" w:ascii="DejaVu Sans" w:hAnsi="DejaVu Sans"/>
-          <w:b w:val="false"/>
-          <w:i w:val="false"/>
-          <w:caps w:val="false"/>
-          <w:smallCaps w:val="false"/>
-          <w:color w:val="000000"/>
-          <w:spacing w:val="0"/>
-          <w:sz w:val="21"/>
-        </w:rPr>
-      </w:r>
+          <w:rFonts w:ascii="DejaVu Sans" w:hAnsi="DejaVu Sans" w:cs="DejaVu Sans"/>
+          <w:color w:val="000000"/>
+          <w:sz w:val="21"/>
+        </w:rPr>
+      </w:pPr>
     </w:p>
     <w:tbl>
       <w:tblPr>
-        <w:jc w:val="left"/>
+        <w:tblW w:w="0" w:type="auto"/>
         <w:tblInd w:w="53" w:type="dxa"/>
         <w:tblBorders>
           <w:top w:val="single" w:sz="2" w:space="0" w:color="000001"/>
           <w:left w:val="single" w:sz="2" w:space="0" w:color="000001"/>
           <w:bottom w:val="single" w:sz="2" w:space="0" w:color="000001"/>
+          <w:right w:val="nil"/>
           <w:insideH w:val="single" w:sz="2" w:space="0" w:color="000001"/>
-          <w:right w:val="nil"/>
           <w:insideV w:val="nil"/>
         </w:tblBorders>
         <w:tblCellMar>
@@ -1000,6 +666,7 @@
           <w:bottom w:w="55" w:type="dxa"/>
           <w:right w:w="55" w:type="dxa"/>
         </w:tblCellMar>
+        <w:tblLook w:val="0000" w:firstRow="0" w:lastRow="0" w:firstColumn="0" w:lastColumn="0" w:noHBand="0" w:noVBand="0"/>
       </w:tblPr>
       <w:tblGrid>
         <w:gridCol w:w="719"/>
@@ -1009,8 +676,7 @@
       </w:tblGrid>
       <w:tr>
         <w:trPr>
-          <w:trHeight w:val="450" w:hRule="atLeast"/>
-          <w:cantSplit w:val="false"/>
+          <w:trHeight w:val="450"/>
         </w:trPr>
         <w:tc>
           <w:tcPr>
@@ -1019,11 +685,9 @@
               <w:top w:val="single" w:sz="2" w:space="0" w:color="000001"/>
               <w:left w:val="single" w:sz="2" w:space="0" w:color="000001"/>
               <w:bottom w:val="single" w:sz="2" w:space="0" w:color="000001"/>
-              <w:insideH w:val="single" w:sz="2" w:space="0" w:color="000001"/>
               <w:right w:val="nil"/>
-              <w:insideV w:val="nil"/>
             </w:tcBorders>
-            <w:shd w:fill="FFFFFF" w:val="clear"/>
+            <w:shd w:val="clear" w:color="auto" w:fill="FFFFFF"/>
             <w:tcMar>
               <w:left w:w="51" w:type="dxa"/>
             </w:tcMar>
@@ -1038,31 +702,13 @@
                 <w:bottom w:val="nil"/>
                 <w:right w:val="nil"/>
               </w:pBdr>
-              <w:spacing w:before="0" w:after="225"/>
-              <w:jc w:val="left"/>
-              <w:rPr>
-                <w:rFonts w:cs="DejaVu Sans" w:ascii="DejaVu Sans" w:hAnsi="DejaVu Sans"/>
-                <w:b w:val="false"/>
-                <w:i w:val="false"/>
-                <w:caps w:val="false"/>
-                <w:smallCaps w:val="false"/>
+              <w:spacing w:after="225"/>
+              <w:rPr>
+                <w:rFonts w:ascii="DejaVu Sans" w:hAnsi="DejaVu Sans" w:cs="DejaVu Sans"/>
                 <w:color w:val="000000"/>
-                <w:spacing w:val="0"/>
                 <w:sz w:val="21"/>
               </w:rPr>
             </w:pPr>
-            <w:r>
-              <w:rPr>
-                <w:rFonts w:cs="DejaVu Sans" w:ascii="DejaVu Sans" w:hAnsi="DejaVu Sans"/>
-                <w:b w:val="false"/>
-                <w:i w:val="false"/>
-                <w:caps w:val="false"/>
-                <w:smallCaps w:val="false"/>
-                <w:color w:val="000000"/>
-                <w:spacing w:val="0"/>
-                <w:sz w:val="21"/>
-              </w:rPr>
-            </w:r>
           </w:p>
         </w:tc>
         <w:tc>
@@ -1072,11 +718,9 @@
               <w:top w:val="single" w:sz="2" w:space="0" w:color="000001"/>
               <w:left w:val="single" w:sz="2" w:space="0" w:color="000001"/>
               <w:bottom w:val="single" w:sz="2" w:space="0" w:color="000001"/>
-              <w:insideH w:val="single" w:sz="2" w:space="0" w:color="000001"/>
               <w:right w:val="nil"/>
-              <w:insideV w:val="nil"/>
             </w:tcBorders>
-            <w:shd w:fill="FFFFFF" w:val="clear"/>
+            <w:shd w:val="clear" w:color="auto" w:fill="FFFFFF"/>
             <w:tcMar>
               <w:left w:w="51" w:type="dxa"/>
             </w:tcMar>
@@ -1091,28 +735,17 @@
                 <w:bottom w:val="nil"/>
                 <w:right w:val="nil"/>
               </w:pBdr>
-              <w:spacing w:before="0" w:after="225"/>
-              <w:jc w:val="left"/>
-              <w:rPr>
-                <w:rFonts w:cs="DejaVu Sans" w:ascii="DejaVu Sans" w:hAnsi="DejaVu Sans"/>
-                <w:b w:val="false"/>
-                <w:i w:val="false"/>
-                <w:caps w:val="false"/>
-                <w:smallCaps w:val="false"/>
+              <w:spacing w:after="225"/>
+              <w:rPr>
+                <w:rFonts w:ascii="DejaVu Sans" w:hAnsi="DejaVu Sans" w:cs="DejaVu Sans"/>
                 <w:color w:val="000000"/>
-                <w:spacing w:val="0"/>
                 <w:sz w:val="21"/>
               </w:rPr>
             </w:pPr>
             <w:r>
               <w:rPr>
-                <w:rFonts w:cs="DejaVu Sans" w:ascii="DejaVu Sans" w:hAnsi="DejaVu Sans"/>
-                <w:b w:val="false"/>
-                <w:i w:val="false"/>
-                <w:caps w:val="false"/>
-                <w:smallCaps w:val="false"/>
+                <w:rFonts w:ascii="DejaVu Sans" w:hAnsi="DejaVu Sans" w:cs="DejaVu Sans"/>
                 <w:color w:val="000000"/>
-                <w:spacing w:val="0"/>
                 <w:sz w:val="21"/>
               </w:rPr>
               <w:t>Lorem ipsum</w:t>
@@ -1126,11 +759,9 @@
               <w:top w:val="single" w:sz="2" w:space="0" w:color="000001"/>
               <w:left w:val="single" w:sz="2" w:space="0" w:color="000001"/>
               <w:bottom w:val="single" w:sz="2" w:space="0" w:color="000001"/>
-              <w:insideH w:val="single" w:sz="2" w:space="0" w:color="000001"/>
               <w:right w:val="nil"/>
-              <w:insideV w:val="nil"/>
             </w:tcBorders>
-            <w:shd w:fill="FFFFFF" w:val="clear"/>
+            <w:shd w:val="clear" w:color="auto" w:fill="FFFFFF"/>
             <w:tcMar>
               <w:left w:w="51" w:type="dxa"/>
             </w:tcMar>
@@ -1138,15 +769,14 @@
           <w:p>
             <w:pPr>
               <w:pStyle w:val="TableContents"/>
-              <w:jc w:val="left"/>
-              <w:rPr>
-                <w:rFonts w:cs="DejaVu Sans" w:ascii="DejaVu Sans" w:hAnsi="DejaVu Sans"/>
+              <w:rPr>
+                <w:rFonts w:ascii="DejaVu Sans" w:hAnsi="DejaVu Sans" w:cs="DejaVu Sans"/>
                 <w:sz w:val="21"/>
               </w:rPr>
             </w:pPr>
             <w:r>
               <w:rPr>
-                <w:rFonts w:cs="DejaVu Sans" w:ascii="DejaVu Sans" w:hAnsi="DejaVu Sans"/>
+                <w:rFonts w:ascii="DejaVu Sans" w:hAnsi="DejaVu Sans" w:cs="DejaVu Sans"/>
                 <w:sz w:val="21"/>
               </w:rPr>
               <w:t>Lorem ipsum</w:t>
@@ -1160,11 +790,9 @@
               <w:top w:val="single" w:sz="2" w:space="0" w:color="000001"/>
               <w:left w:val="single" w:sz="2" w:space="0" w:color="000001"/>
               <w:bottom w:val="single" w:sz="2" w:space="0" w:color="000001"/>
-              <w:insideH w:val="single" w:sz="2" w:space="0" w:color="000001"/>
               <w:right w:val="single" w:sz="2" w:space="0" w:color="000001"/>
-              <w:insideV w:val="single" w:sz="2" w:space="0" w:color="000001"/>
             </w:tcBorders>
-            <w:shd w:fill="FFFFFF" w:val="clear"/>
+            <w:shd w:val="clear" w:color="auto" w:fill="FFFFFF"/>
             <w:tcMar>
               <w:left w:w="51" w:type="dxa"/>
             </w:tcMar>
@@ -1172,15 +800,14 @@
           <w:p>
             <w:pPr>
               <w:pStyle w:val="TableContents"/>
-              <w:jc w:val="left"/>
-              <w:rPr>
-                <w:rFonts w:cs="DejaVu Sans" w:ascii="DejaVu Sans" w:hAnsi="DejaVu Sans"/>
+              <w:rPr>
+                <w:rFonts w:ascii="DejaVu Sans" w:hAnsi="DejaVu Sans" w:cs="DejaVu Sans"/>
                 <w:sz w:val="21"/>
               </w:rPr>
             </w:pPr>
             <w:r>
               <w:rPr>
-                <w:rFonts w:cs="DejaVu Sans" w:ascii="DejaVu Sans" w:hAnsi="DejaVu Sans"/>
+                <w:rFonts w:ascii="DejaVu Sans" w:hAnsi="DejaVu Sans" w:cs="DejaVu Sans"/>
                 <w:sz w:val="21"/>
               </w:rPr>
               <w:t>Lorem ipsum</w:t>
@@ -1189,9 +816,6 @@
         </w:tc>
       </w:tr>
       <w:tr>
-        <w:trPr>
-          <w:cantSplit w:val="false"/>
-        </w:trPr>
         <w:tc>
           <w:tcPr>
             <w:tcW w:w="719" w:type="dxa"/>
@@ -1199,11 +823,9 @@
               <w:top w:val="nil"/>
               <w:left w:val="single" w:sz="2" w:space="0" w:color="000001"/>
               <w:bottom w:val="single" w:sz="2" w:space="0" w:color="000001"/>
-              <w:insideH w:val="single" w:sz="2" w:space="0" w:color="000001"/>
               <w:right w:val="nil"/>
-              <w:insideV w:val="nil"/>
             </w:tcBorders>
-            <w:shd w:fill="FFFFFF" w:val="clear"/>
+            <w:shd w:val="clear" w:color="auto" w:fill="FFFFFF"/>
             <w:tcMar>
               <w:left w:w="51" w:type="dxa"/>
             </w:tcMar>
@@ -1211,15 +833,14 @@
           <w:p>
             <w:pPr>
               <w:pStyle w:val="TableContents"/>
-              <w:jc w:val="left"/>
-              <w:rPr>
-                <w:rFonts w:cs="DejaVu Sans" w:ascii="DejaVu Sans" w:hAnsi="DejaVu Sans"/>
+              <w:rPr>
+                <w:rFonts w:ascii="DejaVu Sans" w:hAnsi="DejaVu Sans" w:cs="DejaVu Sans"/>
                 <w:sz w:val="21"/>
               </w:rPr>
             </w:pPr>
             <w:r>
               <w:rPr>
-                <w:rFonts w:cs="DejaVu Sans" w:ascii="DejaVu Sans" w:hAnsi="DejaVu Sans"/>
+                <w:rFonts w:ascii="DejaVu Sans" w:hAnsi="DejaVu Sans" w:cs="DejaVu Sans"/>
                 <w:sz w:val="21"/>
               </w:rPr>
               <w:t>1</w:t>
@@ -1233,11 +854,9 @@
               <w:top w:val="nil"/>
               <w:left w:val="single" w:sz="2" w:space="0" w:color="000001"/>
               <w:bottom w:val="single" w:sz="2" w:space="0" w:color="000001"/>
-              <w:insideH w:val="single" w:sz="2" w:space="0" w:color="000001"/>
               <w:right w:val="nil"/>
-              <w:insideV w:val="nil"/>
             </w:tcBorders>
-            <w:shd w:fill="FFFFFF" w:val="clear"/>
+            <w:shd w:val="clear" w:color="auto" w:fill="FFFFFF"/>
             <w:tcMar>
               <w:left w:w="51" w:type="dxa"/>
             </w:tcMar>
@@ -1252,28 +871,17 @@
                 <w:bottom w:val="nil"/>
                 <w:right w:val="nil"/>
               </w:pBdr>
-              <w:spacing w:before="0" w:after="225"/>
-              <w:jc w:val="left"/>
-              <w:rPr>
-                <w:rFonts w:cs="DejaVu Sans" w:ascii="DejaVu Sans" w:hAnsi="DejaVu Sans"/>
-                <w:b w:val="false"/>
-                <w:i w:val="false"/>
-                <w:caps w:val="false"/>
-                <w:smallCaps w:val="false"/>
+              <w:spacing w:after="225"/>
+              <w:rPr>
+                <w:rFonts w:ascii="DejaVu Sans" w:hAnsi="DejaVu Sans" w:cs="DejaVu Sans"/>
                 <w:color w:val="000000"/>
-                <w:spacing w:val="0"/>
                 <w:sz w:val="21"/>
               </w:rPr>
             </w:pPr>
             <w:r>
               <w:rPr>
-                <w:rFonts w:cs="DejaVu Sans" w:ascii="DejaVu Sans" w:hAnsi="DejaVu Sans"/>
-                <w:b w:val="false"/>
-                <w:i w:val="false"/>
-                <w:caps w:val="false"/>
-                <w:smallCaps w:val="false"/>
+                <w:rFonts w:ascii="DejaVu Sans" w:hAnsi="DejaVu Sans" w:cs="DejaVu Sans"/>
                 <w:color w:val="000000"/>
-                <w:spacing w:val="0"/>
                 <w:sz w:val="21"/>
               </w:rPr>
               <w:t>In eleifend velit vitae libero sollicitudin euismod.</w:t>
@@ -1287,11 +895,9 @@
               <w:top w:val="nil"/>
               <w:left w:val="single" w:sz="2" w:space="0" w:color="000001"/>
               <w:bottom w:val="single" w:sz="2" w:space="0" w:color="000001"/>
-              <w:insideH w:val="single" w:sz="2" w:space="0" w:color="000001"/>
               <w:right w:val="nil"/>
-              <w:insideV w:val="nil"/>
             </w:tcBorders>
-            <w:shd w:fill="FFFFFF" w:val="clear"/>
+            <w:shd w:val="clear" w:color="auto" w:fill="FFFFFF"/>
             <w:tcMar>
               <w:left w:w="51" w:type="dxa"/>
             </w:tcMar>
@@ -1299,15 +905,14 @@
           <w:p>
             <w:pPr>
               <w:pStyle w:val="TableContents"/>
-              <w:jc w:val="left"/>
-              <w:rPr>
-                <w:rFonts w:cs="DejaVu Sans" w:ascii="DejaVu Sans" w:hAnsi="DejaVu Sans"/>
+              <w:rPr>
+                <w:rFonts w:ascii="DejaVu Sans" w:hAnsi="DejaVu Sans" w:cs="DejaVu Sans"/>
                 <w:sz w:val="21"/>
               </w:rPr>
             </w:pPr>
             <w:r>
               <w:rPr>
-                <w:rFonts w:cs="DejaVu Sans" w:ascii="DejaVu Sans" w:hAnsi="DejaVu Sans"/>
+                <w:rFonts w:ascii="DejaVu Sans" w:hAnsi="DejaVu Sans" w:cs="DejaVu Sans"/>
                 <w:sz w:val="21"/>
               </w:rPr>
               <w:t>Lorem</w:t>
@@ -1321,11 +926,9 @@
               <w:top w:val="nil"/>
               <w:left w:val="single" w:sz="2" w:space="0" w:color="000001"/>
               <w:bottom w:val="single" w:sz="2" w:space="0" w:color="000001"/>
-              <w:insideH w:val="single" w:sz="2" w:space="0" w:color="000001"/>
               <w:right w:val="single" w:sz="2" w:space="0" w:color="000001"/>
-              <w:insideV w:val="single" w:sz="2" w:space="0" w:color="000001"/>
             </w:tcBorders>
-            <w:shd w:fill="FFFFFF" w:val="clear"/>
+            <w:shd w:val="clear" w:color="auto" w:fill="FFFFFF"/>
             <w:tcMar>
               <w:left w:w="51" w:type="dxa"/>
             </w:tcMar>
@@ -1333,25 +936,15 @@
           <w:p>
             <w:pPr>
               <w:pStyle w:val="TableContents"/>
-              <w:jc w:val="left"/>
-              <w:rPr>
-                <w:rFonts w:cs="DejaVu Sans" w:ascii="DejaVu Sans" w:hAnsi="DejaVu Sans"/>
+              <w:rPr>
+                <w:rFonts w:ascii="DejaVu Sans" w:hAnsi="DejaVu Sans" w:cs="DejaVu Sans"/>
                 <w:sz w:val="21"/>
               </w:rPr>
             </w:pPr>
-            <w:r>
-              <w:rPr>
-                <w:rFonts w:cs="DejaVu Sans" w:ascii="DejaVu Sans" w:hAnsi="DejaVu Sans"/>
-                <w:sz w:val="21"/>
-              </w:rPr>
-            </w:r>
           </w:p>
         </w:tc>
       </w:tr>
       <w:tr>
-        <w:trPr>
-          <w:cantSplit w:val="false"/>
-        </w:trPr>
         <w:tc>
           <w:tcPr>
             <w:tcW w:w="719" w:type="dxa"/>
@@ -1359,11 +952,9 @@
               <w:top w:val="nil"/>
               <w:left w:val="single" w:sz="2" w:space="0" w:color="000001"/>
               <w:bottom w:val="single" w:sz="2" w:space="0" w:color="000001"/>
-              <w:insideH w:val="single" w:sz="2" w:space="0" w:color="000001"/>
               <w:right w:val="nil"/>
-              <w:insideV w:val="nil"/>
             </w:tcBorders>
-            <w:shd w:fill="FFFFFF" w:val="clear"/>
+            <w:shd w:val="clear" w:color="auto" w:fill="FFFFFF"/>
             <w:tcMar>
               <w:left w:w="51" w:type="dxa"/>
             </w:tcMar>
@@ -1371,15 +962,14 @@
           <w:p>
             <w:pPr>
               <w:pStyle w:val="TableContents"/>
-              <w:jc w:val="left"/>
-              <w:rPr>
-                <w:rFonts w:cs="DejaVu Sans" w:ascii="DejaVu Sans" w:hAnsi="DejaVu Sans"/>
+              <w:rPr>
+                <w:rFonts w:ascii="DejaVu Sans" w:hAnsi="DejaVu Sans" w:cs="DejaVu Sans"/>
                 <w:sz w:val="21"/>
               </w:rPr>
             </w:pPr>
             <w:r>
               <w:rPr>
-                <w:rFonts w:cs="DejaVu Sans" w:ascii="DejaVu Sans" w:hAnsi="DejaVu Sans"/>
+                <w:rFonts w:ascii="DejaVu Sans" w:hAnsi="DejaVu Sans" w:cs="DejaVu Sans"/>
                 <w:sz w:val="21"/>
               </w:rPr>
               <w:t>2</w:t>
@@ -1393,11 +983,9 @@
               <w:top w:val="nil"/>
               <w:left w:val="single" w:sz="2" w:space="0" w:color="000001"/>
               <w:bottom w:val="single" w:sz="2" w:space="0" w:color="000001"/>
-              <w:insideH w:val="single" w:sz="2" w:space="0" w:color="000001"/>
               <w:right w:val="nil"/>
-              <w:insideV w:val="nil"/>
             </w:tcBorders>
-            <w:shd w:fill="FFFFFF" w:val="clear"/>
+            <w:shd w:val="clear" w:color="auto" w:fill="FFFFFF"/>
             <w:tcMar>
               <w:left w:w="51" w:type="dxa"/>
             </w:tcMar>
@@ -1412,28 +1000,17 @@
                 <w:bottom w:val="nil"/>
                 <w:right w:val="nil"/>
               </w:pBdr>
-              <w:spacing w:before="0" w:after="225"/>
-              <w:jc w:val="left"/>
-              <w:rPr>
-                <w:rFonts w:cs="DejaVu Sans" w:ascii="DejaVu Sans" w:hAnsi="DejaVu Sans"/>
-                <w:b w:val="false"/>
-                <w:i w:val="false"/>
-                <w:caps w:val="false"/>
-                <w:smallCaps w:val="false"/>
+              <w:spacing w:after="225"/>
+              <w:rPr>
+                <w:rFonts w:ascii="DejaVu Sans" w:hAnsi="DejaVu Sans" w:cs="DejaVu Sans"/>
                 <w:color w:val="000000"/>
-                <w:spacing w:val="0"/>
                 <w:sz w:val="21"/>
               </w:rPr>
             </w:pPr>
             <w:r>
               <w:rPr>
-                <w:rFonts w:cs="DejaVu Sans" w:ascii="DejaVu Sans" w:hAnsi="DejaVu Sans"/>
-                <w:b w:val="false"/>
-                <w:i w:val="false"/>
-                <w:caps w:val="false"/>
-                <w:smallCaps w:val="false"/>
+                <w:rFonts w:ascii="DejaVu Sans" w:hAnsi="DejaVu Sans" w:cs="DejaVu Sans"/>
                 <w:color w:val="000000"/>
-                <w:spacing w:val="0"/>
                 <w:sz w:val="21"/>
               </w:rPr>
               <w:t>Cras fringilla ipsum magna, in fringilla dui commodo a.</w:t>
@@ -1447,11 +1024,9 @@
               <w:top w:val="nil"/>
               <w:left w:val="single" w:sz="2" w:space="0" w:color="000001"/>
               <w:bottom w:val="single" w:sz="2" w:space="0" w:color="000001"/>
-              <w:insideH w:val="single" w:sz="2" w:space="0" w:color="000001"/>
               <w:right w:val="nil"/>
-              <w:insideV w:val="nil"/>
             </w:tcBorders>
-            <w:shd w:fill="FFFFFF" w:val="clear"/>
+            <w:shd w:val="clear" w:color="auto" w:fill="FFFFFF"/>
             <w:tcMar>
               <w:left w:w="51" w:type="dxa"/>
             </w:tcMar>
@@ -1459,15 +1034,14 @@
           <w:p>
             <w:pPr>
               <w:pStyle w:val="TableContents"/>
-              <w:jc w:val="left"/>
-              <w:rPr>
-                <w:rFonts w:cs="DejaVu Sans" w:ascii="DejaVu Sans" w:hAnsi="DejaVu Sans"/>
+              <w:rPr>
+                <w:rFonts w:ascii="DejaVu Sans" w:hAnsi="DejaVu Sans" w:cs="DejaVu Sans"/>
                 <w:sz w:val="21"/>
               </w:rPr>
             </w:pPr>
             <w:r>
               <w:rPr>
-                <w:rFonts w:cs="DejaVu Sans" w:ascii="DejaVu Sans" w:hAnsi="DejaVu Sans"/>
+                <w:rFonts w:ascii="DejaVu Sans" w:hAnsi="DejaVu Sans" w:cs="DejaVu Sans"/>
                 <w:sz w:val="21"/>
               </w:rPr>
               <w:t>Ipsum</w:t>
@@ -1481,11 +1055,9 @@
               <w:top w:val="nil"/>
               <w:left w:val="single" w:sz="2" w:space="0" w:color="000001"/>
               <w:bottom w:val="single" w:sz="2" w:space="0" w:color="000001"/>
-              <w:insideH w:val="single" w:sz="2" w:space="0" w:color="000001"/>
               <w:right w:val="single" w:sz="2" w:space="0" w:color="000001"/>
-              <w:insideV w:val="single" w:sz="2" w:space="0" w:color="000001"/>
             </w:tcBorders>
-            <w:shd w:fill="FFFFFF" w:val="clear"/>
+            <w:shd w:val="clear" w:color="auto" w:fill="FFFFFF"/>
             <w:tcMar>
               <w:left w:w="51" w:type="dxa"/>
             </w:tcMar>
@@ -1493,25 +1065,15 @@
           <w:p>
             <w:pPr>
               <w:pStyle w:val="TableContents"/>
-              <w:jc w:val="left"/>
-              <w:rPr>
-                <w:rFonts w:cs="DejaVu Sans" w:ascii="DejaVu Sans" w:hAnsi="DejaVu Sans"/>
+              <w:rPr>
+                <w:rFonts w:ascii="DejaVu Sans" w:hAnsi="DejaVu Sans" w:cs="DejaVu Sans"/>
                 <w:sz w:val="21"/>
               </w:rPr>
             </w:pPr>
-            <w:r>
-              <w:rPr>
-                <w:rFonts w:cs="DejaVu Sans" w:ascii="DejaVu Sans" w:hAnsi="DejaVu Sans"/>
-                <w:sz w:val="21"/>
-              </w:rPr>
-            </w:r>
           </w:p>
         </w:tc>
       </w:tr>
       <w:tr>
-        <w:trPr>
-          <w:cantSplit w:val="false"/>
-        </w:trPr>
         <w:tc>
           <w:tcPr>
             <w:tcW w:w="719" w:type="dxa"/>
@@ -1519,11 +1081,9 @@
               <w:top w:val="nil"/>
               <w:left w:val="single" w:sz="2" w:space="0" w:color="000001"/>
               <w:bottom w:val="single" w:sz="2" w:space="0" w:color="000001"/>
-              <w:insideH w:val="single" w:sz="2" w:space="0" w:color="000001"/>
               <w:right w:val="nil"/>
-              <w:insideV w:val="nil"/>
             </w:tcBorders>
-            <w:shd w:fill="FFFFFF" w:val="clear"/>
+            <w:shd w:val="clear" w:color="auto" w:fill="FFFFFF"/>
             <w:tcMar>
               <w:left w:w="51" w:type="dxa"/>
             </w:tcMar>
@@ -1531,15 +1091,14 @@
           <w:p>
             <w:pPr>
               <w:pStyle w:val="TableContents"/>
-              <w:jc w:val="left"/>
-              <w:rPr>
-                <w:rFonts w:cs="DejaVu Sans" w:ascii="DejaVu Sans" w:hAnsi="DejaVu Sans"/>
+              <w:rPr>
+                <w:rFonts w:ascii="DejaVu Sans" w:hAnsi="DejaVu Sans" w:cs="DejaVu Sans"/>
                 <w:sz w:val="21"/>
               </w:rPr>
             </w:pPr>
             <w:r>
               <w:rPr>
-                <w:rFonts w:cs="DejaVu Sans" w:ascii="DejaVu Sans" w:hAnsi="DejaVu Sans"/>
+                <w:rFonts w:ascii="DejaVu Sans" w:hAnsi="DejaVu Sans" w:cs="DejaVu Sans"/>
                 <w:sz w:val="21"/>
               </w:rPr>
               <w:t>3</w:t>
@@ -1553,11 +1112,9 @@
               <w:top w:val="nil"/>
               <w:left w:val="single" w:sz="2" w:space="0" w:color="000001"/>
               <w:bottom w:val="single" w:sz="2" w:space="0" w:color="000001"/>
-              <w:insideH w:val="single" w:sz="2" w:space="0" w:color="000001"/>
               <w:right w:val="nil"/>
-              <w:insideV w:val="nil"/>
             </w:tcBorders>
-            <w:shd w:fill="FFFFFF" w:val="clear"/>
+            <w:shd w:val="clear" w:color="auto" w:fill="FFFFFF"/>
             <w:tcMar>
               <w:left w:w="51" w:type="dxa"/>
             </w:tcMar>
@@ -1572,28 +1129,17 @@
                 <w:bottom w:val="nil"/>
                 <w:right w:val="nil"/>
               </w:pBdr>
-              <w:spacing w:before="0" w:after="225"/>
-              <w:jc w:val="left"/>
-              <w:rPr>
-                <w:rFonts w:cs="DejaVu Sans" w:ascii="DejaVu Sans" w:hAnsi="DejaVu Sans"/>
-                <w:b w:val="false"/>
-                <w:i w:val="false"/>
-                <w:caps w:val="false"/>
-                <w:smallCaps w:val="false"/>
+              <w:spacing w:after="225"/>
+              <w:rPr>
+                <w:rFonts w:ascii="DejaVu Sans" w:hAnsi="DejaVu Sans" w:cs="DejaVu Sans"/>
                 <w:color w:val="000000"/>
-                <w:spacing w:val="0"/>
                 <w:sz w:val="21"/>
               </w:rPr>
             </w:pPr>
             <w:r>
               <w:rPr>
-                <w:rFonts w:cs="DejaVu Sans" w:ascii="DejaVu Sans" w:hAnsi="DejaVu Sans"/>
-                <w:b w:val="false"/>
-                <w:i w:val="false"/>
-                <w:caps w:val="false"/>
-                <w:smallCaps w:val="false"/>
+                <w:rFonts w:ascii="DejaVu Sans" w:hAnsi="DejaVu Sans" w:cs="DejaVu Sans"/>
                 <w:color w:val="000000"/>
-                <w:spacing w:val="0"/>
                 <w:sz w:val="21"/>
               </w:rPr>
               <w:t xml:space="preserve">Aliquam erat volutpat. </w:t>
@@ -1607,11 +1153,9 @@
               <w:top w:val="nil"/>
               <w:left w:val="single" w:sz="2" w:space="0" w:color="000001"/>
               <w:bottom w:val="single" w:sz="2" w:space="0" w:color="000001"/>
-              <w:insideH w:val="single" w:sz="2" w:space="0" w:color="000001"/>
               <w:right w:val="nil"/>
-              <w:insideV w:val="nil"/>
             </w:tcBorders>
-            <w:shd w:fill="FFFFFF" w:val="clear"/>
+            <w:shd w:val="clear" w:color="auto" w:fill="FFFFFF"/>
             <w:tcMar>
               <w:left w:w="51" w:type="dxa"/>
             </w:tcMar>
@@ -1619,15 +1163,14 @@
           <w:p>
             <w:pPr>
               <w:pStyle w:val="TableContents"/>
-              <w:jc w:val="left"/>
-              <w:rPr>
-                <w:rFonts w:cs="DejaVu Sans" w:ascii="DejaVu Sans" w:hAnsi="DejaVu Sans"/>
+              <w:rPr>
+                <w:rFonts w:ascii="DejaVu Sans" w:hAnsi="DejaVu Sans" w:cs="DejaVu Sans"/>
                 <w:sz w:val="21"/>
               </w:rPr>
             </w:pPr>
             <w:r>
               <w:rPr>
-                <w:rFonts w:cs="DejaVu Sans" w:ascii="DejaVu Sans" w:hAnsi="DejaVu Sans"/>
+                <w:rFonts w:ascii="DejaVu Sans" w:hAnsi="DejaVu Sans" w:cs="DejaVu Sans"/>
                 <w:sz w:val="21"/>
               </w:rPr>
               <w:t>Lorem</w:t>
@@ -1641,11 +1184,9 @@
               <w:top w:val="nil"/>
               <w:left w:val="single" w:sz="2" w:space="0" w:color="000001"/>
               <w:bottom w:val="single" w:sz="2" w:space="0" w:color="000001"/>
-              <w:insideH w:val="single" w:sz="2" w:space="0" w:color="000001"/>
               <w:right w:val="single" w:sz="2" w:space="0" w:color="000001"/>
-              <w:insideV w:val="single" w:sz="2" w:space="0" w:color="000001"/>
             </w:tcBorders>
-            <w:shd w:fill="FFFFFF" w:val="clear"/>
+            <w:shd w:val="clear" w:color="auto" w:fill="FFFFFF"/>
             <w:tcMar>
               <w:left w:w="51" w:type="dxa"/>
             </w:tcMar>
@@ -1653,25 +1194,15 @@
           <w:p>
             <w:pPr>
               <w:pStyle w:val="TableContents"/>
-              <w:jc w:val="left"/>
-              <w:rPr>
-                <w:rFonts w:cs="DejaVu Sans" w:ascii="DejaVu Sans" w:hAnsi="DejaVu Sans"/>
+              <w:rPr>
+                <w:rFonts w:ascii="DejaVu Sans" w:hAnsi="DejaVu Sans" w:cs="DejaVu Sans"/>
                 <w:sz w:val="21"/>
               </w:rPr>
             </w:pPr>
-            <w:r>
-              <w:rPr>
-                <w:rFonts w:cs="DejaVu Sans" w:ascii="DejaVu Sans" w:hAnsi="DejaVu Sans"/>
-                <w:sz w:val="21"/>
-              </w:rPr>
-            </w:r>
           </w:p>
         </w:tc>
       </w:tr>
       <w:tr>
-        <w:trPr>
-          <w:cantSplit w:val="false"/>
-        </w:trPr>
         <w:tc>
           <w:tcPr>
             <w:tcW w:w="719" w:type="dxa"/>
@@ -1679,11 +1210,9 @@
               <w:top w:val="nil"/>
               <w:left w:val="single" w:sz="2" w:space="0" w:color="000001"/>
               <w:bottom w:val="single" w:sz="2" w:space="0" w:color="000001"/>
-              <w:insideH w:val="single" w:sz="2" w:space="0" w:color="000001"/>
               <w:right w:val="nil"/>
-              <w:insideV w:val="nil"/>
             </w:tcBorders>
-            <w:shd w:fill="FFFFFF" w:val="clear"/>
+            <w:shd w:val="clear" w:color="auto" w:fill="FFFFFF"/>
             <w:tcMar>
               <w:left w:w="51" w:type="dxa"/>
             </w:tcMar>
@@ -1691,15 +1220,14 @@
           <w:p>
             <w:pPr>
               <w:pStyle w:val="TableContents"/>
-              <w:jc w:val="left"/>
-              <w:rPr>
-                <w:rFonts w:cs="DejaVu Sans" w:ascii="DejaVu Sans" w:hAnsi="DejaVu Sans"/>
+              <w:rPr>
+                <w:rFonts w:ascii="DejaVu Sans" w:hAnsi="DejaVu Sans" w:cs="DejaVu Sans"/>
                 <w:sz w:val="21"/>
               </w:rPr>
             </w:pPr>
             <w:r>
               <w:rPr>
-                <w:rFonts w:cs="DejaVu Sans" w:ascii="DejaVu Sans" w:hAnsi="DejaVu Sans"/>
+                <w:rFonts w:ascii="DejaVu Sans" w:hAnsi="DejaVu Sans" w:cs="DejaVu Sans"/>
                 <w:sz w:val="21"/>
               </w:rPr>
               <w:t>4</w:t>
@@ -1713,11 +1241,9 @@
               <w:top w:val="nil"/>
               <w:left w:val="single" w:sz="2" w:space="0" w:color="000001"/>
               <w:bottom w:val="single" w:sz="2" w:space="0" w:color="000001"/>
-              <w:insideH w:val="single" w:sz="2" w:space="0" w:color="000001"/>
               <w:right w:val="nil"/>
-              <w:insideV w:val="nil"/>
             </w:tcBorders>
-            <w:shd w:fill="FFFFFF" w:val="clear"/>
+            <w:shd w:val="clear" w:color="auto" w:fill="FFFFFF"/>
             <w:tcMar>
               <w:left w:w="51" w:type="dxa"/>
             </w:tcMar>
@@ -1732,30 +1258,19 @@
                 <w:bottom w:val="nil"/>
                 <w:right w:val="nil"/>
               </w:pBdr>
-              <w:spacing w:before="0" w:after="225"/>
-              <w:jc w:val="left"/>
-              <w:rPr>
-                <w:rFonts w:cs="DejaVu Sans" w:ascii="DejaVu Sans" w:hAnsi="DejaVu Sans"/>
-                <w:b w:val="false"/>
+              <w:spacing w:after="225"/>
+              <w:rPr>
+                <w:rFonts w:ascii="DejaVu Sans" w:hAnsi="DejaVu Sans" w:cs="DejaVu Sans"/>
                 <w:bCs/>
-                <w:i w:val="false"/>
-                <w:caps w:val="false"/>
-                <w:smallCaps w:val="false"/>
                 <w:color w:val="000000"/>
-                <w:spacing w:val="0"/>
                 <w:sz w:val="21"/>
               </w:rPr>
             </w:pPr>
             <w:r>
               <w:rPr>
-                <w:rFonts w:cs="DejaVu Sans" w:ascii="DejaVu Sans" w:hAnsi="DejaVu Sans"/>
-                <w:b w:val="false"/>
+                <w:rFonts w:ascii="DejaVu Sans" w:hAnsi="DejaVu Sans" w:cs="DejaVu Sans"/>
                 <w:bCs/>
-                <w:i w:val="false"/>
-                <w:caps w:val="false"/>
-                <w:smallCaps w:val="false"/>
                 <w:color w:val="000000"/>
-                <w:spacing w:val="0"/>
                 <w:sz w:val="21"/>
               </w:rPr>
               <w:t xml:space="preserve">Fusce vitae vestibulum velit. </w:t>
@@ -1769,11 +1284,9 @@
               <w:top w:val="nil"/>
               <w:left w:val="single" w:sz="2" w:space="0" w:color="000001"/>
               <w:bottom w:val="single" w:sz="2" w:space="0" w:color="000001"/>
-              <w:insideH w:val="single" w:sz="2" w:space="0" w:color="000001"/>
               <w:right w:val="nil"/>
-              <w:insideV w:val="nil"/>
             </w:tcBorders>
-            <w:shd w:fill="FFFFFF" w:val="clear"/>
+            <w:shd w:val="clear" w:color="auto" w:fill="FFFFFF"/>
             <w:tcMar>
               <w:left w:w="51" w:type="dxa"/>
             </w:tcMar>
@@ -1781,15 +1294,14 @@
           <w:p>
             <w:pPr>
               <w:pStyle w:val="TableContents"/>
-              <w:jc w:val="left"/>
-              <w:rPr>
-                <w:rFonts w:cs="DejaVu Sans" w:ascii="DejaVu Sans" w:hAnsi="DejaVu Sans"/>
+              <w:rPr>
+                <w:rFonts w:ascii="DejaVu Sans" w:hAnsi="DejaVu Sans" w:cs="DejaVu Sans"/>
                 <w:sz w:val="21"/>
               </w:rPr>
             </w:pPr>
             <w:r>
               <w:rPr>
-                <w:rFonts w:cs="DejaVu Sans" w:ascii="DejaVu Sans" w:hAnsi="DejaVu Sans"/>
+                <w:rFonts w:ascii="DejaVu Sans" w:hAnsi="DejaVu Sans" w:cs="DejaVu Sans"/>
                 <w:sz w:val="21"/>
               </w:rPr>
               <w:t>Lorem</w:t>
@@ -1803,11 +1315,9 @@
               <w:top w:val="nil"/>
               <w:left w:val="single" w:sz="2" w:space="0" w:color="000001"/>
               <w:bottom w:val="single" w:sz="2" w:space="0" w:color="000001"/>
-              <w:insideH w:val="single" w:sz="2" w:space="0" w:color="000001"/>
               <w:right w:val="single" w:sz="2" w:space="0" w:color="000001"/>
-              <w:insideV w:val="single" w:sz="2" w:space="0" w:color="000001"/>
             </w:tcBorders>
-            <w:shd w:fill="FFFFFF" w:val="clear"/>
+            <w:shd w:val="clear" w:color="auto" w:fill="FFFFFF"/>
             <w:tcMar>
               <w:left w:w="51" w:type="dxa"/>
             </w:tcMar>
@@ -1815,25 +1325,15 @@
           <w:p>
             <w:pPr>
               <w:pStyle w:val="TableContents"/>
-              <w:jc w:val="left"/>
-              <w:rPr>
-                <w:rFonts w:cs="DejaVu Sans" w:ascii="DejaVu Sans" w:hAnsi="DejaVu Sans"/>
+              <w:rPr>
+                <w:rFonts w:ascii="DejaVu Sans" w:hAnsi="DejaVu Sans" w:cs="DejaVu Sans"/>
                 <w:sz w:val="21"/>
               </w:rPr>
             </w:pPr>
-            <w:r>
-              <w:rPr>
-                <w:rFonts w:cs="DejaVu Sans" w:ascii="DejaVu Sans" w:hAnsi="DejaVu Sans"/>
-                <w:sz w:val="21"/>
-              </w:rPr>
-            </w:r>
           </w:p>
         </w:tc>
       </w:tr>
       <w:tr>
-        <w:trPr>
-          <w:cantSplit w:val="false"/>
-        </w:trPr>
         <w:tc>
           <w:tcPr>
             <w:tcW w:w="719" w:type="dxa"/>
@@ -1841,11 +1341,9 @@
               <w:top w:val="nil"/>
               <w:left w:val="single" w:sz="2" w:space="0" w:color="000001"/>
               <w:bottom w:val="single" w:sz="2" w:space="0" w:color="000001"/>
-              <w:insideH w:val="single" w:sz="2" w:space="0" w:color="000001"/>
               <w:right w:val="nil"/>
-              <w:insideV w:val="nil"/>
             </w:tcBorders>
-            <w:shd w:fill="FFFFFF" w:val="clear"/>
+            <w:shd w:val="clear" w:color="auto" w:fill="FFFFFF"/>
             <w:tcMar>
               <w:left w:w="51" w:type="dxa"/>
             </w:tcMar>
@@ -1853,15 +1351,14 @@
           <w:p>
             <w:pPr>
               <w:pStyle w:val="TableContents"/>
-              <w:jc w:val="left"/>
-              <w:rPr>
-                <w:rFonts w:cs="DejaVu Sans" w:ascii="DejaVu Sans" w:hAnsi="DejaVu Sans"/>
+              <w:rPr>
+                <w:rFonts w:ascii="DejaVu Sans" w:hAnsi="DejaVu Sans" w:cs="DejaVu Sans"/>
                 <w:sz w:val="21"/>
               </w:rPr>
             </w:pPr>
             <w:r>
               <w:rPr>
-                <w:rFonts w:cs="DejaVu Sans" w:ascii="DejaVu Sans" w:hAnsi="DejaVu Sans"/>
+                <w:rFonts w:ascii="DejaVu Sans" w:hAnsi="DejaVu Sans" w:cs="DejaVu Sans"/>
                 <w:sz w:val="21"/>
               </w:rPr>
               <w:t>5</w:t>
@@ -1875,11 +1372,9 @@
               <w:top w:val="nil"/>
               <w:left w:val="single" w:sz="2" w:space="0" w:color="000001"/>
               <w:bottom w:val="single" w:sz="2" w:space="0" w:color="000001"/>
-              <w:insideH w:val="single" w:sz="2" w:space="0" w:color="000001"/>
               <w:right w:val="nil"/>
-              <w:insideV w:val="nil"/>
             </w:tcBorders>
-            <w:shd w:fill="FFFFFF" w:val="clear"/>
+            <w:shd w:val="clear" w:color="auto" w:fill="FFFFFF"/>
             <w:tcMar>
               <w:left w:w="51" w:type="dxa"/>
             </w:tcMar>
@@ -1894,28 +1389,17 @@
                 <w:bottom w:val="nil"/>
                 <w:right w:val="nil"/>
               </w:pBdr>
-              <w:spacing w:before="0" w:after="225"/>
-              <w:jc w:val="left"/>
-              <w:rPr>
-                <w:rFonts w:cs="DejaVu Sans" w:ascii="DejaVu Sans" w:hAnsi="DejaVu Sans"/>
-                <w:b w:val="false"/>
-                <w:i w:val="false"/>
-                <w:caps w:val="false"/>
-                <w:smallCaps w:val="false"/>
+              <w:spacing w:after="225"/>
+              <w:rPr>
+                <w:rFonts w:ascii="DejaVu Sans" w:hAnsi="DejaVu Sans" w:cs="DejaVu Sans"/>
                 <w:color w:val="000000"/>
-                <w:spacing w:val="0"/>
                 <w:sz w:val="21"/>
               </w:rPr>
             </w:pPr>
             <w:r>
               <w:rPr>
-                <w:rFonts w:cs="DejaVu Sans" w:ascii="DejaVu Sans" w:hAnsi="DejaVu Sans"/>
-                <w:b w:val="false"/>
-                <w:i w:val="false"/>
-                <w:caps w:val="false"/>
-                <w:smallCaps w:val="false"/>
+                <w:rFonts w:ascii="DejaVu Sans" w:hAnsi="DejaVu Sans" w:cs="DejaVu Sans"/>
                 <w:color w:val="000000"/>
-                <w:spacing w:val="0"/>
                 <w:sz w:val="21"/>
               </w:rPr>
               <w:t>Etiam vehicula luctus fermentum.</w:t>
@@ -1929,11 +1413,9 @@
               <w:top w:val="nil"/>
               <w:left w:val="single" w:sz="2" w:space="0" w:color="000001"/>
               <w:bottom w:val="single" w:sz="2" w:space="0" w:color="000001"/>
-              <w:insideH w:val="single" w:sz="2" w:space="0" w:color="000001"/>
               <w:right w:val="nil"/>
-              <w:insideV w:val="nil"/>
             </w:tcBorders>
-            <w:shd w:fill="FFFFFF" w:val="clear"/>
+            <w:shd w:val="clear" w:color="auto" w:fill="FFFFFF"/>
             <w:tcMar>
               <w:left w:w="51" w:type="dxa"/>
             </w:tcMar>
@@ -1941,15 +1423,14 @@
           <w:p>
             <w:pPr>
               <w:pStyle w:val="TableContents"/>
-              <w:jc w:val="left"/>
-              <w:rPr>
-                <w:rFonts w:cs="DejaVu Sans" w:ascii="DejaVu Sans" w:hAnsi="DejaVu Sans"/>
+              <w:rPr>
+                <w:rFonts w:ascii="DejaVu Sans" w:hAnsi="DejaVu Sans" w:cs="DejaVu Sans"/>
                 <w:sz w:val="21"/>
               </w:rPr>
             </w:pPr>
             <w:r>
               <w:rPr>
-                <w:rFonts w:cs="DejaVu Sans" w:ascii="DejaVu Sans" w:hAnsi="DejaVu Sans"/>
+                <w:rFonts w:ascii="DejaVu Sans" w:hAnsi="DejaVu Sans" w:cs="DejaVu Sans"/>
                 <w:sz w:val="21"/>
               </w:rPr>
               <w:t>Ipsum</w:t>
@@ -1963,11 +1444,9 @@
               <w:top w:val="nil"/>
               <w:left w:val="single" w:sz="2" w:space="0" w:color="000001"/>
               <w:bottom w:val="single" w:sz="2" w:space="0" w:color="000001"/>
-              <w:insideH w:val="single" w:sz="2" w:space="0" w:color="000001"/>
               <w:right w:val="single" w:sz="2" w:space="0" w:color="000001"/>
-              <w:insideV w:val="single" w:sz="2" w:space="0" w:color="000001"/>
             </w:tcBorders>
-            <w:shd w:fill="FFFFFF" w:val="clear"/>
+            <w:shd w:val="clear" w:color="auto" w:fill="FFFFFF"/>
             <w:tcMar>
               <w:left w:w="51" w:type="dxa"/>
             </w:tcMar>
@@ -1975,18 +1454,11 @@
           <w:p>
             <w:pPr>
               <w:pStyle w:val="TableContents"/>
-              <w:jc w:val="left"/>
-              <w:rPr>
-                <w:rFonts w:cs="DejaVu Sans" w:ascii="DejaVu Sans" w:hAnsi="DejaVu Sans"/>
+              <w:rPr>
+                <w:rFonts w:ascii="DejaVu Sans" w:hAnsi="DejaVu Sans" w:cs="DejaVu Sans"/>
                 <w:sz w:val="21"/>
               </w:rPr>
             </w:pPr>
-            <w:r>
-              <w:rPr>
-                <w:rFonts w:cs="DejaVu Sans" w:ascii="DejaVu Sans" w:hAnsi="DejaVu Sans"/>
-                <w:sz w:val="21"/>
-              </w:rPr>
-            </w:r>
           </w:p>
         </w:tc>
       </w:tr>
@@ -2001,31 +1473,14 @@
           <w:bottom w:val="nil"/>
           <w:right w:val="nil"/>
         </w:pBdr>
-        <w:spacing w:before="0" w:after="225"/>
+        <w:spacing w:after="225"/>
         <w:jc w:val="both"/>
         <w:rPr>
-          <w:rFonts w:cs="DejaVu Sans" w:ascii="DejaVu Sans" w:hAnsi="DejaVu Sans"/>
-          <w:b w:val="false"/>
-          <w:i w:val="false"/>
-          <w:caps w:val="false"/>
-          <w:smallCaps w:val="false"/>
-          <w:color w:val="000000"/>
-          <w:spacing w:val="0"/>
-          <w:sz w:val="21"/>
-        </w:rPr>
-      </w:pPr>
-      <w:r>
-        <w:rPr>
-          <w:rFonts w:cs="DejaVu Sans" w:ascii="DejaVu Sans" w:hAnsi="DejaVu Sans"/>
-          <w:b w:val="false"/>
-          <w:i w:val="false"/>
-          <w:caps w:val="false"/>
-          <w:smallCaps w:val="false"/>
-          <w:color w:val="000000"/>
-          <w:spacing w:val="0"/>
-          <w:sz w:val="21"/>
-        </w:rPr>
-      </w:r>
+          <w:rFonts w:ascii="DejaVu Sans" w:hAnsi="DejaVu Sans" w:cs="DejaVu Sans"/>
+          <w:color w:val="000000"/>
+          <w:sz w:val="21"/>
+        </w:rPr>
+      </w:pPr>
     </w:p>
     <w:p>
       <w:pPr>
@@ -2037,31 +1492,30 @@
           <w:bottom w:val="nil"/>
           <w:right w:val="nil"/>
         </w:pBdr>
-        <w:spacing w:before="0" w:after="225"/>
+        <w:spacing w:after="225"/>
         <w:jc w:val="both"/>
         <w:rPr>
-          <w:rFonts w:cs="DejaVu Sans" w:ascii="DejaVu Sans" w:hAnsi="DejaVu Sans"/>
-          <w:b w:val="false"/>
-          <w:i w:val="false"/>
-          <w:caps w:val="false"/>
-          <w:smallCaps w:val="false"/>
-          <w:color w:val="000000"/>
-          <w:spacing w:val="0"/>
+          <w:rFonts w:ascii="DejaVu Sans" w:hAnsi="DejaVu Sans" w:cs="DejaVu Sans"/>
+          <w:color w:val="000000"/>
           <w:sz w:val="21"/>
         </w:rPr>
       </w:pPr>
       <w:r>
         <w:rPr>
-          <w:rFonts w:cs="DejaVu Sans" w:ascii="DejaVu Sans" w:hAnsi="DejaVu Sans"/>
-          <w:b w:val="false"/>
-          <w:i w:val="false"/>
-          <w:caps w:val="false"/>
-          <w:smallCaps w:val="false"/>
-          <w:color w:val="000000"/>
-          <w:spacing w:val="0"/>
-          <w:sz w:val="21"/>
-        </w:rPr>
-        <w:t>Etiam vehicula luctus fermentum. In vel metus congue, pulvinar lectus vel, fermentum dui. Maecenas ante orci, egestas ut aliquet sit amet, sagittis a magna. Aliquam ante quam, pellentesque ut dignissim quis, laoreet eget est. Aliquam erat volutpat. Class aptent taciti sociosqu ad litora torquent per conubia nostra, per inceptos himenaeos. Ut ullamcorper justo sapien, in cursus libero viverra eget. Vivamus auctor imperdiet urna, at pulvinar leo posuere laoreet. Suspendisse neque nisl, fringilla at iaculis scelerisque, ornare vel dolor. Ut et pulvinar nunc. Pellentesque fringilla mollis efficitur. Nullam venenatis commodo imperdiet. Morbi velit neque, semper quis lorem quis, efficitur dignissim ipsum. Ut ac lorem sed turpis imperdiet eleifend sit amet id sapien.</w:t>
+          <w:rFonts w:ascii="DejaVu Sans" w:hAnsi="DejaVu Sans" w:cs="DejaVu Sans"/>
+          <w:color w:val="000000"/>
+          <w:sz w:val="21"/>
+        </w:rPr>
+        <w:t xml:space="preserve">Etiam vehicula luctus fermentum. In vel metus congue, pulvinar lectus vel, fermentum dui. Maecenas ante orci, egestas ut aliquet sit amet, sagittis a magna. Aliquam ante quam, pellentesque ut dignissim quis, laoreet eget est. Aliquam erat volutpat. Class aptent taciti sociosqu ad litora torquent per conubia nostra, per inceptos himenaeos. Ut </w:t>
+      </w:r>
+      <w:r>
+        <w:rPr>
+          <w:rFonts w:ascii="DejaVu Sans" w:hAnsi="DejaVu Sans" w:cs="DejaVu Sans"/>
+          <w:color w:val="000000"/>
+          <w:sz w:val="21"/>
+        </w:rPr>
+        <w:lastRenderedPageBreak/>
+        <w:t>ullamcorper justo sapien, in cursus libero viverra eget. Vivamus auctor imperdiet urna, at pulvinar leo posuere laoreet. Suspendisse neque nisl, fringilla at iaculis scelerisque, ornare vel dolor. Ut et pulvinar nunc. Pellentesque fringilla mollis efficitur. Nullam venenatis commodo imperdiet. Morbi velit neque, semper quis lorem quis, efficitur dignissim ipsum. Ut ac lorem sed turpis imperdiet eleifend sit amet id sapien.</w:t>
       </w:r>
     </w:p>
     <w:p>
@@ -2074,31 +1528,14 @@
           <w:bottom w:val="nil"/>
           <w:right w:val="nil"/>
         </w:pBdr>
-        <w:spacing w:before="0" w:after="225"/>
+        <w:spacing w:after="225"/>
         <w:jc w:val="both"/>
         <w:rPr>
-          <w:rFonts w:cs="DejaVu Sans" w:ascii="DejaVu Sans" w:hAnsi="DejaVu Sans"/>
-          <w:b w:val="false"/>
-          <w:i w:val="false"/>
-          <w:caps w:val="false"/>
-          <w:smallCaps w:val="false"/>
-          <w:color w:val="000000"/>
-          <w:spacing w:val="0"/>
-          <w:sz w:val="21"/>
-        </w:rPr>
-      </w:pPr>
-      <w:r>
-        <w:rPr>
-          <w:rFonts w:cs="DejaVu Sans" w:ascii="DejaVu Sans" w:hAnsi="DejaVu Sans"/>
-          <w:b w:val="false"/>
-          <w:i w:val="false"/>
-          <w:caps w:val="false"/>
-          <w:smallCaps w:val="false"/>
-          <w:color w:val="000000"/>
-          <w:spacing w:val="0"/>
-          <w:sz w:val="21"/>
-        </w:rPr>
-      </w:r>
+          <w:rFonts w:ascii="DejaVu Sans" w:hAnsi="DejaVu Sans" w:cs="DejaVu Sans"/>
+          <w:color w:val="000000"/>
+          <w:sz w:val="21"/>
+        </w:rPr>
+      </w:pPr>
     </w:p>
     <w:p>
       <w:pPr>
@@ -2110,31 +1547,14 @@
           <w:bottom w:val="nil"/>
           <w:right w:val="nil"/>
         </w:pBdr>
-        <w:spacing w:before="0" w:after="225"/>
+        <w:spacing w:after="225"/>
         <w:jc w:val="both"/>
         <w:rPr>
-          <w:rFonts w:cs="DejaVu Sans" w:ascii="DejaVu Sans" w:hAnsi="DejaVu Sans"/>
-          <w:b w:val="false"/>
-          <w:i w:val="false"/>
-          <w:caps w:val="false"/>
-          <w:smallCaps w:val="false"/>
-          <w:color w:val="000000"/>
-          <w:spacing w:val="0"/>
-          <w:sz w:val="21"/>
-        </w:rPr>
-      </w:pPr>
-      <w:r>
-        <w:rPr>
-          <w:rFonts w:cs="DejaVu Sans" w:ascii="DejaVu Sans" w:hAnsi="DejaVu Sans"/>
-          <w:b w:val="false"/>
-          <w:i w:val="false"/>
-          <w:caps w:val="false"/>
-          <w:smallCaps w:val="false"/>
-          <w:color w:val="000000"/>
-          <w:spacing w:val="0"/>
-          <w:sz w:val="21"/>
-        </w:rPr>
-      </w:r>
+          <w:rFonts w:ascii="DejaVu Sans" w:hAnsi="DejaVu Sans" w:cs="DejaVu Sans"/>
+          <w:color w:val="000000"/>
+          <w:sz w:val="21"/>
+        </w:rPr>
+      </w:pPr>
     </w:p>
     <w:p>
       <w:pPr>
@@ -2143,10 +1563,8 @@
           <w:ilvl w:val="0"/>
           <w:numId w:val="1"/>
         </w:numPr>
-        <w:rPr/>
       </w:pPr>
       <w:r>
-        <w:rPr/>
         <w:t xml:space="preserve">Lorem ipsum dolor sit amet, consectetur adipiscing elit. </w:t>
       </w:r>
     </w:p>
@@ -2160,31 +1578,14 @@
           <w:bottom w:val="nil"/>
           <w:right w:val="nil"/>
         </w:pBdr>
-        <w:spacing w:before="0" w:after="225"/>
+        <w:spacing w:after="225"/>
         <w:jc w:val="both"/>
         <w:rPr>
-          <w:rFonts w:cs="Open Sans;Arial" w:ascii="Open Sans;Arial" w:hAnsi="Open Sans;Arial"/>
-          <w:b w:val="false"/>
-          <w:i w:val="false"/>
-          <w:caps w:val="false"/>
-          <w:smallCaps w:val="false"/>
-          <w:color w:val="000000"/>
-          <w:spacing w:val="0"/>
-          <w:sz w:val="21"/>
-        </w:rPr>
-      </w:pPr>
-      <w:r>
-        <w:rPr>
-          <w:rFonts w:cs="Open Sans;Arial" w:ascii="Open Sans;Arial" w:hAnsi="Open Sans;Arial"/>
-          <w:b w:val="false"/>
-          <w:i w:val="false"/>
-          <w:caps w:val="false"/>
-          <w:smallCaps w:val="false"/>
-          <w:color w:val="000000"/>
-          <w:spacing w:val="0"/>
-          <w:sz w:val="21"/>
-        </w:rPr>
-      </w:r>
+          <w:rFonts w:ascii="Open Sans;Arial" w:hAnsi="Open Sans;Arial" w:cs="Open Sans;Arial"/>
+          <w:color w:val="000000"/>
+          <w:sz w:val="21"/>
+        </w:rPr>
+      </w:pPr>
     </w:p>
     <w:p>
       <w:pPr>
@@ -2196,28 +1597,18 @@
           <w:bottom w:val="nil"/>
           <w:right w:val="nil"/>
         </w:pBdr>
-        <w:spacing w:before="0" w:after="225"/>
+        <w:spacing w:after="225"/>
         <w:jc w:val="both"/>
         <w:rPr>
-          <w:rFonts w:cs="Open Sans;Arial" w:ascii="Open Sans;Arial" w:hAnsi="Open Sans;Arial"/>
-          <w:b w:val="false"/>
-          <w:i w:val="false"/>
-          <w:caps w:val="false"/>
-          <w:smallCaps w:val="false"/>
-          <w:color w:val="000000"/>
-          <w:spacing w:val="0"/>
+          <w:rFonts w:ascii="Open Sans;Arial" w:hAnsi="Open Sans;Arial" w:cs="Open Sans;Arial"/>
+          <w:color w:val="000000"/>
           <w:sz w:val="21"/>
         </w:rPr>
       </w:pPr>
       <w:r>
         <w:rPr>
-          <w:rFonts w:cs="Open Sans;Arial" w:ascii="Open Sans;Arial" w:hAnsi="Open Sans;Arial"/>
-          <w:b w:val="false"/>
-          <w:i w:val="false"/>
-          <w:caps w:val="false"/>
-          <w:smallCaps w:val="false"/>
-          <w:color w:val="000000"/>
-          <w:spacing w:val="0"/>
+          <w:rFonts w:ascii="Open Sans;Arial" w:hAnsi="Open Sans;Arial" w:cs="Open Sans;Arial"/>
+          <w:color w:val="000000"/>
           <w:sz w:val="21"/>
         </w:rPr>
         <w:t>Nunc ac faucibus odio. Vestibulum neque massa, scelerisque sit amet ligula eu, congue molestie mi. Praesent ut varius sem. Nullam at porttitor arcu, nec lacinia nisi. Ut ac dolor vitae odio interdum condimentum. Vivamus dapibus sodales ex, vitae malesuada ipsum cursus convallis. Maecenas sed egestas nulla, ac condimentum orci. Mauris diam felis, vulputate ac suscipit et, iaculis non est. Curabitur semper arcu ac ligula semper, nec luctus nisl blandit. Integer lacinia ante ac libero lobortis imperdiet. Nullam mollis convallis ipsum, ac accumsan nunc vehicula vitae. Nulla eget justo in felis tristique fringilla. Morbi sit amet tortor quis risus auctor condimentum. Morbi in ullamcorper elit. Nulla iaculis tellus sit amet mauris tempus fringilla.</w:t>
@@ -2230,10 +1621,8 @@
           <w:ilvl w:val="1"/>
           <w:numId w:val="1"/>
         </w:numPr>
-        <w:rPr/>
       </w:pPr>
       <w:r>
-        <w:rPr/>
         <w:t xml:space="preserve">Maecenas mauris lectus, lobortis et purus mattis, blandit dictum tellus. </w:t>
       </w:r>
     </w:p>
@@ -2247,28 +1636,18 @@
           <w:bottom w:val="nil"/>
           <w:right w:val="nil"/>
         </w:pBdr>
-        <w:spacing w:before="0" w:after="225"/>
+        <w:spacing w:after="225"/>
         <w:jc w:val="both"/>
         <w:rPr>
-          <w:rFonts w:cs="Open Sans;Arial" w:ascii="Open Sans;Arial" w:hAnsi="Open Sans;Arial"/>
-          <w:b w:val="false"/>
-          <w:i w:val="false"/>
-          <w:caps w:val="false"/>
-          <w:smallCaps w:val="false"/>
-          <w:color w:val="000000"/>
-          <w:spacing w:val="0"/>
+          <w:rFonts w:ascii="Open Sans;Arial" w:hAnsi="Open Sans;Arial" w:cs="Open Sans;Arial"/>
+          <w:color w:val="000000"/>
           <w:sz w:val="21"/>
         </w:rPr>
       </w:pPr>
       <w:r>
         <w:rPr>
-          <w:rFonts w:cs="Open Sans;Arial" w:ascii="Open Sans;Arial" w:hAnsi="Open Sans;Arial"/>
-          <w:b w:val="false"/>
-          <w:i w:val="false"/>
-          <w:caps w:val="false"/>
-          <w:smallCaps w:val="false"/>
-          <w:color w:val="000000"/>
-          <w:spacing w:val="0"/>
+          <w:rFonts w:ascii="Open Sans;Arial" w:hAnsi="Open Sans;Arial" w:cs="Open Sans;Arial"/>
+          <w:color w:val="000000"/>
           <w:sz w:val="21"/>
         </w:rPr>
         <w:t>Maecenas non lorem quis tellus placerat varius. Nulla facilisi. Aenean congue fringilla justo ut aliquam. Mauris id ex erat. Nunc vulputate neque vitae justo facilisis, non condimentum ante sagittis. Morbi viverra semper lorem nec molestie. Maecenas tincidunt est efficitur ligula euismod, sit amet ornare est vulputate.</w:t>
@@ -2284,28 +1663,18 @@
           <w:bottom w:val="nil"/>
           <w:right w:val="nil"/>
         </w:pBdr>
-        <w:spacing w:before="0" w:after="225"/>
+        <w:spacing w:after="225"/>
         <w:jc w:val="both"/>
         <w:rPr>
-          <w:rFonts w:cs="Open Sans;Arial" w:ascii="Open Sans;Arial" w:hAnsi="Open Sans;Arial"/>
-          <w:b w:val="false"/>
-          <w:i w:val="false"/>
-          <w:caps w:val="false"/>
-          <w:smallCaps w:val="false"/>
-          <w:color w:val="000000"/>
-          <w:spacing w:val="0"/>
+          <w:rFonts w:ascii="Open Sans;Arial" w:hAnsi="Open Sans;Arial" w:cs="Open Sans;Arial"/>
+          <w:color w:val="000000"/>
           <w:sz w:val="21"/>
         </w:rPr>
       </w:pPr>
       <w:r>
         <w:rPr>
-          <w:rFonts w:cs="Open Sans;Arial" w:ascii="Open Sans;Arial" w:hAnsi="Open Sans;Arial"/>
-          <w:b w:val="false"/>
-          <w:i w:val="false"/>
-          <w:caps w:val="false"/>
-          <w:smallCaps w:val="false"/>
-          <w:color w:val="000000"/>
-          <w:spacing w:val="0"/>
+          <w:rFonts w:ascii="Open Sans;Arial" w:hAnsi="Open Sans;Arial" w:cs="Open Sans;Arial"/>
+          <w:color w:val="000000"/>
           <w:sz w:val="21"/>
         </w:rPr>
         <w:t>In non mauris justo. Duis vehicula mi vel mi pretium, a viverra erat efficitur. Cras aliquam est ac eros varius, id iaculis dui auctor. Duis pretium neque ligula, et pulvinar mi placerat et. Nulla nec nunc sit amet nunc posuere vestibulum. Ut id neque eget tortor mattis tristique. Donec ante est, blandit sit amet tristique vel, lacinia pulvinar arcu. Pellentesque scelerisque fermentum erat, id posuere justo pulvinar ut. Cras id eros sed enim aliquam lobortis. Sed lobortis nisl ut eros efficitur tincidunt. Cras justo mi, porttitor quis mattis vel, ultricies ut purus. Ut facilisis et lacus eu cursus.</w:t>
@@ -2318,10 +1687,8 @@
           <w:ilvl w:val="1"/>
           <w:numId w:val="1"/>
         </w:numPr>
-        <w:rPr/>
       </w:pPr>
       <w:r>
-        <w:rPr/>
         <w:t xml:space="preserve">In eleifend velit vitae libero sollicitudin euismod. </w:t>
       </w:r>
     </w:p>
@@ -2335,28 +1702,18 @@
           <w:bottom w:val="nil"/>
           <w:right w:val="nil"/>
         </w:pBdr>
-        <w:spacing w:before="0" w:after="225"/>
+        <w:spacing w:after="225"/>
         <w:jc w:val="both"/>
         <w:rPr>
-          <w:rFonts w:cs="Open Sans;Arial" w:ascii="Open Sans;Arial" w:hAnsi="Open Sans;Arial"/>
-          <w:b w:val="false"/>
-          <w:i w:val="false"/>
-          <w:caps w:val="false"/>
-          <w:smallCaps w:val="false"/>
-          <w:color w:val="000000"/>
-          <w:spacing w:val="0"/>
+          <w:rFonts w:ascii="Open Sans;Arial" w:hAnsi="Open Sans;Arial" w:cs="Open Sans;Arial"/>
+          <w:color w:val="000000"/>
           <w:sz w:val="21"/>
         </w:rPr>
       </w:pPr>
       <w:r>
         <w:rPr>
-          <w:rFonts w:cs="Open Sans;Arial" w:ascii="Open Sans;Arial" w:hAnsi="Open Sans;Arial"/>
-          <w:b w:val="false"/>
-          <w:i w:val="false"/>
-          <w:caps w:val="false"/>
-          <w:smallCaps w:val="false"/>
-          <w:color w:val="000000"/>
-          <w:spacing w:val="0"/>
+          <w:rFonts w:ascii="Open Sans;Arial" w:hAnsi="Open Sans;Arial" w:cs="Open Sans;Arial"/>
+          <w:color w:val="000000"/>
           <w:sz w:val="21"/>
         </w:rPr>
         <w:t>Fusce vitae vestibulum velit. Pellentesque vulputate lectus quis pellentesque commodo. Aliquam erat volutpat. Vestibulum in egestas velit. Pellentesque fermentum nisl vitae fringilla venenatis. Etiam id mauris vitae orci maximus ultricies. Cras fringilla ipsum magna, in fringilla dui commodo a.</w:t>
@@ -2372,28 +1729,18 @@
           <w:bottom w:val="nil"/>
           <w:right w:val="nil"/>
         </w:pBdr>
-        <w:spacing w:before="0" w:after="225"/>
+        <w:spacing w:after="225"/>
         <w:jc w:val="both"/>
         <w:rPr>
-          <w:rFonts w:cs="Open Sans;Arial" w:ascii="Open Sans;Arial" w:hAnsi="Open Sans;Arial"/>
-          <w:b w:val="false"/>
-          <w:i w:val="false"/>
-          <w:caps w:val="false"/>
-          <w:smallCaps w:val="false"/>
-          <w:color w:val="000000"/>
-          <w:spacing w:val="0"/>
+          <w:rFonts w:ascii="Open Sans;Arial" w:hAnsi="Open Sans;Arial" w:cs="Open Sans;Arial"/>
+          <w:color w:val="000000"/>
           <w:sz w:val="21"/>
         </w:rPr>
       </w:pPr>
       <w:r>
         <w:rPr>
-          <w:rFonts w:cs="Open Sans;Arial" w:ascii="Open Sans;Arial" w:hAnsi="Open Sans;Arial"/>
-          <w:b w:val="false"/>
-          <w:i w:val="false"/>
-          <w:caps w:val="false"/>
-          <w:smallCaps w:val="false"/>
-          <w:color w:val="000000"/>
-          <w:spacing w:val="0"/>
+          <w:rFonts w:ascii="Open Sans;Arial" w:hAnsi="Open Sans;Arial" w:cs="Open Sans;Arial"/>
+          <w:color w:val="000000"/>
           <w:sz w:val="21"/>
         </w:rPr>
         <w:t>Etiam vehicula luctus fermentum. In vel metus congue, pulvinar lectus vel, fermentum dui. Maecenas ante orci, egestas ut aliquet sit amet, sagittis a magna. Aliquam ante quam, pellentesque ut dignissim quis, laoreet eget est. Aliquam erat volutpat. Class aptent taciti sociosqu ad litora torquent per conubia nostra, per inceptos himenaeos. Ut ullamcorper justo sapien, in cursus libero viverra eget. Vivamus auctor imperdiet urna, at pulvinar leo posuere laoreet. Suspendisse neque nisl, fringilla at iaculis scelerisque, ornare vel dolor. Ut et pulvinar nunc. Pellentesque fringilla mollis efficitur. Nullam venenatis commodo imperdiet. Morbi velit neque, semper quis lorem quis, efficitur dignissim ipsum. Ut ac lorem sed turpis imperdiet eleifend sit amet id sapien.</w:t>
@@ -2409,45 +1756,28 @@
           <w:bottom w:val="nil"/>
           <w:right w:val="nil"/>
         </w:pBdr>
-        <w:spacing w:before="0" w:after="225"/>
+        <w:spacing w:after="225"/>
         <w:jc w:val="both"/>
         <w:rPr>
-          <w:rFonts w:cs="DejaVu Sans" w:ascii="DejaVu Sans" w:hAnsi="DejaVu Sans"/>
-          <w:b w:val="false"/>
-          <w:i w:val="false"/>
-          <w:caps w:val="false"/>
-          <w:smallCaps w:val="false"/>
-          <w:color w:val="000000"/>
-          <w:spacing w:val="0"/>
-          <w:sz w:val="21"/>
+          <w:rFonts w:ascii="DejaVu Sans" w:hAnsi="DejaVu Sans" w:cs="DejaVu Sans"/>
+          <w:color w:val="000000"/>
+          <w:sz w:val="21"/>
+        </w:rPr>
+      </w:pPr>
+    </w:p>
+    <w:p>
+      <w:pPr>
+        <w:rPr>
+          <w:rFonts w:ascii="DejaVu Sans" w:hAnsi="DejaVu Sans" w:cs="DejaVu Sans"/>
         </w:rPr>
       </w:pPr>
       <w:r>
         <w:rPr>
-          <w:rFonts w:cs="DejaVu Sans" w:ascii="DejaVu Sans" w:hAnsi="DejaVu Sans"/>
-          <w:b w:val="false"/>
-          <w:i w:val="false"/>
-          <w:caps w:val="false"/>
-          <w:smallCaps w:val="false"/>
-          <w:color w:val="000000"/>
-          <w:spacing w:val="0"/>
-          <w:sz w:val="21"/>
-        </w:rPr>
-      </w:r>
-    </w:p>
-    <w:p>
-      <w:pPr>
-        <w:pStyle w:val="Normal"/>
-        <w:rPr>
-          <w:rFonts w:cs="DejaVu Sans" w:ascii="DejaVu Sans" w:hAnsi="DejaVu Sans"/>
-        </w:rPr>
-      </w:pPr>
-      <w:r>
-        <w:rPr>
-          <w:rFonts w:cs="DejaVu Sans" w:ascii="DejaVu Sans" w:hAnsi="DejaVu Sans"/>
+          <w:rFonts w:ascii="DejaVu Sans" w:hAnsi="DejaVu Sans" w:cs="DejaVu Sans"/>
+          <w:noProof/>
         </w:rPr>
         <w:drawing>
-          <wp:anchor behindDoc="0" distT="0" distB="0" distL="0" distR="0" simplePos="0" locked="0" layoutInCell="1" allowOverlap="1" relativeHeight="1">
+          <wp:anchor distT="0" distB="0" distL="0" distR="0" simplePos="0" relativeHeight="251658240" behindDoc="0" locked="0" layoutInCell="1" allowOverlap="1" wp14:anchorId="21B23470" wp14:editId="5FCFDBFE">
             <wp:simplePos x="0" y="0"/>
             <wp:positionH relativeFrom="column">
               <wp:align>center</wp:align>
@@ -2458,7 +1788,7 @@
             <wp:extent cx="6120130" cy="4080510"/>
             <wp:effectExtent l="0" t="0" r="0" b="0"/>
             <wp:wrapSquare wrapText="largest"/>
-            <wp:docPr id="0" name="Picture" descr=""/>
+            <wp:docPr id="1799512423" name="Picture"/>
             <wp:cNvGraphicFramePr>
               <a:graphicFrameLocks xmlns:a="http://schemas.openxmlformats.org/drawingml/2006/main" noChangeAspect="1"/>
             </wp:cNvGraphicFramePr>
@@ -2466,13 +1796,19 @@
               <a:graphicData uri="http://schemas.openxmlformats.org/drawingml/2006/picture">
                 <pic:pic xmlns:pic="http://schemas.openxmlformats.org/drawingml/2006/picture">
                   <pic:nvPicPr>
-                    <pic:cNvPr id="0" name="Picture" descr=""/>
+                    <pic:cNvPr id="0" name="Picture"/>
                     <pic:cNvPicPr>
                       <a:picLocks noChangeAspect="1" noChangeArrowheads="1"/>
                     </pic:cNvPicPr>
                   </pic:nvPicPr>
                   <pic:blipFill>
-                    <a:blip r:embed="rId4"/>
+                    <a:blip r:embed="rId9" cstate="email">
+                      <a:extLst>
+                        <a:ext uri="{28A0092B-C50C-407E-A947-70E740481C1C}">
+                          <a14:useLocalDpi xmlns:a14="http://schemas.microsoft.com/office/drawing/2010/main"/>
+                        </a:ext>
+                      </a:extLst>
+                    </a:blip>
                     <a:stretch>
                       <a:fillRect/>
                     </a:stretch>
@@ -2502,30 +1838,12 @@
     </w:p>
     <w:p>
       <w:pPr>
-        <w:pStyle w:val="Normal"/>
-        <w:rPr>
-          <w:rFonts w:cs="Open Sans;Arial" w:ascii="Open Sans;Arial" w:hAnsi="Open Sans;Arial"/>
-          <w:b w:val="false"/>
-          <w:i w:val="false"/>
-          <w:caps w:val="false"/>
-          <w:smallCaps w:val="false"/>
-          <w:color w:val="000000"/>
-          <w:spacing w:val="0"/>
-          <w:sz w:val="21"/>
-        </w:rPr>
-      </w:pPr>
-      <w:r>
-        <w:rPr>
-          <w:rFonts w:cs="Open Sans;Arial" w:ascii="Open Sans;Arial" w:hAnsi="Open Sans;Arial"/>
-          <w:b w:val="false"/>
-          <w:i w:val="false"/>
-          <w:caps w:val="false"/>
-          <w:smallCaps w:val="false"/>
-          <w:color w:val="000000"/>
-          <w:spacing w:val="0"/>
-          <w:sz w:val="21"/>
-        </w:rPr>
-      </w:r>
+        <w:rPr>
+          <w:rFonts w:ascii="Open Sans;Arial" w:hAnsi="Open Sans;Arial" w:cs="Open Sans;Arial"/>
+          <w:color w:val="000000"/>
+          <w:sz w:val="21"/>
+        </w:rPr>
+      </w:pPr>
     </w:p>
     <w:p>
       <w:pPr>
@@ -2534,10 +1852,8 @@
           <w:ilvl w:val="1"/>
           <w:numId w:val="1"/>
         </w:numPr>
-        <w:rPr/>
       </w:pPr>
       <w:r>
-        <w:rPr/>
         <w:t xml:space="preserve">Maecenas mauris lectus, lobortis et purus mattis, blandit dictum tellus. </w:t>
       </w:r>
     </w:p>
@@ -2551,28 +1867,18 @@
           <w:bottom w:val="nil"/>
           <w:right w:val="nil"/>
         </w:pBdr>
-        <w:spacing w:before="0" w:after="225"/>
+        <w:spacing w:after="225"/>
         <w:jc w:val="both"/>
         <w:rPr>
-          <w:rFonts w:cs="Open Sans;Arial" w:ascii="Open Sans;Arial" w:hAnsi="Open Sans;Arial"/>
-          <w:b w:val="false"/>
-          <w:i w:val="false"/>
-          <w:caps w:val="false"/>
-          <w:smallCaps w:val="false"/>
-          <w:color w:val="000000"/>
-          <w:spacing w:val="0"/>
+          <w:rFonts w:ascii="Open Sans;Arial" w:hAnsi="Open Sans;Arial" w:cs="Open Sans;Arial"/>
+          <w:color w:val="000000"/>
           <w:sz w:val="21"/>
         </w:rPr>
       </w:pPr>
       <w:r>
         <w:rPr>
-          <w:rFonts w:cs="Open Sans;Arial" w:ascii="Open Sans;Arial" w:hAnsi="Open Sans;Arial"/>
-          <w:b w:val="false"/>
-          <w:i w:val="false"/>
-          <w:caps w:val="false"/>
-          <w:smallCaps w:val="false"/>
-          <w:color w:val="000000"/>
-          <w:spacing w:val="0"/>
+          <w:rFonts w:ascii="Open Sans;Arial" w:hAnsi="Open Sans;Arial" w:cs="Open Sans;Arial"/>
+          <w:color w:val="000000"/>
           <w:sz w:val="21"/>
         </w:rPr>
         <w:t>Maecenas non lorem quis tellus placerat varius. Nulla facilisi. Aenean congue fringilla justo ut aliquam. Mauris id ex erat. Nunc vulputate neque vitae justo facilisis, non condimentum ante sagittis. Morbi viverra semper lorem nec molestie. Maecenas tincidunt est efficitur ligula euismod, sit amet ornare est vulputate.</w:t>
@@ -2588,28 +1894,18 @@
           <w:bottom w:val="nil"/>
           <w:right w:val="nil"/>
         </w:pBdr>
-        <w:spacing w:before="0" w:after="225"/>
+        <w:spacing w:after="225"/>
         <w:jc w:val="both"/>
         <w:rPr>
-          <w:rFonts w:cs="Open Sans;Arial" w:ascii="Open Sans;Arial" w:hAnsi="Open Sans;Arial"/>
-          <w:b w:val="false"/>
-          <w:i w:val="false"/>
-          <w:caps w:val="false"/>
-          <w:smallCaps w:val="false"/>
-          <w:color w:val="000000"/>
-          <w:spacing w:val="0"/>
+          <w:rFonts w:ascii="Open Sans;Arial" w:hAnsi="Open Sans;Arial" w:cs="Open Sans;Arial"/>
+          <w:color w:val="000000"/>
           <w:sz w:val="21"/>
         </w:rPr>
       </w:pPr>
       <w:r>
         <w:rPr>
-          <w:rFonts w:cs="Open Sans;Arial" w:ascii="Open Sans;Arial" w:hAnsi="Open Sans;Arial"/>
-          <w:b w:val="false"/>
-          <w:i w:val="false"/>
-          <w:caps w:val="false"/>
-          <w:smallCaps w:val="false"/>
-          <w:color w:val="000000"/>
-          <w:spacing w:val="0"/>
+          <w:rFonts w:ascii="Open Sans;Arial" w:hAnsi="Open Sans;Arial" w:cs="Open Sans;Arial"/>
+          <w:color w:val="000000"/>
           <w:sz w:val="21"/>
         </w:rPr>
         <w:t>In non mauris justo. Duis vehicula mi vel mi pretium, a viverra erat efficitur. Cras aliquam est ac eros varius, id iaculis dui auctor. Duis pretium neque ligula, et pulvinar mi placerat et. Nulla nec nunc sit amet nunc posuere vestibulum. Ut id neque eget tortor mattis tristique. Donec ante est, blandit sit amet tristique vel, lacinia pulvinar arcu. Pellentesque scelerisque fermentum erat, id posuere justo pulvinar ut. Cras id eros sed enim aliquam lobortis. Sed lobortis nisl ut eros efficitur tincidunt. Cras justo mi, porttitor quis mattis vel, ultricies ut purus. Ut facilisis et lacus eu cursus.</w:t>
@@ -2622,10 +1918,8 @@
           <w:ilvl w:val="1"/>
           <w:numId w:val="1"/>
         </w:numPr>
-        <w:rPr/>
       </w:pPr>
       <w:r>
-        <w:rPr/>
         <w:t xml:space="preserve">In eleifend velit vitae libero sollicitudin euismod. </w:t>
       </w:r>
     </w:p>
@@ -2639,28 +1933,18 @@
           <w:bottom w:val="nil"/>
           <w:right w:val="nil"/>
         </w:pBdr>
-        <w:spacing w:before="0" w:after="225"/>
+        <w:spacing w:after="225"/>
         <w:jc w:val="both"/>
         <w:rPr>
-          <w:rFonts w:cs="Open Sans;Arial" w:ascii="Open Sans;Arial" w:hAnsi="Open Sans;Arial"/>
-          <w:b w:val="false"/>
-          <w:i w:val="false"/>
-          <w:caps w:val="false"/>
-          <w:smallCaps w:val="false"/>
-          <w:color w:val="000000"/>
-          <w:spacing w:val="0"/>
+          <w:rFonts w:ascii="Open Sans;Arial" w:hAnsi="Open Sans;Arial" w:cs="Open Sans;Arial"/>
+          <w:color w:val="000000"/>
           <w:sz w:val="21"/>
         </w:rPr>
       </w:pPr>
       <w:r>
         <w:rPr>
-          <w:rFonts w:cs="Open Sans;Arial" w:ascii="Open Sans;Arial" w:hAnsi="Open Sans;Arial"/>
-          <w:b w:val="false"/>
-          <w:i w:val="false"/>
-          <w:caps w:val="false"/>
-          <w:smallCaps w:val="false"/>
-          <w:color w:val="000000"/>
-          <w:spacing w:val="0"/>
+          <w:rFonts w:ascii="Open Sans;Arial" w:hAnsi="Open Sans;Arial" w:cs="Open Sans;Arial"/>
+          <w:color w:val="000000"/>
           <w:sz w:val="21"/>
         </w:rPr>
         <w:t>Fusce vitae vestibulum velit. Pellentesque vulputate lectus quis pellentesque commodo. Aliquam erat volutpat. Vestibulum in egestas velit. Pellentesque fermentum nisl vitae fringilla venenatis. Etiam id mauris vitae orci maximus ultricies. Cras fringilla ipsum magna, in fringilla dui commodo a.</w:t>
@@ -2676,28 +1960,18 @@
           <w:bottom w:val="nil"/>
           <w:right w:val="nil"/>
         </w:pBdr>
-        <w:spacing w:before="0" w:after="225"/>
+        <w:spacing w:after="225"/>
         <w:jc w:val="both"/>
         <w:rPr>
-          <w:rFonts w:cs="Open Sans;Arial" w:ascii="Open Sans;Arial" w:hAnsi="Open Sans;Arial"/>
-          <w:b w:val="false"/>
-          <w:i w:val="false"/>
-          <w:caps w:val="false"/>
-          <w:smallCaps w:val="false"/>
-          <w:color w:val="000000"/>
-          <w:spacing w:val="0"/>
+          <w:rFonts w:ascii="Open Sans;Arial" w:hAnsi="Open Sans;Arial" w:cs="Open Sans;Arial"/>
+          <w:color w:val="000000"/>
           <w:sz w:val="21"/>
         </w:rPr>
       </w:pPr>
       <w:r>
         <w:rPr>
-          <w:rFonts w:cs="Open Sans;Arial" w:ascii="Open Sans;Arial" w:hAnsi="Open Sans;Arial"/>
-          <w:b w:val="false"/>
-          <w:i w:val="false"/>
-          <w:caps w:val="false"/>
-          <w:smallCaps w:val="false"/>
-          <w:color w:val="000000"/>
-          <w:spacing w:val="0"/>
+          <w:rFonts w:ascii="Open Sans;Arial" w:hAnsi="Open Sans;Arial" w:cs="Open Sans;Arial"/>
+          <w:color w:val="000000"/>
           <w:sz w:val="21"/>
         </w:rPr>
         <w:t>Etiam vehicula luctus fermentum. In vel metus congue, pulvinar lectus vel, fermentum dui. Maecenas ante orci, egestas ut aliquet sit amet, sagittis a magna. Aliquam ante quam, pellentesque ut dignissim quis, laoreet eget est. Aliquam erat volutpat. Class aptent taciti sociosqu ad litora torquent per conubia nostra, per inceptos himenaeos. Ut ullamcorper justo sapien, in cursus libero viverra eget. Vivamus auctor imperdiet urna, at pulvinar leo posuere laoreet. Suspendisse neque nisl, fringilla at iaculis scelerisque, ornare vel dolor. Ut et pulvinar nunc. Pellentesque fringilla mollis efficitur. Nullam venenatis commodo imperdiet. Morbi velit neque, semper quis lorem quis, efficitur dignissim ipsum. Ut ac lorem sed turpis imperdiet eleifend sit amet id sapien.</w:t>
@@ -2713,122 +1987,131 @@
           <w:bottom w:val="nil"/>
           <w:right w:val="nil"/>
         </w:pBdr>
-        <w:spacing w:before="0" w:after="225"/>
+        <w:spacing w:after="225"/>
         <w:jc w:val="center"/>
-        <w:rPr/>
-      </w:pPr>
-      <w:r>
-        <w:rPr/>
-      </w:r>
+      </w:pPr>
     </w:p>
     <w:sectPr>
-      <w:type w:val="nextPage"/>
+      <w:headerReference w:type="even" r:id="rId10"/>
+      <w:headerReference w:type="default" r:id="rId11"/>
+      <w:footerReference w:type="even" r:id="rId12"/>
+      <w:footerReference w:type="default" r:id="rId13"/>
+      <w:headerReference w:type="first" r:id="rId14"/>
+      <w:footerReference w:type="first" r:id="rId15"/>
       <w:pgSz w:w="11906" w:h="16838"/>
-      <w:pgMar w:left="1134" w:right="1134" w:header="0" w:top="1134" w:footer="0" w:bottom="1134" w:gutter="0"/>
-      <w:pgNumType w:fmt="decimal"/>
-      <w:formProt w:val="false"/>
-      <w:textDirection w:val="lrTb"/>
-      <w:docGrid w:type="default" w:linePitch="360" w:charSpace="4294961151"/>
+      <w:pgMar w:top="1134" w:right="1134" w:bottom="1134" w:left="1134" w:header="0" w:footer="0" w:gutter="0"/>
+      <w:cols w:space="720"/>
+      <w:formProt w:val="0"/>
+      <w:docGrid w:linePitch="360" w:charSpace="-6145"/>
     </w:sectPr>
   </w:body>
 </w:document>
 </file>
 
+<file path=word/endnotes.xml><?xml version="1.0" encoding="utf-8"?>
+<w:endnotes xmlns:wpc="http://schemas.microsoft.com/office/word/2010/wordprocessingCanvas" xmlns:cx="http://schemas.microsoft.com/office/drawing/2014/chartex" xmlns:cx1="http://schemas.microsoft.com/office/drawing/2015/9/8/chartex" xmlns:cx2="http://schemas.microsoft.com/office/drawing/2015/10/21/chartex" xmlns:cx3="http://schemas.microsoft.com/office/drawing/2016/5/9/chartex" xmlns:cx4="http://schemas.microsoft.com/office/drawing/2016/5/10/chartex" xmlns:cx5="http://schemas.microsoft.com/office/drawing/2016/5/11/chartex" xmlns:cx6="http://schemas.microsoft.com/office/drawing/2016/5/12/chartex" xmlns:cx7="http://schemas.microsoft.com/office/drawing/2016/5/13/chartex" xmlns:cx8="http://schemas.microsoft.com/office/drawing/2016/5/14/chartex" xmlns:mc="http://schemas.openxmlformats.org/markup-compatibility/2006" xmlns:aink="http://schemas.microsoft.com/office/drawing/2016/ink" xmlns:am3d="http://schemas.microsoft.com/office/drawing/2017/model3d" xmlns:o="urn:schemas-microsoft-com:office:office" xmlns:oel="http://schemas.microsoft.com/office/2019/extlst" xmlns:r="http://schemas.openxmlformats.org/officeDocument/2006/relationships" xmlns:m="http://schemas.openxmlformats.org/officeDocument/2006/math" xmlns:v="urn:schemas-microsoft-com:vml" xmlns:wp14="http://schemas.microsoft.com/office/word/2010/wordprocessingDrawing" xmlns:wp="http://schemas.openxmlformats.org/drawingml/2006/wordprocessingDrawing" xmlns:w10="urn:schemas-microsoft-com:office:word" xmlns:w="http://schemas.openxmlformats.org/wordprocessingml/2006/main" xmlns:w14="http://schemas.microsoft.com/office/word/2010/wordml" xmlns:w15="http://schemas.microsoft.com/office/word/2012/wordml" xmlns:w16cex="http://schemas.microsoft.com/office/word/2018/wordml/cex" xmlns:w16cid="http://schemas.microsoft.com/office/word/2016/wordml/cid" xmlns:w16="http://schemas.microsoft.com/office/word/2018/wordml" xmlns:w16sdtdh="http://schemas.microsoft.com/office/word/2020/wordml/sdtdatahash" xmlns:w16se="http://schemas.microsoft.com/office/word/2015/wordml/symex" xmlns:wpg="http://schemas.microsoft.com/office/word/2010/wordprocessingGroup" xmlns:wpi="http://schemas.microsoft.com/office/word/2010/wordprocessingInk" xmlns:wne="http://schemas.microsoft.com/office/word/2006/wordml" xmlns:wps="http://schemas.microsoft.com/office/word/2010/wordprocessingShape" mc:Ignorable="w14 w15 w16se w16cid w16 w16cex w16sdtdh wp14">
+  <w:endnote w:type="separator" w:id="-1">
+    <w:p>
+      <w:r>
+        <w:separator/>
+      </w:r>
+    </w:p>
+  </w:endnote>
+  <w:endnote w:type="continuationSeparator" w:id="0">
+    <w:p>
+      <w:r>
+        <w:continuationSeparator/>
+      </w:r>
+    </w:p>
+  </w:endnote>
+</w:endnotes>
+</file>
+
+<file path=word/footer1.xml><?xml version="1.0" encoding="utf-8"?>
+<w:ftr xmlns:wpc="http://schemas.microsoft.com/office/word/2010/wordprocessingCanvas" xmlns:cx="http://schemas.microsoft.com/office/drawing/2014/chartex" xmlns:cx1="http://schemas.microsoft.com/office/drawing/2015/9/8/chartex" xmlns:cx2="http://schemas.microsoft.com/office/drawing/2015/10/21/chartex" xmlns:cx3="http://schemas.microsoft.com/office/drawing/2016/5/9/chartex" xmlns:cx4="http://schemas.microsoft.com/office/drawing/2016/5/10/chartex" xmlns:cx5="http://schemas.microsoft.com/office/drawing/2016/5/11/chartex" xmlns:cx6="http://schemas.microsoft.com/office/drawing/2016/5/12/chartex" xmlns:cx7="http://schemas.microsoft.com/office/drawing/2016/5/13/chartex" xmlns:cx8="http://schemas.microsoft.com/office/drawing/2016/5/14/chartex" xmlns:mc="http://schemas.openxmlformats.org/markup-compatibility/2006" xmlns:aink="http://schemas.microsoft.com/office/drawing/2016/ink" xmlns:am3d="http://schemas.microsoft.com/office/drawing/2017/model3d" xmlns:o="urn:schemas-microsoft-com:office:office" xmlns:oel="http://schemas.microsoft.com/office/2019/extlst" xmlns:r="http://schemas.openxmlformats.org/officeDocument/2006/relationships" xmlns:m="http://schemas.openxmlformats.org/officeDocument/2006/math" xmlns:v="urn:schemas-microsoft-com:vml" xmlns:wp14="http://schemas.microsoft.com/office/word/2010/wordprocessingDrawing" xmlns:wp="http://schemas.openxmlformats.org/drawingml/2006/wordprocessingDrawing" xmlns:w10="urn:schemas-microsoft-com:office:word" xmlns:w="http://schemas.openxmlformats.org/wordprocessingml/2006/main" xmlns:w14="http://schemas.microsoft.com/office/word/2010/wordml" xmlns:w15="http://schemas.microsoft.com/office/word/2012/wordml" xmlns:w16cex="http://schemas.microsoft.com/office/word/2018/wordml/cex" xmlns:w16cid="http://schemas.microsoft.com/office/word/2016/wordml/cid" xmlns:w16="http://schemas.microsoft.com/office/word/2018/wordml" xmlns:w16sdtdh="http://schemas.microsoft.com/office/word/2020/wordml/sdtdatahash" xmlns:w16se="http://schemas.microsoft.com/office/word/2015/wordml/symex" xmlns:wpg="http://schemas.microsoft.com/office/word/2010/wordprocessingGroup" xmlns:wpi="http://schemas.microsoft.com/office/word/2010/wordprocessingInk" xmlns:wne="http://schemas.microsoft.com/office/word/2006/wordml" xmlns:wps="http://schemas.microsoft.com/office/word/2010/wordprocessingShape" mc:Ignorable="w14 w15 w16se w16cid w16 w16cex w16sdtdh wp14">
+  <w:p>
+    <w:pPr>
+      <w:pStyle w:val="Footer"/>
+    </w:pPr>
+  </w:p>
+</w:ftr>
+</file>
+
+<file path=word/footer2.xml><?xml version="1.0" encoding="utf-8"?>
+<w:ftr xmlns:wpc="http://schemas.microsoft.com/office/word/2010/wordprocessingCanvas" xmlns:cx="http://schemas.microsoft.com/office/drawing/2014/chartex" xmlns:cx1="http://schemas.microsoft.com/office/drawing/2015/9/8/chartex" xmlns:cx2="http://schemas.microsoft.com/office/drawing/2015/10/21/chartex" xmlns:cx3="http://schemas.microsoft.com/office/drawing/2016/5/9/chartex" xmlns:cx4="http://schemas.microsoft.com/office/drawing/2016/5/10/chartex" xmlns:cx5="http://schemas.microsoft.com/office/drawing/2016/5/11/chartex" xmlns:cx6="http://schemas.microsoft.com/office/drawing/2016/5/12/chartex" xmlns:cx7="http://schemas.microsoft.com/office/drawing/2016/5/13/chartex" xmlns:cx8="http://schemas.microsoft.com/office/drawing/2016/5/14/chartex" xmlns:mc="http://schemas.openxmlformats.org/markup-compatibility/2006" xmlns:aink="http://schemas.microsoft.com/office/drawing/2016/ink" xmlns:am3d="http://schemas.microsoft.com/office/drawing/2017/model3d" xmlns:o="urn:schemas-microsoft-com:office:office" xmlns:oel="http://schemas.microsoft.com/office/2019/extlst" xmlns:r="http://schemas.openxmlformats.org/officeDocument/2006/relationships" xmlns:m="http://schemas.openxmlformats.org/officeDocument/2006/math" xmlns:v="urn:schemas-microsoft-com:vml" xmlns:wp14="http://schemas.microsoft.com/office/word/2010/wordprocessingDrawing" xmlns:wp="http://schemas.openxmlformats.org/drawingml/2006/wordprocessingDrawing" xmlns:w10="urn:schemas-microsoft-com:office:word" xmlns:w="http://schemas.openxmlformats.org/wordprocessingml/2006/main" xmlns:w14="http://schemas.microsoft.com/office/word/2010/wordml" xmlns:w15="http://schemas.microsoft.com/office/word/2012/wordml" xmlns:w16cex="http://schemas.microsoft.com/office/word/2018/wordml/cex" xmlns:w16cid="http://schemas.microsoft.com/office/word/2016/wordml/cid" xmlns:w16="http://schemas.microsoft.com/office/word/2018/wordml" xmlns:w16sdtdh="http://schemas.microsoft.com/office/word/2020/wordml/sdtdatahash" xmlns:w16se="http://schemas.microsoft.com/office/word/2015/wordml/symex" xmlns:wpg="http://schemas.microsoft.com/office/word/2010/wordprocessingGroup" xmlns:wpi="http://schemas.microsoft.com/office/word/2010/wordprocessingInk" xmlns:wne="http://schemas.microsoft.com/office/word/2006/wordml" xmlns:wps="http://schemas.microsoft.com/office/word/2010/wordprocessingShape" mc:Ignorable="w14 w15 w16se w16cid w16 w16cex w16sdtdh wp14">
+  <w:p>
+    <w:pPr>
+      <w:pStyle w:val="Footer"/>
+    </w:pPr>
+  </w:p>
+</w:ftr>
+</file>
+
+<file path=word/footer3.xml><?xml version="1.0" encoding="utf-8"?>
+<w:ftr xmlns:wpc="http://schemas.microsoft.com/office/word/2010/wordprocessingCanvas" xmlns:cx="http://schemas.microsoft.com/office/drawing/2014/chartex" xmlns:cx1="http://schemas.microsoft.com/office/drawing/2015/9/8/chartex" xmlns:cx2="http://schemas.microsoft.com/office/drawing/2015/10/21/chartex" xmlns:cx3="http://schemas.microsoft.com/office/drawing/2016/5/9/chartex" xmlns:cx4="http://schemas.microsoft.com/office/drawing/2016/5/10/chartex" xmlns:cx5="http://schemas.microsoft.com/office/drawing/2016/5/11/chartex" xmlns:cx6="http://schemas.microsoft.com/office/drawing/2016/5/12/chartex" xmlns:cx7="http://schemas.microsoft.com/office/drawing/2016/5/13/chartex" xmlns:cx8="http://schemas.microsoft.com/office/drawing/2016/5/14/chartex" xmlns:mc="http://schemas.openxmlformats.org/markup-compatibility/2006" xmlns:aink="http://schemas.microsoft.com/office/drawing/2016/ink" xmlns:am3d="http://schemas.microsoft.com/office/drawing/2017/model3d" xmlns:o="urn:schemas-microsoft-com:office:office" xmlns:oel="http://schemas.microsoft.com/office/2019/extlst" xmlns:r="http://schemas.openxmlformats.org/officeDocument/2006/relationships" xmlns:m="http://schemas.openxmlformats.org/officeDocument/2006/math" xmlns:v="urn:schemas-microsoft-com:vml" xmlns:wp14="http://schemas.microsoft.com/office/word/2010/wordprocessingDrawing" xmlns:wp="http://schemas.openxmlformats.org/drawingml/2006/wordprocessingDrawing" xmlns:w10="urn:schemas-microsoft-com:office:word" xmlns:w="http://schemas.openxmlformats.org/wordprocessingml/2006/main" xmlns:w14="http://schemas.microsoft.com/office/word/2010/wordml" xmlns:w15="http://schemas.microsoft.com/office/word/2012/wordml" xmlns:w16cex="http://schemas.microsoft.com/office/word/2018/wordml/cex" xmlns:w16cid="http://schemas.microsoft.com/office/word/2016/wordml/cid" xmlns:w16="http://schemas.microsoft.com/office/word/2018/wordml" xmlns:w16sdtdh="http://schemas.microsoft.com/office/word/2020/wordml/sdtdatahash" xmlns:w16se="http://schemas.microsoft.com/office/word/2015/wordml/symex" xmlns:wpg="http://schemas.microsoft.com/office/word/2010/wordprocessingGroup" xmlns:wpi="http://schemas.microsoft.com/office/word/2010/wordprocessingInk" xmlns:wne="http://schemas.microsoft.com/office/word/2006/wordml" xmlns:wps="http://schemas.microsoft.com/office/word/2010/wordprocessingShape" mc:Ignorable="w14 w15 w16se w16cid w16 w16cex w16sdtdh wp14">
+  <w:p>
+    <w:pPr>
+      <w:pStyle w:val="Footer"/>
+    </w:pPr>
+  </w:p>
+</w:ftr>
+</file>
+
+<file path=word/footnotes.xml><?xml version="1.0" encoding="utf-8"?>
+<w:footnotes xmlns:wpc="http://schemas.microsoft.com/office/word/2010/wordprocessingCanvas" xmlns:cx="http://schemas.microsoft.com/office/drawing/2014/chartex" xmlns:cx1="http://schemas.microsoft.com/office/drawing/2015/9/8/chartex" xmlns:cx2="http://schemas.microsoft.com/office/drawing/2015/10/21/chartex" xmlns:cx3="http://schemas.microsoft.com/office/drawing/2016/5/9/chartex" xmlns:cx4="http://schemas.microsoft.com/office/drawing/2016/5/10/chartex" xmlns:cx5="http://schemas.microsoft.com/office/drawing/2016/5/11/chartex" xmlns:cx6="http://schemas.microsoft.com/office/drawing/2016/5/12/chartex" xmlns:cx7="http://schemas.microsoft.com/office/drawing/2016/5/13/chartex" xmlns:cx8="http://schemas.microsoft.com/office/drawing/2016/5/14/chartex" xmlns:mc="http://schemas.openxmlformats.org/markup-compatibility/2006" xmlns:aink="http://schemas.microsoft.com/office/drawing/2016/ink" xmlns:am3d="http://schemas.microsoft.com/office/drawing/2017/model3d" xmlns:o="urn:schemas-microsoft-com:office:office" xmlns:oel="http://schemas.microsoft.com/office/2019/extlst" xmlns:r="http://schemas.openxmlformats.org/officeDocument/2006/relationships" xmlns:m="http://schemas.openxmlformats.org/officeDocument/2006/math" xmlns:v="urn:schemas-microsoft-com:vml" xmlns:wp14="http://schemas.microsoft.com/office/word/2010/wordprocessingDrawing" xmlns:wp="http://schemas.openxmlformats.org/drawingml/2006/wordprocessingDrawing" xmlns:w10="urn:schemas-microsoft-com:office:word" xmlns:w="http://schemas.openxmlformats.org/wordprocessingml/2006/main" xmlns:w14="http://schemas.microsoft.com/office/word/2010/wordml" xmlns:w15="http://schemas.microsoft.com/office/word/2012/wordml" xmlns:w16cex="http://schemas.microsoft.com/office/word/2018/wordml/cex" xmlns:w16cid="http://schemas.microsoft.com/office/word/2016/wordml/cid" xmlns:w16="http://schemas.microsoft.com/office/word/2018/wordml" xmlns:w16sdtdh="http://schemas.microsoft.com/office/word/2020/wordml/sdtdatahash" xmlns:w16se="http://schemas.microsoft.com/office/word/2015/wordml/symex" xmlns:wpg="http://schemas.microsoft.com/office/word/2010/wordprocessingGroup" xmlns:wpi="http://schemas.microsoft.com/office/word/2010/wordprocessingInk" xmlns:wne="http://schemas.microsoft.com/office/word/2006/wordml" xmlns:wps="http://schemas.microsoft.com/office/word/2010/wordprocessingShape" mc:Ignorable="w14 w15 w16se w16cid w16 w16cex w16sdtdh wp14">
+  <w:footnote w:type="separator" w:id="-1">
+    <w:p>
+      <w:r>
+        <w:separator/>
+      </w:r>
+    </w:p>
+  </w:footnote>
+  <w:footnote w:type="continuationSeparator" w:id="0">
+    <w:p>
+      <w:r>
+        <w:continuationSeparator/>
+      </w:r>
+    </w:p>
+  </w:footnote>
+</w:footnotes>
+</file>
+
+<file path=word/header1.xml><?xml version="1.0" encoding="utf-8"?>
+<w:hdr xmlns:wpc="http://schemas.microsoft.com/office/word/2010/wordprocessingCanvas" xmlns:cx="http://schemas.microsoft.com/office/drawing/2014/chartex" xmlns:cx1="http://schemas.microsoft.com/office/drawing/2015/9/8/chartex" xmlns:cx2="http://schemas.microsoft.com/office/drawing/2015/10/21/chartex" xmlns:cx3="http://schemas.microsoft.com/office/drawing/2016/5/9/chartex" xmlns:cx4="http://schemas.microsoft.com/office/drawing/2016/5/10/chartex" xmlns:cx5="http://schemas.microsoft.com/office/drawing/2016/5/11/chartex" xmlns:cx6="http://schemas.microsoft.com/office/drawing/2016/5/12/chartex" xmlns:cx7="http://schemas.microsoft.com/office/drawing/2016/5/13/chartex" xmlns:cx8="http://schemas.microsoft.com/office/drawing/2016/5/14/chartex" xmlns:mc="http://schemas.openxmlformats.org/markup-compatibility/2006" xmlns:aink="http://schemas.microsoft.com/office/drawing/2016/ink" xmlns:am3d="http://schemas.microsoft.com/office/drawing/2017/model3d" xmlns:o="urn:schemas-microsoft-com:office:office" xmlns:oel="http://schemas.microsoft.com/office/2019/extlst" xmlns:r="http://schemas.openxmlformats.org/officeDocument/2006/relationships" xmlns:m="http://schemas.openxmlformats.org/officeDocument/2006/math" xmlns:v="urn:schemas-microsoft-com:vml" xmlns:wp14="http://schemas.microsoft.com/office/word/2010/wordprocessingDrawing" xmlns:wp="http://schemas.openxmlformats.org/drawingml/2006/wordprocessingDrawing" xmlns:w10="urn:schemas-microsoft-com:office:word" xmlns:w="http://schemas.openxmlformats.org/wordprocessingml/2006/main" xmlns:w14="http://schemas.microsoft.com/office/word/2010/wordml" xmlns:w15="http://schemas.microsoft.com/office/word/2012/wordml" xmlns:w16cex="http://schemas.microsoft.com/office/word/2018/wordml/cex" xmlns:w16cid="http://schemas.microsoft.com/office/word/2016/wordml/cid" xmlns:w16="http://schemas.microsoft.com/office/word/2018/wordml" xmlns:w16sdtdh="http://schemas.microsoft.com/office/word/2020/wordml/sdtdatahash" xmlns:w16se="http://schemas.microsoft.com/office/word/2015/wordml/symex" xmlns:wpg="http://schemas.microsoft.com/office/word/2010/wordprocessingGroup" xmlns:wpi="http://schemas.microsoft.com/office/word/2010/wordprocessingInk" xmlns:wne="http://schemas.microsoft.com/office/word/2006/wordml" xmlns:wps="http://schemas.microsoft.com/office/word/2010/wordprocessingShape" mc:Ignorable="w14 w15 w16se w16cid w16 w16cex w16sdtdh wp14">
+  <w:p>
+    <w:pPr>
+      <w:pStyle w:val="Header"/>
+    </w:pPr>
+  </w:p>
+</w:hdr>
+</file>
+
+<file path=word/header2.xml><?xml version="1.0" encoding="utf-8"?>
+<w:hdr xmlns:wpc="http://schemas.microsoft.com/office/word/2010/wordprocessingCanvas" xmlns:cx="http://schemas.microsoft.com/office/drawing/2014/chartex" xmlns:cx1="http://schemas.microsoft.com/office/drawing/2015/9/8/chartex" xmlns:cx2="http://schemas.microsoft.com/office/drawing/2015/10/21/chartex" xmlns:cx3="http://schemas.microsoft.com/office/drawing/2016/5/9/chartex" xmlns:cx4="http://schemas.microsoft.com/office/drawing/2016/5/10/chartex" xmlns:cx5="http://schemas.microsoft.com/office/drawing/2016/5/11/chartex" xmlns:cx6="http://schemas.microsoft.com/office/drawing/2016/5/12/chartex" xmlns:cx7="http://schemas.microsoft.com/office/drawing/2016/5/13/chartex" xmlns:cx8="http://schemas.microsoft.com/office/drawing/2016/5/14/chartex" xmlns:mc="http://schemas.openxmlformats.org/markup-compatibility/2006" xmlns:aink="http://schemas.microsoft.com/office/drawing/2016/ink" xmlns:am3d="http://schemas.microsoft.com/office/drawing/2017/model3d" xmlns:o="urn:schemas-microsoft-com:office:office" xmlns:oel="http://schemas.microsoft.com/office/2019/extlst" xmlns:r="http://schemas.openxmlformats.org/officeDocument/2006/relationships" xmlns:m="http://schemas.openxmlformats.org/officeDocument/2006/math" xmlns:v="urn:schemas-microsoft-com:vml" xmlns:wp14="http://schemas.microsoft.com/office/word/2010/wordprocessingDrawing" xmlns:wp="http://schemas.openxmlformats.org/drawingml/2006/wordprocessingDrawing" xmlns:w10="urn:schemas-microsoft-com:office:word" xmlns:w="http://schemas.openxmlformats.org/wordprocessingml/2006/main" xmlns:w14="http://schemas.microsoft.com/office/word/2010/wordml" xmlns:w15="http://schemas.microsoft.com/office/word/2012/wordml" xmlns:w16cex="http://schemas.microsoft.com/office/word/2018/wordml/cex" xmlns:w16cid="http://schemas.microsoft.com/office/word/2016/wordml/cid" xmlns:w16="http://schemas.microsoft.com/office/word/2018/wordml" xmlns:w16sdtdh="http://schemas.microsoft.com/office/word/2020/wordml/sdtdatahash" xmlns:w16se="http://schemas.microsoft.com/office/word/2015/wordml/symex" xmlns:wpg="http://schemas.microsoft.com/office/word/2010/wordprocessingGroup" xmlns:wpi="http://schemas.microsoft.com/office/word/2010/wordprocessingInk" xmlns:wne="http://schemas.microsoft.com/office/word/2006/wordml" xmlns:wps="http://schemas.microsoft.com/office/word/2010/wordprocessingShape" mc:Ignorable="w14 w15 w16se w16cid w16 w16cex w16sdtdh wp14">
+  <w:p>
+    <w:pPr>
+      <w:pStyle w:val="Header"/>
+    </w:pPr>
+  </w:p>
+</w:hdr>
+</file>
+
+<file path=word/header3.xml><?xml version="1.0" encoding="utf-8"?>
+<w:hdr xmlns:wpc="http://schemas.microsoft.com/office/word/2010/wordprocessingCanvas" xmlns:cx="http://schemas.microsoft.com/office/drawing/2014/chartex" xmlns:cx1="http://schemas.microsoft.com/office/drawing/2015/9/8/chartex" xmlns:cx2="http://schemas.microsoft.com/office/drawing/2015/10/21/chartex" xmlns:cx3="http://schemas.microsoft.com/office/drawing/2016/5/9/chartex" xmlns:cx4="http://schemas.microsoft.com/office/drawing/2016/5/10/chartex" xmlns:cx5="http://schemas.microsoft.com/office/drawing/2016/5/11/chartex" xmlns:cx6="http://schemas.microsoft.com/office/drawing/2016/5/12/chartex" xmlns:cx7="http://schemas.microsoft.com/office/drawing/2016/5/13/chartex" xmlns:cx8="http://schemas.microsoft.com/office/drawing/2016/5/14/chartex" xmlns:mc="http://schemas.openxmlformats.org/markup-compatibility/2006" xmlns:aink="http://schemas.microsoft.com/office/drawing/2016/ink" xmlns:am3d="http://schemas.microsoft.com/office/drawing/2017/model3d" xmlns:o="urn:schemas-microsoft-com:office:office" xmlns:oel="http://schemas.microsoft.com/office/2019/extlst" xmlns:r="http://schemas.openxmlformats.org/officeDocument/2006/relationships" xmlns:m="http://schemas.openxmlformats.org/officeDocument/2006/math" xmlns:v="urn:schemas-microsoft-com:vml" xmlns:wp14="http://schemas.microsoft.com/office/word/2010/wordprocessingDrawing" xmlns:wp="http://schemas.openxmlformats.org/drawingml/2006/wordprocessingDrawing" xmlns:w10="urn:schemas-microsoft-com:office:word" xmlns:w="http://schemas.openxmlformats.org/wordprocessingml/2006/main" xmlns:w14="http://schemas.microsoft.com/office/word/2010/wordml" xmlns:w15="http://schemas.microsoft.com/office/word/2012/wordml" xmlns:w16cex="http://schemas.microsoft.com/office/word/2018/wordml/cex" xmlns:w16cid="http://schemas.microsoft.com/office/word/2016/wordml/cid" xmlns:w16="http://schemas.microsoft.com/office/word/2018/wordml" xmlns:w16sdtdh="http://schemas.microsoft.com/office/word/2020/wordml/sdtdatahash" xmlns:w16se="http://schemas.microsoft.com/office/word/2015/wordml/symex" xmlns:wpg="http://schemas.microsoft.com/office/word/2010/wordprocessingGroup" xmlns:wpi="http://schemas.microsoft.com/office/word/2010/wordprocessingInk" xmlns:wne="http://schemas.microsoft.com/office/word/2006/wordml" xmlns:wps="http://schemas.microsoft.com/office/word/2010/wordprocessingShape" mc:Ignorable="w14 w15 w16se w16cid w16 w16cex w16sdtdh wp14">
+  <w:p>
+    <w:pPr>
+      <w:pStyle w:val="Header"/>
+    </w:pPr>
+  </w:p>
+</w:hdr>
+</file>
+
 <file path=word/numbering.xml><?xml version="1.0" encoding="utf-8"?>
-<w:numbering xmlns:w="http://schemas.openxmlformats.org/wordprocessingml/2006/main" xmlns:o="urn:schemas-microsoft-com:office:office" xmlns:r="http://schemas.openxmlformats.org/officeDocument/2006/relationships" xmlns:v="urn:schemas-microsoft-com:vml">
-  <w:abstractNum w:abstractNumId="1">
-    <w:lvl w:ilvl="0">
-      <w:start w:val="1"/>
-      <w:numFmt w:val="none"/>
-      <w:suff w:val="nothing"/>
-      <w:lvlText w:val=""/>
-      <w:lvlJc w:val="left"/>
-      <w:pPr>
-        <w:ind w:left="792" w:hanging="432"/>
-      </w:pPr>
-    </w:lvl>
-    <w:lvl w:ilvl="1">
-      <w:start w:val="1"/>
-      <w:numFmt w:val="none"/>
-      <w:suff w:val="nothing"/>
-      <w:lvlText w:val=""/>
-      <w:lvlJc w:val="left"/>
-      <w:pPr>
-        <w:ind w:left="936" w:hanging="576"/>
-      </w:pPr>
-    </w:lvl>
-    <w:lvl w:ilvl="2">
-      <w:start w:val="1"/>
-      <w:numFmt w:val="none"/>
-      <w:suff w:val="nothing"/>
-      <w:lvlText w:val=""/>
-      <w:lvlJc w:val="left"/>
-      <w:pPr>
-        <w:ind w:left="1080" w:hanging="720"/>
-      </w:pPr>
-    </w:lvl>
-    <w:lvl w:ilvl="3">
-      <w:start w:val="1"/>
-      <w:numFmt w:val="none"/>
-      <w:suff w:val="nothing"/>
-      <w:lvlText w:val=""/>
-      <w:lvlJc w:val="left"/>
-      <w:pPr>
-        <w:ind w:left="1224" w:hanging="864"/>
-      </w:pPr>
-    </w:lvl>
-    <w:lvl w:ilvl="4">
-      <w:start w:val="1"/>
-      <w:numFmt w:val="none"/>
-      <w:suff w:val="nothing"/>
-      <w:lvlText w:val=""/>
-      <w:lvlJc w:val="left"/>
-      <w:pPr>
-        <w:ind w:left="1368" w:hanging="1008"/>
-      </w:pPr>
-    </w:lvl>
-    <w:lvl w:ilvl="5">
-      <w:start w:val="1"/>
-      <w:numFmt w:val="none"/>
-      <w:suff w:val="nothing"/>
-      <w:lvlText w:val=""/>
-      <w:lvlJc w:val="left"/>
-      <w:pPr>
-        <w:ind w:left="1512" w:hanging="1152"/>
-      </w:pPr>
-    </w:lvl>
-    <w:lvl w:ilvl="6">
-      <w:start w:val="1"/>
-      <w:numFmt w:val="none"/>
-      <w:suff w:val="nothing"/>
-      <w:lvlText w:val=""/>
-      <w:lvlJc w:val="left"/>
-      <w:pPr>
-        <w:ind w:left="1656" w:hanging="1296"/>
-      </w:pPr>
-    </w:lvl>
-    <w:lvl w:ilvl="7">
-      <w:start w:val="1"/>
-      <w:numFmt w:val="none"/>
-      <w:suff w:val="nothing"/>
-      <w:lvlText w:val=""/>
-      <w:lvlJc w:val="left"/>
-      <w:pPr>
-        <w:ind w:left="1800" w:hanging="1440"/>
-      </w:pPr>
-    </w:lvl>
-    <w:lvl w:ilvl="8">
-      <w:start w:val="1"/>
-      <w:numFmt w:val="none"/>
-      <w:suff w:val="nothing"/>
-      <w:lvlText w:val=""/>
-      <w:lvlJc w:val="left"/>
-      <w:pPr>
-        <w:ind w:left="1944" w:hanging="1584"/>
-      </w:pPr>
-    </w:lvl>
-  </w:abstractNum>
-  <w:abstractNum w:abstractNumId="2">
+<w:numbering xmlns:wpc="http://schemas.microsoft.com/office/word/2010/wordprocessingCanvas" xmlns:cx="http://schemas.microsoft.com/office/drawing/2014/chartex" xmlns:cx1="http://schemas.microsoft.com/office/drawing/2015/9/8/chartex" xmlns:cx2="http://schemas.microsoft.com/office/drawing/2015/10/21/chartex" xmlns:cx3="http://schemas.microsoft.com/office/drawing/2016/5/9/chartex" xmlns:cx4="http://schemas.microsoft.com/office/drawing/2016/5/10/chartex" xmlns:cx5="http://schemas.microsoft.com/office/drawing/2016/5/11/chartex" xmlns:cx6="http://schemas.microsoft.com/office/drawing/2016/5/12/chartex" xmlns:cx7="http://schemas.microsoft.com/office/drawing/2016/5/13/chartex" xmlns:cx8="http://schemas.microsoft.com/office/drawing/2016/5/14/chartex" xmlns:mc="http://schemas.openxmlformats.org/markup-compatibility/2006" xmlns:aink="http://schemas.microsoft.com/office/drawing/2016/ink" xmlns:am3d="http://schemas.microsoft.com/office/drawing/2017/model3d" xmlns:o="urn:schemas-microsoft-com:office:office" xmlns:oel="http://schemas.microsoft.com/office/2019/extlst" xmlns:r="http://schemas.openxmlformats.org/officeDocument/2006/relationships" xmlns:m="http://schemas.openxmlformats.org/officeDocument/2006/math" xmlns:v="urn:schemas-microsoft-com:vml" xmlns:wp14="http://schemas.microsoft.com/office/word/2010/wordprocessingDrawing" xmlns:wp="http://schemas.openxmlformats.org/drawingml/2006/wordprocessingDrawing" xmlns:w10="urn:schemas-microsoft-com:office:word" xmlns:w="http://schemas.openxmlformats.org/wordprocessingml/2006/main" xmlns:w14="http://schemas.microsoft.com/office/word/2010/wordml" xmlns:w15="http://schemas.microsoft.com/office/word/2012/wordml" xmlns:w16cex="http://schemas.microsoft.com/office/word/2018/wordml/cex" xmlns:w16cid="http://schemas.microsoft.com/office/word/2016/wordml/cid" xmlns:w16="http://schemas.microsoft.com/office/word/2018/wordml" xmlns:w16sdtdh="http://schemas.microsoft.com/office/word/2020/wordml/sdtdatahash" xmlns:w16se="http://schemas.microsoft.com/office/word/2015/wordml/symex" xmlns:wpg="http://schemas.microsoft.com/office/word/2010/wordprocessingGroup" xmlns:wpi="http://schemas.microsoft.com/office/word/2010/wordprocessingInk" xmlns:wne="http://schemas.microsoft.com/office/word/2006/wordml" xmlns:wps="http://schemas.microsoft.com/office/word/2010/wordprocessingShape" mc:Ignorable="w14 w15 w16se w16cid w16 w16cex w16sdtdh wp14">
+  <w:abstractNum w:abstractNumId="0" w15:restartNumberingAfterBreak="0">
+    <w:nsid w:val="33395286"/>
+    <w:multiLevelType w:val="multilevel"/>
+    <w:tmpl w:val="46440AB0"/>
     <w:lvl w:ilvl="0">
       <w:start w:val="1"/>
       <w:numFmt w:val="bullet"/>
@@ -2965,7 +2248,10 @@
       </w:rPr>
     </w:lvl>
   </w:abstractNum>
-  <w:abstractNum w:abstractNumId="3">
+  <w:abstractNum w:abstractNumId="1" w15:restartNumberingAfterBreak="0">
+    <w:nsid w:val="47AA76F6"/>
+    <w:multiLevelType w:val="multilevel"/>
+    <w:tmpl w:val="3D2C1EBA"/>
     <w:lvl w:ilvl="0">
       <w:start w:val="1"/>
       <w:numFmt w:val="none"/>
@@ -3084,54 +2370,522 @@
       </w:pPr>
     </w:lvl>
   </w:abstractNum>
-  <w:num w:numId="1">
-    <w:abstractNumId w:val="1"/>
-  </w:num>
-  <w:num w:numId="2">
+  <w:abstractNum w:abstractNumId="2" w15:restartNumberingAfterBreak="0">
+    <w:nsid w:val="50C8402E"/>
+    <w:multiLevelType w:val="multilevel"/>
+    <w:tmpl w:val="EEDAA072"/>
+    <w:lvl w:ilvl="0">
+      <w:start w:val="1"/>
+      <w:numFmt w:val="none"/>
+      <w:suff w:val="nothing"/>
+      <w:lvlText w:val=""/>
+      <w:lvlJc w:val="left"/>
+      <w:pPr>
+        <w:ind w:left="792" w:hanging="432"/>
+      </w:pPr>
+    </w:lvl>
+    <w:lvl w:ilvl="1">
+      <w:start w:val="1"/>
+      <w:numFmt w:val="none"/>
+      <w:suff w:val="nothing"/>
+      <w:lvlText w:val=""/>
+      <w:lvlJc w:val="left"/>
+      <w:pPr>
+        <w:ind w:left="936" w:hanging="576"/>
+      </w:pPr>
+    </w:lvl>
+    <w:lvl w:ilvl="2">
+      <w:start w:val="1"/>
+      <w:numFmt w:val="none"/>
+      <w:suff w:val="nothing"/>
+      <w:lvlText w:val=""/>
+      <w:lvlJc w:val="left"/>
+      <w:pPr>
+        <w:ind w:left="1080" w:hanging="720"/>
+      </w:pPr>
+    </w:lvl>
+    <w:lvl w:ilvl="3">
+      <w:start w:val="1"/>
+      <w:numFmt w:val="none"/>
+      <w:suff w:val="nothing"/>
+      <w:lvlText w:val=""/>
+      <w:lvlJc w:val="left"/>
+      <w:pPr>
+        <w:ind w:left="1224" w:hanging="864"/>
+      </w:pPr>
+    </w:lvl>
+    <w:lvl w:ilvl="4">
+      <w:start w:val="1"/>
+      <w:numFmt w:val="none"/>
+      <w:suff w:val="nothing"/>
+      <w:lvlText w:val=""/>
+      <w:lvlJc w:val="left"/>
+      <w:pPr>
+        <w:ind w:left="1368" w:hanging="1008"/>
+      </w:pPr>
+    </w:lvl>
+    <w:lvl w:ilvl="5">
+      <w:start w:val="1"/>
+      <w:numFmt w:val="none"/>
+      <w:suff w:val="nothing"/>
+      <w:lvlText w:val=""/>
+      <w:lvlJc w:val="left"/>
+      <w:pPr>
+        <w:ind w:left="1512" w:hanging="1152"/>
+      </w:pPr>
+    </w:lvl>
+    <w:lvl w:ilvl="6">
+      <w:start w:val="1"/>
+      <w:numFmt w:val="none"/>
+      <w:suff w:val="nothing"/>
+      <w:lvlText w:val=""/>
+      <w:lvlJc w:val="left"/>
+      <w:pPr>
+        <w:ind w:left="1656" w:hanging="1296"/>
+      </w:pPr>
+    </w:lvl>
+    <w:lvl w:ilvl="7">
+      <w:start w:val="1"/>
+      <w:numFmt w:val="none"/>
+      <w:suff w:val="nothing"/>
+      <w:lvlText w:val=""/>
+      <w:lvlJc w:val="left"/>
+      <w:pPr>
+        <w:ind w:left="1800" w:hanging="1440"/>
+      </w:pPr>
+    </w:lvl>
+    <w:lvl w:ilvl="8">
+      <w:start w:val="1"/>
+      <w:numFmt w:val="none"/>
+      <w:suff w:val="nothing"/>
+      <w:lvlText w:val=""/>
+      <w:lvlJc w:val="left"/>
+      <w:pPr>
+        <w:ind w:left="1944" w:hanging="1584"/>
+      </w:pPr>
+    </w:lvl>
+  </w:abstractNum>
+  <w:num w:numId="1" w16cid:durableId="34085679">
     <w:abstractNumId w:val="2"/>
   </w:num>
-  <w:num w:numId="3">
-    <w:abstractNumId w:val="3"/>
+  <w:num w:numId="2" w16cid:durableId="1707219191">
+    <w:abstractNumId w:val="0"/>
+  </w:num>
+  <w:num w:numId="3" w16cid:durableId="1342121395">
+    <w:abstractNumId w:val="1"/>
   </w:num>
 </w:numbering>
 </file>
 
 <file path=word/styles.xml><?xml version="1.0" encoding="utf-8"?>
-<w:styles xmlns:w="http://schemas.openxmlformats.org/wordprocessingml/2006/main">
+<w:styles xmlns:mc="http://schemas.openxmlformats.org/markup-compatibility/2006" xmlns:r="http://schemas.openxmlformats.org/officeDocument/2006/relationships" xmlns:w="http://schemas.openxmlformats.org/wordprocessingml/2006/main" xmlns:w14="http://schemas.microsoft.com/office/word/2010/wordml" xmlns:w15="http://schemas.microsoft.com/office/word/2012/wordml" xmlns:w16cex="http://schemas.microsoft.com/office/word/2018/wordml/cex" xmlns:w16cid="http://schemas.microsoft.com/office/word/2016/wordml/cid" xmlns:w16="http://schemas.microsoft.com/office/word/2018/wordml" xmlns:w16sdtdh="http://schemas.microsoft.com/office/word/2020/wordml/sdtdatahash" xmlns:w16se="http://schemas.microsoft.com/office/word/2015/wordml/symex" mc:Ignorable="w14 w15 w16se w16cid w16 w16cex w16sdtdh">
   <w:docDefaults>
     <w:rPrDefault>
       <w:rPr>
-        <w:rFonts w:ascii="Liberation Serif" w:hAnsi="Liberation Serif" w:eastAsia="Droid Sans Fallback" w:cs="FreeSans"/>
+        <w:rFonts w:ascii="Liberation Serif" w:eastAsia="Droid Sans Fallback" w:hAnsi="Liberation Serif" w:cs="FreeSans"/>
         <w:sz w:val="24"/>
         <w:szCs w:val="24"/>
         <w:lang w:val="en-US" w:eastAsia="zh-CN" w:bidi="hi-IN"/>
       </w:rPr>
     </w:rPrDefault>
-    <w:pPrDefault>
-      <w:pPr/>
-    </w:pPrDefault>
+    <w:pPrDefault/>
   </w:docDefaults>
-  <w:style w:type="paragraph" w:styleId="Normal">
+  <w:latentStyles w:defLockedState="0" w:defUIPriority="99" w:defSemiHidden="0" w:defUnhideWhenUsed="0" w:defQFormat="0" w:count="376">
+    <w:lsdException w:name="Normal" w:uiPriority="0" w:qFormat="1"/>
+    <w:lsdException w:name="heading 1" w:uiPriority="9" w:qFormat="1"/>
+    <w:lsdException w:name="heading 2" w:semiHidden="1" w:uiPriority="9" w:unhideWhenUsed="1" w:qFormat="1"/>
+    <w:lsdException w:name="heading 3" w:semiHidden="1" w:uiPriority="9" w:unhideWhenUsed="1" w:qFormat="1"/>
+    <w:lsdException w:name="heading 4" w:semiHidden="1" w:uiPriority="9" w:unhideWhenUsed="1" w:qFormat="1"/>
+    <w:lsdException w:name="heading 5" w:semiHidden="1" w:uiPriority="9" w:unhideWhenUsed="1" w:qFormat="1"/>
+    <w:lsdException w:name="heading 6" w:semiHidden="1" w:uiPriority="9" w:unhideWhenUsed="1" w:qFormat="1"/>
+    <w:lsdException w:name="heading 7" w:semiHidden="1" w:uiPriority="9" w:unhideWhenUsed="1" w:qFormat="1"/>
+    <w:lsdException w:name="heading 8" w:semiHidden="1" w:uiPriority="9" w:unhideWhenUsed="1" w:qFormat="1"/>
+    <w:lsdException w:name="heading 9" w:semiHidden="1" w:uiPriority="9" w:unhideWhenUsed="1" w:qFormat="1"/>
+    <w:lsdException w:name="index 1" w:semiHidden="1" w:unhideWhenUsed="1"/>
+    <w:lsdException w:name="index 2" w:semiHidden="1" w:unhideWhenUsed="1"/>
+    <w:lsdException w:name="index 3" w:semiHidden="1" w:unhideWhenUsed="1"/>
+    <w:lsdException w:name="index 4" w:semiHidden="1" w:unhideWhenUsed="1"/>
+    <w:lsdException w:name="index 5" w:semiHidden="1" w:unhideWhenUsed="1"/>
+    <w:lsdException w:name="index 6" w:semiHidden="1" w:unhideWhenUsed="1"/>
+    <w:lsdException w:name="index 7" w:semiHidden="1" w:unhideWhenUsed="1"/>
+    <w:lsdException w:name="index 8" w:semiHidden="1" w:unhideWhenUsed="1"/>
+    <w:lsdException w:name="index 9" w:semiHidden="1" w:unhideWhenUsed="1"/>
+    <w:lsdException w:name="toc 1" w:semiHidden="1" w:uiPriority="39" w:unhideWhenUsed="1"/>
+    <w:lsdException w:name="toc 2" w:semiHidden="1" w:uiPriority="39" w:unhideWhenUsed="1"/>
+    <w:lsdException w:name="toc 3" w:semiHidden="1" w:uiPriority="39" w:unhideWhenUsed="1"/>
+    <w:lsdException w:name="toc 4" w:semiHidden="1" w:uiPriority="39" w:unhideWhenUsed="1"/>
+    <w:lsdException w:name="toc 5" w:semiHidden="1" w:uiPriority="39" w:unhideWhenUsed="1"/>
+    <w:lsdException w:name="toc 6" w:semiHidden="1" w:uiPriority="39" w:unhideWhenUsed="1"/>
+    <w:lsdException w:name="toc 7" w:semiHidden="1" w:uiPriority="39" w:unhideWhenUsed="1"/>
+    <w:lsdException w:name="toc 8" w:semiHidden="1" w:uiPriority="39" w:unhideWhenUsed="1"/>
+    <w:lsdException w:name="toc 9" w:semiHidden="1" w:uiPriority="39" w:unhideWhenUsed="1"/>
+    <w:lsdException w:name="Normal Indent" w:semiHidden="1" w:unhideWhenUsed="1"/>
+    <w:lsdException w:name="footnote text" w:semiHidden="1" w:unhideWhenUsed="1"/>
+    <w:lsdException w:name="annotation text" w:semiHidden="1" w:unhideWhenUsed="1"/>
+    <w:lsdException w:name="header" w:semiHidden="1" w:unhideWhenUsed="1"/>
+    <w:lsdException w:name="footer" w:semiHidden="1" w:unhideWhenUsed="1"/>
+    <w:lsdException w:name="index heading" w:semiHidden="1" w:unhideWhenUsed="1"/>
+    <w:lsdException w:name="caption" w:semiHidden="1" w:uiPriority="35" w:unhideWhenUsed="1" w:qFormat="1"/>
+    <w:lsdException w:name="table of figures" w:semiHidden="1" w:unhideWhenUsed="1"/>
+    <w:lsdException w:name="envelope address" w:semiHidden="1" w:unhideWhenUsed="1"/>
+    <w:lsdException w:name="envelope return" w:semiHidden="1" w:unhideWhenUsed="1"/>
+    <w:lsdException w:name="footnote reference" w:semiHidden="1" w:unhideWhenUsed="1"/>
+    <w:lsdException w:name="annotation reference" w:semiHidden="1" w:unhideWhenUsed="1"/>
+    <w:lsdException w:name="line number" w:semiHidden="1" w:unhideWhenUsed="1"/>
+    <w:lsdException w:name="page number" w:semiHidden="1" w:unhideWhenUsed="1"/>
+    <w:lsdException w:name="endnote reference" w:semiHidden="1" w:unhideWhenUsed="1"/>
+    <w:lsdException w:name="endnote text" w:semiHidden="1" w:unhideWhenUsed="1"/>
+    <w:lsdException w:name="table of authorities" w:semiHidden="1" w:unhideWhenUsed="1"/>
+    <w:lsdException w:name="macro" w:semiHidden="1" w:unhideWhenUsed="1"/>
+    <w:lsdException w:name="toa heading" w:semiHidden="1" w:unhideWhenUsed="1"/>
+    <w:lsdException w:name="List" w:semiHidden="1" w:unhideWhenUsed="1"/>
+    <w:lsdException w:name="List Bullet" w:semiHidden="1" w:unhideWhenUsed="1"/>
+    <w:lsdException w:name="List Number" w:semiHidden="1" w:unhideWhenUsed="1"/>
+    <w:lsdException w:name="List 2" w:semiHidden="1" w:unhideWhenUsed="1"/>
+    <w:lsdException w:name="List 3" w:semiHidden="1" w:unhideWhenUsed="1"/>
+    <w:lsdException w:name="List 4" w:semiHidden="1" w:unhideWhenUsed="1"/>
+    <w:lsdException w:name="List 5" w:semiHidden="1" w:unhideWhenUsed="1"/>
+    <w:lsdException w:name="List Bullet 2" w:semiHidden="1" w:unhideWhenUsed="1"/>
+    <w:lsdException w:name="List Bullet 3" w:semiHidden="1" w:unhideWhenUsed="1"/>
+    <w:lsdException w:name="List Bullet 4" w:semiHidden="1" w:unhideWhenUsed="1"/>
+    <w:lsdException w:name="List Bullet 5" w:semiHidden="1" w:unhideWhenUsed="1"/>
+    <w:lsdException w:name="List Number 2" w:semiHidden="1" w:unhideWhenUsed="1"/>
+    <w:lsdException w:name="List Number 3" w:semiHidden="1" w:unhideWhenUsed="1"/>
+    <w:lsdException w:name="List Number 4" w:semiHidden="1" w:unhideWhenUsed="1"/>
+    <w:lsdException w:name="List Number 5" w:semiHidden="1" w:unhideWhenUsed="1"/>
+    <w:lsdException w:name="Title" w:uiPriority="10" w:qFormat="1"/>
+    <w:lsdException w:name="Closing" w:semiHidden="1" w:unhideWhenUsed="1"/>
+    <w:lsdException w:name="Signature" w:semiHidden="1" w:unhideWhenUsed="1"/>
+    <w:lsdException w:name="Default Paragraph Font" w:semiHidden="1" w:uiPriority="1" w:unhideWhenUsed="1"/>
+    <w:lsdException w:name="Body Text" w:semiHidden="1" w:unhideWhenUsed="1"/>
+    <w:lsdException w:name="Body Text Indent" w:semiHidden="1" w:unhideWhenUsed="1"/>
+    <w:lsdException w:name="List Continue" w:semiHidden="1" w:unhideWhenUsed="1"/>
+    <w:lsdException w:name="List Continue 2" w:semiHidden="1" w:unhideWhenUsed="1"/>
+    <w:lsdException w:name="List Continue 3" w:semiHidden="1" w:unhideWhenUsed="1"/>
+    <w:lsdException w:name="List Continue 4" w:semiHidden="1" w:unhideWhenUsed="1"/>
+    <w:lsdException w:name="List Continue 5" w:semiHidden="1" w:unhideWhenUsed="1"/>
+    <w:lsdException w:name="Message Header" w:semiHidden="1" w:unhideWhenUsed="1"/>
+    <w:lsdException w:name="Subtitle" w:uiPriority="11" w:qFormat="1"/>
+    <w:lsdException w:name="Salutation" w:semiHidden="1" w:unhideWhenUsed="1"/>
+    <w:lsdException w:name="Date" w:semiHidden="1" w:unhideWhenUsed="1"/>
+    <w:lsdException w:name="Body Text First Indent" w:semiHidden="1" w:unhideWhenUsed="1"/>
+    <w:lsdException w:name="Body Text First Indent 2" w:semiHidden="1" w:unhideWhenUsed="1"/>
+    <w:lsdException w:name="Note Heading" w:semiHidden="1" w:unhideWhenUsed="1"/>
+    <w:lsdException w:name="Body Text 2" w:semiHidden="1" w:unhideWhenUsed="1"/>
+    <w:lsdException w:name="Body Text 3" w:semiHidden="1" w:unhideWhenUsed="1"/>
+    <w:lsdException w:name="Body Text Indent 2" w:semiHidden="1" w:unhideWhenUsed="1"/>
+    <w:lsdException w:name="Body Text Indent 3" w:semiHidden="1" w:unhideWhenUsed="1"/>
+    <w:lsdException w:name="Block Text" w:semiHidden="1" w:unhideWhenUsed="1"/>
+    <w:lsdException w:name="Hyperlink" w:semiHidden="1" w:unhideWhenUsed="1"/>
+    <w:lsdException w:name="FollowedHyperlink" w:semiHidden="1" w:unhideWhenUsed="1"/>
+    <w:lsdException w:name="Strong" w:uiPriority="22" w:qFormat="1"/>
+    <w:lsdException w:name="Emphasis" w:uiPriority="20" w:qFormat="1"/>
+    <w:lsdException w:name="Document Map" w:semiHidden="1" w:unhideWhenUsed="1"/>
+    <w:lsdException w:name="Plain Text" w:semiHidden="1" w:unhideWhenUsed="1"/>
+    <w:lsdException w:name="E-mail Signature" w:semiHidden="1" w:unhideWhenUsed="1"/>
+    <w:lsdException w:name="HTML Top of Form" w:semiHidden="1" w:unhideWhenUsed="1"/>
+    <w:lsdException w:name="HTML Bottom of Form" w:semiHidden="1" w:unhideWhenUsed="1"/>
+    <w:lsdException w:name="Normal (Web)" w:semiHidden="1" w:unhideWhenUsed="1"/>
+    <w:lsdException w:name="HTML Acronym" w:semiHidden="1" w:unhideWhenUsed="1"/>
+    <w:lsdException w:name="HTML Address" w:semiHidden="1" w:unhideWhenUsed="1"/>
+    <w:lsdException w:name="HTML Cite" w:semiHidden="1" w:unhideWhenUsed="1"/>
+    <w:lsdException w:name="HTML Code" w:semiHidden="1" w:unhideWhenUsed="1"/>
+    <w:lsdException w:name="HTML Definition" w:semiHidden="1" w:unhideWhenUsed="1"/>
+    <w:lsdException w:name="HTML Keyboard" w:semiHidden="1" w:unhideWhenUsed="1"/>
+    <w:lsdException w:name="HTML Preformatted" w:semiHidden="1" w:unhideWhenUsed="1"/>
+    <w:lsdException w:name="HTML Sample" w:semiHidden="1" w:unhideWhenUsed="1"/>
+    <w:lsdException w:name="HTML Typewriter" w:semiHidden="1" w:unhideWhenUsed="1"/>
+    <w:lsdException w:name="HTML Variable" w:semiHidden="1" w:unhideWhenUsed="1"/>
+    <w:lsdException w:name="Normal Table" w:semiHidden="1" w:unhideWhenUsed="1"/>
+    <w:lsdException w:name="annotation subject" w:semiHidden="1" w:unhideWhenUsed="1"/>
+    <w:lsdException w:name="No List" w:semiHidden="1" w:unhideWhenUsed="1"/>
+    <w:lsdException w:name="Outline List 1" w:semiHidden="1" w:unhideWhenUsed="1"/>
+    <w:lsdException w:name="Outline List 2" w:semiHidden="1" w:unhideWhenUsed="1"/>
+    <w:lsdException w:name="Outline List 3" w:semiHidden="1" w:unhideWhenUsed="1"/>
+    <w:lsdException w:name="Table Simple 1" w:semiHidden="1" w:unhideWhenUsed="1"/>
+    <w:lsdException w:name="Table Simple 2" w:semiHidden="1" w:unhideWhenUsed="1"/>
+    <w:lsdException w:name="Table Simple 3" w:semiHidden="1" w:unhideWhenUsed="1"/>
+    <w:lsdException w:name="Table Classic 1" w:semiHidden="1" w:unhideWhenUsed="1"/>
+    <w:lsdException w:name="Table Classic 2" w:semiHidden="1" w:unhideWhenUsed="1"/>
+    <w:lsdException w:name="Table Classic 3" w:semiHidden="1" w:unhideWhenUsed="1"/>
+    <w:lsdException w:name="Table Classic 4" w:semiHidden="1" w:unhideWhenUsed="1"/>
+    <w:lsdException w:name="Table Colorful 1" w:semiHidden="1" w:unhideWhenUsed="1"/>
+    <w:lsdException w:name="Table Colorful 2" w:semiHidden="1" w:unhideWhenUsed="1"/>
+    <w:lsdException w:name="Table Colorful 3" w:semiHidden="1" w:unhideWhenUsed="1"/>
+    <w:lsdException w:name="Table Columns 1" w:semiHidden="1" w:unhideWhenUsed="1"/>
+    <w:lsdException w:name="Table Columns 2" w:semiHidden="1" w:unhideWhenUsed="1"/>
+    <w:lsdException w:name="Table Columns 3" w:semiHidden="1" w:unhideWhenUsed="1"/>
+    <w:lsdException w:name="Table Columns 4" w:semiHidden="1" w:unhideWhenUsed="1"/>
+    <w:lsdException w:name="Table Columns 5" w:semiHidden="1" w:unhideWhenUsed="1"/>
+    <w:lsdException w:name="Table Grid 1" w:semiHidden="1" w:unhideWhenUsed="1"/>
+    <w:lsdException w:name="Table Grid 2" w:semiHidden="1" w:unhideWhenUsed="1"/>
+    <w:lsdException w:name="Table Grid 3" w:semiHidden="1" w:unhideWhenUsed="1"/>
+    <w:lsdException w:name="Table Grid 4" w:semiHidden="1" w:unhideWhenUsed="1"/>
+    <w:lsdException w:name="Table Grid 5" w:semiHidden="1" w:unhideWhenUsed="1"/>
+    <w:lsdException w:name="Table Grid 6" w:semiHidden="1" w:unhideWhenUsed="1"/>
+    <w:lsdException w:name="Table Grid 7" w:semiHidden="1" w:unhideWhenUsed="1"/>
+    <w:lsdException w:name="Table Grid 8" w:semiHidden="1" w:unhideWhenUsed="1"/>
+    <w:lsdException w:name="Table List 1" w:semiHidden="1" w:unhideWhenUsed="1"/>
+    <w:lsdException w:name="Table List 2" w:semiHidden="1" w:unhideWhenUsed="1"/>
+    <w:lsdException w:name="Table List 3" w:semiHidden="1" w:unhideWhenUsed="1"/>
+    <w:lsdException w:name="Table List 4" w:semiHidden="1" w:unhideWhenUsed="1"/>
+    <w:lsdException w:name="Table List 5" w:semiHidden="1" w:unhideWhenUsed="1"/>
+    <w:lsdException w:name="Table List 6" w:semiHidden="1" w:unhideWhenUsed="1"/>
+    <w:lsdException w:name="Table List 7" w:semiHidden="1" w:unhideWhenUsed="1"/>
+    <w:lsdException w:name="Table List 8" w:semiHidden="1" w:unhideWhenUsed="1"/>
+    <w:lsdException w:name="Table 3D effects 1" w:semiHidden="1" w:unhideWhenUsed="1"/>
+    <w:lsdException w:name="Table 3D effects 2" w:semiHidden="1" w:unhideWhenUsed="1"/>
+    <w:lsdException w:name="Table 3D effects 3" w:semiHidden="1" w:unhideWhenUsed="1"/>
+    <w:lsdException w:name="Table Contemporary" w:semiHidden="1" w:unhideWhenUsed="1"/>
+    <w:lsdException w:name="Table Elegant" w:semiHidden="1" w:unhideWhenUsed="1"/>
+    <w:lsdException w:name="Table Professional" w:semiHidden="1" w:unhideWhenUsed="1"/>
+    <w:lsdException w:name="Table Subtle 1" w:semiHidden="1" w:unhideWhenUsed="1"/>
+    <w:lsdException w:name="Table Subtle 2" w:semiHidden="1" w:unhideWhenUsed="1"/>
+    <w:lsdException w:name="Table Web 1" w:semiHidden="1" w:unhideWhenUsed="1"/>
+    <w:lsdException w:name="Table Web 2" w:semiHidden="1" w:unhideWhenUsed="1"/>
+    <w:lsdException w:name="Table Web 3" w:semiHidden="1" w:unhideWhenUsed="1"/>
+    <w:lsdException w:name="Balloon Text" w:semiHidden="1" w:unhideWhenUsed="1"/>
+    <w:lsdException w:name="Table Grid" w:uiPriority="39"/>
+    <w:lsdException w:name="Table Theme" w:semiHidden="1" w:unhideWhenUsed="1"/>
+    <w:lsdException w:name="Placeholder Text" w:semiHidden="1"/>
+    <w:lsdException w:name="No Spacing" w:uiPriority="1" w:qFormat="1"/>
+    <w:lsdException w:name="Light Shading" w:uiPriority="60"/>
+    <w:lsdException w:name="Light List" w:uiPriority="61"/>
+    <w:lsdException w:name="Light Grid" w:uiPriority="62"/>
+    <w:lsdException w:name="Medium Shading 1" w:uiPriority="63"/>
+    <w:lsdException w:name="Medium Shading 2" w:uiPriority="64"/>
+    <w:lsdException w:name="Medium List 1" w:uiPriority="65"/>
+    <w:lsdException w:name="Medium List 2" w:uiPriority="66"/>
+    <w:lsdException w:name="Medium Grid 1" w:uiPriority="67"/>
+    <w:lsdException w:name="Medium Grid 2" w:uiPriority="68"/>
+    <w:lsdException w:name="Medium Grid 3" w:uiPriority="69"/>
+    <w:lsdException w:name="Dark List" w:uiPriority="70"/>
+    <w:lsdException w:name="Colorful Shading" w:uiPriority="71"/>
+    <w:lsdException w:name="Colorful List" w:uiPriority="72"/>
+    <w:lsdException w:name="Colorful Grid" w:uiPriority="73"/>
+    <w:lsdException w:name="Light Shading Accent 1" w:uiPriority="60"/>
+    <w:lsdException w:name="Light List Accent 1" w:uiPriority="61"/>
+    <w:lsdException w:name="Light Grid Accent 1" w:uiPriority="62"/>
+    <w:lsdException w:name="Medium Shading 1 Accent 1" w:uiPriority="63"/>
+    <w:lsdException w:name="Medium Shading 2 Accent 1" w:uiPriority="64"/>
+    <w:lsdException w:name="Medium List 1 Accent 1" w:uiPriority="65"/>
+    <w:lsdException w:name="Revision" w:semiHidden="1"/>
+    <w:lsdException w:name="List Paragraph" w:uiPriority="34" w:qFormat="1"/>
+    <w:lsdException w:name="Quote" w:uiPriority="29" w:qFormat="1"/>
+    <w:lsdException w:name="Intense Quote" w:uiPriority="30" w:qFormat="1"/>
+    <w:lsdException w:name="Medium List 2 Accent 1" w:uiPriority="66"/>
+    <w:lsdException w:name="Medium Grid 1 Accent 1" w:uiPriority="67"/>
+    <w:lsdException w:name="Medium Grid 2 Accent 1" w:uiPriority="68"/>
+    <w:lsdException w:name="Medium Grid 3 Accent 1" w:uiPriority="69"/>
+    <w:lsdException w:name="Dark List Accent 1" w:uiPriority="70"/>
+    <w:lsdException w:name="Colorful Shading Accent 1" w:uiPriority="71"/>
+    <w:lsdException w:name="Colorful List Accent 1" w:uiPriority="72"/>
+    <w:lsdException w:name="Colorful Grid Accent 1" w:uiPriority="73"/>
+    <w:lsdException w:name="Light Shading Accent 2" w:uiPriority="60"/>
+    <w:lsdException w:name="Light List Accent 2" w:uiPriority="61"/>
+    <w:lsdException w:name="Light Grid Accent 2" w:uiPriority="62"/>
+    <w:lsdException w:name="Medium Shading 1 Accent 2" w:uiPriority="63"/>
+    <w:lsdException w:name="Medium Shading 2 Accent 2" w:uiPriority="64"/>
+    <w:lsdException w:name="Medium List 1 Accent 2" w:uiPriority="65"/>
+    <w:lsdException w:name="Medium List 2 Accent 2" w:uiPriority="66"/>
+    <w:lsdException w:name="Medium Grid 1 Accent 2" w:uiPriority="67"/>
+    <w:lsdException w:name="Medium Grid 2 Accent 2" w:uiPriority="68"/>
+    <w:lsdException w:name="Medium Grid 3 Accent 2" w:uiPriority="69"/>
+    <w:lsdException w:name="Dark List Accent 2" w:uiPriority="70"/>
+    <w:lsdException w:name="Colorful Shading Accent 2" w:uiPriority="71"/>
+    <w:lsdException w:name="Colorful List Accent 2" w:uiPriority="72"/>
+    <w:lsdException w:name="Colorful Grid Accent 2" w:uiPriority="73"/>
+    <w:lsdException w:name="Light Shading Accent 3" w:uiPriority="60"/>
+    <w:lsdException w:name="Light List Accent 3" w:uiPriority="61"/>
+    <w:lsdException w:name="Light Grid Accent 3" w:uiPriority="62"/>
+    <w:lsdException w:name="Medium Shading 1 Accent 3" w:uiPriority="63"/>
+    <w:lsdException w:name="Medium Shading 2 Accent 3" w:uiPriority="64"/>
+    <w:lsdException w:name="Medium List 1 Accent 3" w:uiPriority="65"/>
+    <w:lsdException w:name="Medium List 2 Accent 3" w:uiPriority="66"/>
+    <w:lsdException w:name="Medium Grid 1 Accent 3" w:uiPriority="67"/>
+    <w:lsdException w:name="Medium Grid 2 Accent 3" w:uiPriority="68"/>
+    <w:lsdException w:name="Medium Grid 3 Accent 3" w:uiPriority="69"/>
+    <w:lsdException w:name="Dark List Accent 3" w:uiPriority="70"/>
+    <w:lsdException w:name="Colorful Shading Accent 3" w:uiPriority="71"/>
+    <w:lsdException w:name="Colorful List Accent 3" w:uiPriority="72"/>
+    <w:lsdException w:name="Colorful Grid Accent 3" w:uiPriority="73"/>
+    <w:lsdException w:name="Light Shading Accent 4" w:uiPriority="60"/>
+    <w:lsdException w:name="Light List Accent 4" w:uiPriority="61"/>
+    <w:lsdException w:name="Light Grid Accent 4" w:uiPriority="62"/>
+    <w:lsdException w:name="Medium Shading 1 Accent 4" w:uiPriority="63"/>
+    <w:lsdException w:name="Medium Shading 2 Accent 4" w:uiPriority="64"/>
+    <w:lsdException w:name="Medium List 1 Accent 4" w:uiPriority="65"/>
+    <w:lsdException w:name="Medium List 2 Accent 4" w:uiPriority="66"/>
+    <w:lsdException w:name="Medium Grid 1 Accent 4" w:uiPriority="67"/>
+    <w:lsdException w:name="Medium Grid 2 Accent 4" w:uiPriority="68"/>
+    <w:lsdException w:name="Medium Grid 3 Accent 4" w:uiPriority="69"/>
+    <w:lsdException w:name="Dark List Accent 4" w:uiPriority="70"/>
+    <w:lsdException w:name="Colorful Shading Accent 4" w:uiPriority="71"/>
+    <w:lsdException w:name="Colorful List Accent 4" w:uiPriority="72"/>
+    <w:lsdException w:name="Colorful Grid Accent 4" w:uiPriority="73"/>
+    <w:lsdException w:name="Light Shading Accent 5" w:uiPriority="60"/>
+    <w:lsdException w:name="Light List Accent 5" w:uiPriority="61"/>
+    <w:lsdException w:name="Light Grid Accent 5" w:uiPriority="62"/>
+    <w:lsdException w:name="Medium Shading 1 Accent 5" w:uiPriority="63"/>
+    <w:lsdException w:name="Medium Shading 2 Accent 5" w:uiPriority="64"/>
+    <w:lsdException w:name="Medium List 1 Accent 5" w:uiPriority="65"/>
+    <w:lsdException w:name="Medium List 2 Accent 5" w:uiPriority="66"/>
+    <w:lsdException w:name="Medium Grid 1 Accent 5" w:uiPriority="67"/>
+    <w:lsdException w:name="Medium Grid 2 Accent 5" w:uiPriority="68"/>
+    <w:lsdException w:name="Medium Grid 3 Accent 5" w:uiPriority="69"/>
+    <w:lsdException w:name="Dark List Accent 5" w:uiPriority="70"/>
+    <w:lsdException w:name="Colorful Shading Accent 5" w:uiPriority="71"/>
+    <w:lsdException w:name="Colorful List Accent 5" w:uiPriority="72"/>
+    <w:lsdException w:name="Colorful Grid Accent 5" w:uiPriority="73"/>
+    <w:lsdException w:name="Light Shading Accent 6" w:uiPriority="60"/>
+    <w:lsdException w:name="Light List Accent 6" w:uiPriority="61"/>
+    <w:lsdException w:name="Light Grid Accent 6" w:uiPriority="62"/>
+    <w:lsdException w:name="Medium Shading 1 Accent 6" w:uiPriority="63"/>
+    <w:lsdException w:name="Medium Shading 2 Accent 6" w:uiPriority="64"/>
+    <w:lsdException w:name="Medium List 1 Accent 6" w:uiPriority="65"/>
+    <w:lsdException w:name="Medium List 2 Accent 6" w:uiPriority="66"/>
+    <w:lsdException w:name="Medium Grid 1 Accent 6" w:uiPriority="67"/>
+    <w:lsdException w:name="Medium Grid 2 Accent 6" w:uiPriority="68"/>
+    <w:lsdException w:name="Medium Grid 3 Accent 6" w:uiPriority="69"/>
+    <w:lsdException w:name="Dark List Accent 6" w:uiPriority="70"/>
+    <w:lsdException w:name="Colorful Shading Accent 6" w:uiPriority="71"/>
+    <w:lsdException w:name="Colorful List Accent 6" w:uiPriority="72"/>
+    <w:lsdException w:name="Colorful Grid Accent 6" w:uiPriority="73"/>
+    <w:lsdException w:name="Subtle Emphasis" w:uiPriority="19" w:qFormat="1"/>
+    <w:lsdException w:name="Intense Emphasis" w:uiPriority="21" w:qFormat="1"/>
+    <w:lsdException w:name="Subtle Reference" w:uiPriority="31" w:qFormat="1"/>
+    <w:lsdException w:name="Intense Reference" w:uiPriority="32" w:qFormat="1"/>
+    <w:lsdException w:name="Book Title" w:uiPriority="33" w:qFormat="1"/>
+    <w:lsdException w:name="Bibliography" w:semiHidden="1" w:uiPriority="37" w:unhideWhenUsed="1"/>
+    <w:lsdException w:name="TOC Heading" w:semiHidden="1" w:uiPriority="39" w:unhideWhenUsed="1" w:qFormat="1"/>
+    <w:lsdException w:name="Plain Table 1" w:uiPriority="41"/>
+    <w:lsdException w:name="Plain Table 2" w:uiPriority="42"/>
+    <w:lsdException w:name="Plain Table 3" w:uiPriority="43"/>
+    <w:lsdException w:name="Plain Table 4" w:uiPriority="44"/>
+    <w:lsdException w:name="Plain Table 5" w:uiPriority="45"/>
+    <w:lsdException w:name="Grid Table Light" w:uiPriority="40"/>
+    <w:lsdException w:name="Grid Table 1 Light" w:uiPriority="46"/>
+    <w:lsdException w:name="Grid Table 2" w:uiPriority="47"/>
+    <w:lsdException w:name="Grid Table 3" w:uiPriority="48"/>
+    <w:lsdException w:name="Grid Table 4" w:uiPriority="49"/>
+    <w:lsdException w:name="Grid Table 5 Dark" w:uiPriority="50"/>
+    <w:lsdException w:name="Grid Table 6 Colorful" w:uiPriority="51"/>
+    <w:lsdException w:name="Grid Table 7 Colorful" w:uiPriority="52"/>
+    <w:lsdException w:name="Grid Table 1 Light Accent 1" w:uiPriority="46"/>
+    <w:lsdException w:name="Grid Table 2 Accent 1" w:uiPriority="47"/>
+    <w:lsdException w:name="Grid Table 3 Accent 1" w:uiPriority="48"/>
+    <w:lsdException w:name="Grid Table 4 Accent 1" w:uiPriority="49"/>
+    <w:lsdException w:name="Grid Table 5 Dark Accent 1" w:uiPriority="50"/>
+    <w:lsdException w:name="Grid Table 6 Colorful Accent 1" w:uiPriority="51"/>
+    <w:lsdException w:name="Grid Table 7 Colorful Accent 1" w:uiPriority="52"/>
+    <w:lsdException w:name="Grid Table 1 Light Accent 2" w:uiPriority="46"/>
+    <w:lsdException w:name="Grid Table 2 Accent 2" w:uiPriority="47"/>
+    <w:lsdException w:name="Grid Table 3 Accent 2" w:uiPriority="48"/>
+    <w:lsdException w:name="Grid Table 4 Accent 2" w:uiPriority="49"/>
+    <w:lsdException w:name="Grid Table 5 Dark Accent 2" w:uiPriority="50"/>
+    <w:lsdException w:name="Grid Table 6 Colorful Accent 2" w:uiPriority="51"/>
+    <w:lsdException w:name="Grid Table 7 Colorful Accent 2" w:uiPriority="52"/>
+    <w:lsdException w:name="Grid Table 1 Light Accent 3" w:uiPriority="46"/>
+    <w:lsdException w:name="Grid Table 2 Accent 3" w:uiPriority="47"/>
+    <w:lsdException w:name="Grid Table 3 Accent 3" w:uiPriority="48"/>
+    <w:lsdException w:name="Grid Table 4 Accent 3" w:uiPriority="49"/>
+    <w:lsdException w:name="Grid Table 5 Dark Accent 3" w:uiPriority="50"/>
+    <w:lsdException w:name="Grid Table 6 Colorful Accent 3" w:uiPriority="51"/>
+    <w:lsdException w:name="Grid Table 7 Colorful Accent 3" w:uiPriority="52"/>
+    <w:lsdException w:name="Grid Table 1 Light Accent 4" w:uiPriority="46"/>
+    <w:lsdException w:name="Grid Table 2 Accent 4" w:uiPriority="47"/>
+    <w:lsdException w:name="Grid Table 3 Accent 4" w:uiPriority="48"/>
+    <w:lsdException w:name="Grid Table 4 Accent 4" w:uiPriority="49"/>
+    <w:lsdException w:name="Grid Table 5 Dark Accent 4" w:uiPriority="50"/>
+    <w:lsdException w:name="Grid Table 6 Colorful Accent 4" w:uiPriority="51"/>
+    <w:lsdException w:name="Grid Table 7 Colorful Accent 4" w:uiPriority="52"/>
+    <w:lsdException w:name="Grid Table 1 Light Accent 5" w:uiPriority="46"/>
+    <w:lsdException w:name="Grid Table 2 Accent 5" w:uiPriority="47"/>
+    <w:lsdException w:name="Grid Table 3 Accent 5" w:uiPriority="48"/>
+    <w:lsdException w:name="Grid Table 4 Accent 5" w:uiPriority="49"/>
+    <w:lsdException w:name="Grid Table 5 Dark Accent 5" w:uiPriority="50"/>
+    <w:lsdException w:name="Grid Table 6 Colorful Accent 5" w:uiPriority="51"/>
+    <w:lsdException w:name="Grid Table 7 Colorful Accent 5" w:uiPriority="52"/>
+    <w:lsdException w:name="Grid Table 1 Light Accent 6" w:uiPriority="46"/>
+    <w:lsdException w:name="Grid Table 2 Accent 6" w:uiPriority="47"/>
+    <w:lsdException w:name="Grid Table 3 Accent 6" w:uiPriority="48"/>
+    <w:lsdException w:name="Grid Table 4 Accent 6" w:uiPriority="49"/>
+    <w:lsdException w:name="Grid Table 5 Dark Accent 6" w:uiPriority="50"/>
+    <w:lsdException w:name="Grid Table 6 Colorful Accent 6" w:uiPriority="51"/>
+    <w:lsdException w:name="Grid Table 7 Colorful Accent 6" w:uiPriority="52"/>
+    <w:lsdException w:name="List Table 1 Light" w:uiPriority="46"/>
+    <w:lsdException w:name="List Table 2" w:uiPriority="47"/>
+    <w:lsdException w:name="List Table 3" w:uiPriority="48"/>
+    <w:lsdException w:name="List Table 4" w:uiPriority="49"/>
+    <w:lsdException w:name="List Table 5 Dark" w:uiPriority="50"/>
+    <w:lsdException w:name="List Table 6 Colorful" w:uiPriority="51"/>
+    <w:lsdException w:name="List Table 7 Colorful" w:uiPriority="52"/>
+    <w:lsdException w:name="List Table 1 Light Accent 1" w:uiPriority="46"/>
+    <w:lsdException w:name="List Table 2 Accent 1" w:uiPriority="47"/>
+    <w:lsdException w:name="List Table 3 Accent 1" w:uiPriority="48"/>
+    <w:lsdException w:name="List Table 4 Accent 1" w:uiPriority="49"/>
+    <w:lsdException w:name="List Table 5 Dark Accent 1" w:uiPriority="50"/>
+    <w:lsdException w:name="List Table 6 Colorful Accent 1" w:uiPriority="51"/>
+    <w:lsdException w:name="List Table 7 Colorful Accent 1" w:uiPriority="52"/>
+    <w:lsdException w:name="List Table 1 Light Accent 2" w:uiPriority="46"/>
+    <w:lsdException w:name="List Table 2 Accent 2" w:uiPriority="47"/>
+    <w:lsdException w:name="List Table 3 Accent 2" w:uiPriority="48"/>
+    <w:lsdException w:name="List Table 4 Accent 2" w:uiPriority="49"/>
+    <w:lsdException w:name="List Table 5 Dark Accent 2" w:uiPriority="50"/>
+    <w:lsdException w:name="List Table 6 Colorful Accent 2" w:uiPriority="51"/>
+    <w:lsdException w:name="List Table 7 Colorful Accent 2" w:uiPriority="52"/>
+    <w:lsdException w:name="List Table 1 Light Accent 3" w:uiPriority="46"/>
+    <w:lsdException w:name="List Table 2 Accent 3" w:uiPriority="47"/>
+    <w:lsdException w:name="List Table 3 Accent 3" w:uiPriority="48"/>
+    <w:lsdException w:name="List Table 4 Accent 3" w:uiPriority="49"/>
+    <w:lsdException w:name="List Table 5 Dark Accent 3" w:uiPriority="50"/>
+    <w:lsdException w:name="List Table 6 Colorful Accent 3" w:uiPriority="51"/>
+    <w:lsdException w:name="List Table 7 Colorful Accent 3" w:uiPriority="52"/>
+    <w:lsdException w:name="List Table 1 Light Accent 4" w:uiPriority="46"/>
+    <w:lsdException w:name="List Table 2 Accent 4" w:uiPriority="47"/>
+    <w:lsdException w:name="List Table 3 Accent 4" w:uiPriority="48"/>
+    <w:lsdException w:name="List Table 4 Accent 4" w:uiPriority="49"/>
+    <w:lsdException w:name="List Table 5 Dark Accent 4" w:uiPriority="50"/>
+    <w:lsdException w:name="List Table 6 Colorful Accent 4" w:uiPriority="51"/>
+    <w:lsdException w:name="List Table 7 Colorful Accent 4" w:uiPriority="52"/>
+    <w:lsdException w:name="List Table 1 Light Accent 5" w:uiPriority="46"/>
+    <w:lsdException w:name="List Table 2 Accent 5" w:uiPriority="47"/>
+    <w:lsdException w:name="List Table 3 Accent 5" w:uiPriority="48"/>
+    <w:lsdException w:name="List Table 4 Accent 5" w:uiPriority="49"/>
+    <w:lsdException w:name="List Table 5 Dark Accent 5" w:uiPriority="50"/>
+    <w:lsdException w:name="List Table 6 Colorful Accent 5" w:uiPriority="51"/>
+    <w:lsdException w:name="List Table 7 Colorful Accent 5" w:uiPriority="52"/>
+    <w:lsdException w:name="List Table 1 Light Accent 6" w:uiPriority="46"/>
+    <w:lsdException w:name="List Table 2 Accent 6" w:uiPriority="47"/>
+    <w:lsdException w:name="List Table 3 Accent 6" w:uiPriority="48"/>
+    <w:lsdException w:name="List Table 4 Accent 6" w:uiPriority="49"/>
+    <w:lsdException w:name="List Table 5 Dark Accent 6" w:uiPriority="50"/>
+    <w:lsdException w:name="List Table 6 Colorful Accent 6" w:uiPriority="51"/>
+    <w:lsdException w:name="List Table 7 Colorful Accent 6" w:uiPriority="52"/>
+    <w:lsdException w:name="Mention" w:semiHidden="1" w:unhideWhenUsed="1"/>
+    <w:lsdException w:name="Smart Hyperlink" w:semiHidden="1" w:unhideWhenUsed="1"/>
+    <w:lsdException w:name="Hashtag" w:semiHidden="1" w:unhideWhenUsed="1"/>
+    <w:lsdException w:name="Unresolved Mention" w:semiHidden="1" w:unhideWhenUsed="1"/>
+    <w:lsdException w:name="Smart Link" w:semiHidden="1" w:unhideWhenUsed="1"/>
+  </w:latentStyles>
+  <w:style w:type="paragraph" w:default="1" w:styleId="Normal">
     <w:name w:val="Normal"/>
+    <w:qFormat/>
     <w:pPr>
-      <w:widowControl w:val="false"/>
-      <w:suppressAutoHyphens w:val="true"/>
-      <w:bidi w:val="0"/>
-      <w:jc w:val="left"/>
+      <w:widowControl w:val="0"/>
+      <w:suppressAutoHyphens/>
     </w:pPr>
     <w:rPr>
-      <w:rFonts w:ascii="Liberation Serif;Times New Roman" w:hAnsi="Liberation Serif;Times New Roman" w:eastAsia="Droid Sans Fallback" w:cs="FreeSans"/>
+      <w:rFonts w:ascii="Liberation Serif;Times New Roma" w:hAnsi="Liberation Serif;Times New Roma"/>
       <w:color w:val="00000A"/>
-      <w:sz w:val="24"/>
-      <w:szCs w:val="24"/>
-      <w:lang w:val="en-US" w:eastAsia="zh-CN" w:bidi="hi-IN"/>
     </w:rPr>
   </w:style>
   <w:style w:type="paragraph" w:styleId="Heading1">
-    <w:name w:val="Heading 1"/>
+    <w:name w:val="heading 1"/>
     <w:basedOn w:val="Heading"/>
+    <w:uiPriority w:val="9"/>
+    <w:qFormat/>
     <w:pPr>
-      <w:spacing w:before="240" w:after="120"/>
       <w:outlineLvl w:val="0"/>
     </w:pPr>
     <w:rPr>
@@ -3142,10 +2896,13 @@
     </w:rPr>
   </w:style>
   <w:style w:type="paragraph" w:styleId="Heading2">
-    <w:name w:val="Heading 2"/>
+    <w:name w:val="heading 2"/>
     <w:basedOn w:val="Heading"/>
+    <w:uiPriority w:val="9"/>
+    <w:unhideWhenUsed/>
+    <w:qFormat/>
     <w:pPr>
-      <w:spacing w:before="200" w:after="120"/>
+      <w:spacing w:before="200"/>
       <w:outlineLvl w:val="1"/>
     </w:pPr>
     <w:rPr>
@@ -3156,103 +2913,123 @@
     </w:rPr>
   </w:style>
   <w:style w:type="paragraph" w:styleId="Heading3">
-    <w:name w:val="Heading 3"/>
+    <w:name w:val="heading 3"/>
     <w:basedOn w:val="Heading"/>
+    <w:uiPriority w:val="9"/>
+    <w:semiHidden/>
+    <w:unhideWhenUsed/>
+    <w:qFormat/>
     <w:pPr>
-      <w:spacing w:before="140" w:after="120"/>
+      <w:spacing w:before="140"/>
       <w:outlineLvl w:val="2"/>
     </w:pPr>
     <w:rPr>
       <w:b/>
       <w:bCs/>
       <w:color w:val="808080"/>
-      <w:sz w:val="28"/>
-      <w:szCs w:val="28"/>
     </w:rPr>
   </w:style>
-  <w:style w:type="character" w:styleId="WW8Num1z0">
+  <w:style w:type="character" w:default="1" w:styleId="DefaultParagraphFont">
+    <w:name w:val="Default Paragraph Font"/>
+    <w:uiPriority w:val="1"/>
+    <w:semiHidden/>
+    <w:unhideWhenUsed/>
+  </w:style>
+  <w:style w:type="table" w:default="1" w:styleId="TableNormal">
+    <w:name w:val="Normal Table"/>
+    <w:uiPriority w:val="99"/>
+    <w:semiHidden/>
+    <w:unhideWhenUsed/>
+    <w:tblPr>
+      <w:tblInd w:w="0" w:type="dxa"/>
+      <w:tblCellMar>
+        <w:top w:w="0" w:type="dxa"/>
+        <w:left w:w="108" w:type="dxa"/>
+        <w:bottom w:w="0" w:type="dxa"/>
+        <w:right w:w="108" w:type="dxa"/>
+      </w:tblCellMar>
+    </w:tblPr>
+  </w:style>
+  <w:style w:type="numbering" w:default="1" w:styleId="NoList">
+    <w:name w:val="No List"/>
+    <w:uiPriority w:val="99"/>
+    <w:semiHidden/>
+    <w:unhideWhenUsed/>
+  </w:style>
+  <w:style w:type="character" w:customStyle="1" w:styleId="WW8Num1z0">
     <w:name w:val="WW8Num1z0"/>
-    <w:rPr/>
   </w:style>
-  <w:style w:type="character" w:styleId="WW8Num1z1">
+  <w:style w:type="character" w:customStyle="1" w:styleId="WW8Num1z1">
     <w:name w:val="WW8Num1z1"/>
-    <w:rPr/>
   </w:style>
-  <w:style w:type="character" w:styleId="WW8Num1z2">
+  <w:style w:type="character" w:customStyle="1" w:styleId="WW8Num1z2">
     <w:name w:val="WW8Num1z2"/>
-    <w:rPr/>
   </w:style>
-  <w:style w:type="character" w:styleId="WW8Num1z3">
+  <w:style w:type="character" w:customStyle="1" w:styleId="WW8Num1z3">
     <w:name w:val="WW8Num1z3"/>
-    <w:rPr/>
   </w:style>
-  <w:style w:type="character" w:styleId="WW8Num1z4">
+  <w:style w:type="character" w:customStyle="1" w:styleId="WW8Num1z4">
     <w:name w:val="WW8Num1z4"/>
-    <w:rPr/>
   </w:style>
-  <w:style w:type="character" w:styleId="WW8Num1z5">
+  <w:style w:type="character" w:customStyle="1" w:styleId="WW8Num1z5">
     <w:name w:val="WW8Num1z5"/>
-    <w:rPr/>
   </w:style>
-  <w:style w:type="character" w:styleId="WW8Num1z6">
+  <w:style w:type="character" w:customStyle="1" w:styleId="WW8Num1z6">
     <w:name w:val="WW8Num1z6"/>
-    <w:rPr/>
   </w:style>
-  <w:style w:type="character" w:styleId="WW8Num1z7">
+  <w:style w:type="character" w:customStyle="1" w:styleId="WW8Num1z7">
     <w:name w:val="WW8Num1z7"/>
-    <w:rPr/>
   </w:style>
-  <w:style w:type="character" w:styleId="WW8Num1z8">
+  <w:style w:type="character" w:customStyle="1" w:styleId="WW8Num1z8">
     <w:name w:val="WW8Num1z8"/>
-    <w:rPr/>
   </w:style>
-  <w:style w:type="character" w:styleId="WW8Num2z0">
+  <w:style w:type="character" w:customStyle="1" w:styleId="WW8Num2z0">
     <w:name w:val="WW8Num2z0"/>
     <w:rPr>
       <w:rFonts w:ascii="Symbol" w:hAnsi="Symbol" w:cs="OpenSymbol;Arial Unicode MS"/>
     </w:rPr>
   </w:style>
-  <w:style w:type="character" w:styleId="WW8Num2z1">
+  <w:style w:type="character" w:customStyle="1" w:styleId="WW8Num2z1">
     <w:name w:val="WW8Num2z1"/>
     <w:rPr>
       <w:rFonts w:ascii="OpenSymbol;Arial Unicode MS" w:hAnsi="OpenSymbol;Arial Unicode MS" w:cs="OpenSymbol;Arial Unicode MS"/>
     </w:rPr>
   </w:style>
-  <w:style w:type="character" w:styleId="Bullets">
+  <w:style w:type="character" w:customStyle="1" w:styleId="Bullets">
     <w:name w:val="Bullets"/>
     <w:rPr>
-      <w:rFonts w:ascii="OpenSymbol;Arial Unicode MS" w:hAnsi="OpenSymbol;Arial Unicode MS" w:eastAsia="OpenSymbol;Arial Unicode MS" w:cs="OpenSymbol;Arial Unicode MS"/>
+      <w:rFonts w:ascii="OpenSymbol;Arial Unicode MS" w:eastAsia="OpenSymbol;Arial Unicode MS" w:hAnsi="OpenSymbol;Arial Unicode MS" w:cs="OpenSymbol;Arial Unicode MS"/>
     </w:rPr>
   </w:style>
-  <w:style w:type="character" w:styleId="InternetLink">
+  <w:style w:type="character" w:customStyle="1" w:styleId="InternetLink">
     <w:name w:val="Internet Link"/>
     <w:rPr>
       <w:color w:val="000080"/>
       <w:u w:val="single"/>
-      <w:lang w:val="zxx" w:eastAsia="zxx" w:bidi="zxx"/>
+      <w:lang/>
     </w:rPr>
   </w:style>
-  <w:style w:type="character" w:styleId="VisitedInternetLink">
+  <w:style w:type="character" w:customStyle="1" w:styleId="VisitedInternetLink">
     <w:name w:val="Visited Internet Link"/>
     <w:rPr>
       <w:color w:val="800000"/>
       <w:u w:val="single"/>
-      <w:lang w:val="zxx" w:eastAsia="zxx" w:bidi="zxx"/>
+      <w:lang/>
     </w:rPr>
   </w:style>
-  <w:style w:type="character" w:styleId="ListLabel1">
+  <w:style w:type="character" w:customStyle="1" w:styleId="ListLabel1">
     <w:name w:val="ListLabel 1"/>
     <w:rPr>
       <w:rFonts w:cs="Symbol"/>
     </w:rPr>
   </w:style>
-  <w:style w:type="character" w:styleId="ListLabel2">
+  <w:style w:type="character" w:customStyle="1" w:styleId="ListLabel2">
     <w:name w:val="ListLabel 2"/>
     <w:rPr>
       <w:rFonts w:cs="OpenSymbol"/>
     </w:rPr>
   </w:style>
-  <w:style w:type="paragraph" w:styleId="Heading">
+  <w:style w:type="paragraph" w:customStyle="1" w:styleId="Heading">
     <w:name w:val="Heading"/>
     <w:basedOn w:val="Normal"/>
     <w:next w:val="TextBody"/>
@@ -3261,64 +3038,54 @@
       <w:spacing w:before="240" w:after="120"/>
     </w:pPr>
     <w:rPr>
-      <w:rFonts w:ascii="Liberation Sans;Arial" w:hAnsi="Liberation Sans;Arial" w:eastAsia="Droid Sans Fallback" w:cs="FreeSans"/>
+      <w:rFonts w:ascii="Liberation Sans;Arial" w:hAnsi="Liberation Sans;Arial"/>
       <w:sz w:val="28"/>
       <w:szCs w:val="28"/>
     </w:rPr>
   </w:style>
-  <w:style w:type="paragraph" w:styleId="TextBody">
+  <w:style w:type="paragraph" w:customStyle="1" w:styleId="TextBody">
     <w:name w:val="Text Body"/>
     <w:basedOn w:val="Normal"/>
     <w:pPr>
-      <w:spacing w:lineRule="auto" w:line="288" w:before="0" w:after="140"/>
+      <w:spacing w:after="140" w:line="288" w:lineRule="auto"/>
     </w:pPr>
-    <w:rPr/>
   </w:style>
   <w:style w:type="paragraph" w:styleId="List">
     <w:name w:val="List"/>
     <w:basedOn w:val="TextBody"/>
-    <w:pPr/>
-    <w:rPr>
-      <w:rFonts w:cs="FreeSans"/>
-    </w:rPr>
   </w:style>
   <w:style w:type="paragraph" w:styleId="Caption">
-    <w:name w:val="Caption"/>
+    <w:name w:val="caption"/>
     <w:basedOn w:val="Normal"/>
     <w:pPr>
       <w:suppressLineNumbers/>
       <w:spacing w:before="120" w:after="120"/>
     </w:pPr>
     <w:rPr>
-      <w:rFonts w:cs="FreeSans"/>
       <w:i/>
       <w:iCs/>
-      <w:sz w:val="24"/>
-      <w:szCs w:val="24"/>
     </w:rPr>
   </w:style>
-  <w:style w:type="paragraph" w:styleId="Index">
+  <w:style w:type="paragraph" w:customStyle="1" w:styleId="Index">
     <w:name w:val="Index"/>
     <w:basedOn w:val="Normal"/>
     <w:pPr>
       <w:suppressLineNumbers/>
     </w:pPr>
-    <w:rPr>
-      <w:rFonts w:cs="FreeSans"/>
-    </w:rPr>
   </w:style>
-  <w:style w:type="paragraph" w:styleId="Quotations">
+  <w:style w:type="paragraph" w:customStyle="1" w:styleId="Quotations">
     <w:name w:val="Quotations"/>
     <w:basedOn w:val="Normal"/>
     <w:pPr>
-      <w:spacing w:before="0" w:after="283"/>
-      <w:ind w:left="567" w:right="567" w:hanging="0"/>
+      <w:spacing w:after="283"/>
+      <w:ind w:left="567" w:right="567"/>
     </w:pPr>
-    <w:rPr/>
   </w:style>
   <w:style w:type="paragraph" w:styleId="Title">
     <w:name w:val="Title"/>
     <w:basedOn w:val="Heading"/>
+    <w:uiPriority w:val="10"/>
+    <w:qFormat/>
     <w:pPr>
       <w:jc w:val="center"/>
     </w:pPr>
@@ -3332,8 +3099,10 @@
   <w:style w:type="paragraph" w:styleId="Subtitle">
     <w:name w:val="Subtitle"/>
     <w:basedOn w:val="Heading"/>
+    <w:uiPriority w:val="11"/>
+    <w:qFormat/>
     <w:pPr>
-      <w:spacing w:before="60" w:after="120"/>
+      <w:spacing w:before="60"/>
       <w:jc w:val="center"/>
     </w:pPr>
     <w:rPr>
@@ -3341,19 +3110,17 @@
       <w:szCs w:val="36"/>
     </w:rPr>
   </w:style>
-  <w:style w:type="paragraph" w:styleId="TableContents">
+  <w:style w:type="paragraph" w:customStyle="1" w:styleId="TableContents">
     <w:name w:val="Table Contents"/>
     <w:basedOn w:val="Normal"/>
     <w:pPr>
       <w:suppressLineNumbers/>
     </w:pPr>
-    <w:rPr/>
   </w:style>
-  <w:style w:type="paragraph" w:styleId="TableHeading">
+  <w:style w:type="paragraph" w:customStyle="1" w:styleId="TableHeading">
     <w:name w:val="Table Heading"/>
     <w:basedOn w:val="TableContents"/>
     <w:pPr>
-      <w:suppressLineNumbers/>
       <w:jc w:val="center"/>
     </w:pPr>
     <w:rPr>
@@ -3361,24 +3128,89 @@
       <w:bCs/>
     </w:rPr>
   </w:style>
-  <w:style w:type="numbering" w:styleId="WW8Num1">
+  <w:style w:type="numbering" w:customStyle="1" w:styleId="WW8Num1">
     <w:name w:val="WW8Num1"/>
   </w:style>
-  <w:style w:type="numbering" w:styleId="WW8Num2">
+  <w:style w:type="numbering" w:customStyle="1" w:styleId="WW8Num2">
     <w:name w:val="WW8Num2"/>
+  </w:style>
+  <w:style w:type="paragraph" w:styleId="Header">
+    <w:name w:val="header"/>
+    <w:basedOn w:val="Normal"/>
+    <w:link w:val="HeaderChar"/>
+    <w:uiPriority w:val="99"/>
+    <w:unhideWhenUsed/>
+    <w:rsid w:val="005C7FF6"/>
+    <w:pPr>
+      <w:tabs>
+        <w:tab w:val="center" w:pos="4680"/>
+        <w:tab w:val="right" w:pos="9360"/>
+      </w:tabs>
+    </w:pPr>
+    <w:rPr>
+      <w:rFonts w:cs="Mangal"/>
+      <w:szCs w:val="21"/>
+    </w:rPr>
+  </w:style>
+  <w:style w:type="character" w:customStyle="1" w:styleId="HeaderChar">
+    <w:name w:val="Header Char"/>
+    <w:basedOn w:val="DefaultParagraphFont"/>
+    <w:link w:val="Header"/>
+    <w:uiPriority w:val="99"/>
+    <w:rsid w:val="005C7FF6"/>
+    <w:rPr>
+      <w:rFonts w:ascii="Liberation Serif;Times New Roma" w:hAnsi="Liberation Serif;Times New Roma" w:cs="Mangal"/>
+      <w:color w:val="00000A"/>
+      <w:szCs w:val="21"/>
+    </w:rPr>
+  </w:style>
+  <w:style w:type="paragraph" w:styleId="Footer">
+    <w:name w:val="footer"/>
+    <w:basedOn w:val="Normal"/>
+    <w:link w:val="FooterChar"/>
+    <w:uiPriority w:val="99"/>
+    <w:unhideWhenUsed/>
+    <w:rsid w:val="005C7FF6"/>
+    <w:pPr>
+      <w:tabs>
+        <w:tab w:val="center" w:pos="4680"/>
+        <w:tab w:val="right" w:pos="9360"/>
+      </w:tabs>
+    </w:pPr>
+    <w:rPr>
+      <w:rFonts w:cs="Mangal"/>
+      <w:szCs w:val="21"/>
+    </w:rPr>
+  </w:style>
+  <w:style w:type="character" w:customStyle="1" w:styleId="FooterChar">
+    <w:name w:val="Footer Char"/>
+    <w:basedOn w:val="DefaultParagraphFont"/>
+    <w:link w:val="Footer"/>
+    <w:uiPriority w:val="99"/>
+    <w:rsid w:val="005C7FF6"/>
+    <w:rPr>
+      <w:rFonts w:ascii="Liberation Serif;Times New Roma" w:hAnsi="Liberation Serif;Times New Roma" w:cs="Mangal"/>
+      <w:color w:val="00000A"/>
+      <w:szCs w:val="21"/>
+    </w:rPr>
   </w:style>
 </w:styles>
 </file>
 
 <file path=word/charts/chart1.xml><?xml version="1.0" encoding="utf-8"?>
-<c:chartSpace xmlns:c="http://schemas.openxmlformats.org/drawingml/2006/chart" xmlns:a="http://schemas.openxmlformats.org/drawingml/2006/main" xmlns:r="http://schemas.openxmlformats.org/officeDocument/2006/relationships">
+<c:chartSpace xmlns:c="http://schemas.openxmlformats.org/drawingml/2006/chart" xmlns:a="http://schemas.openxmlformats.org/drawingml/2006/main" xmlns:r="http://schemas.openxmlformats.org/officeDocument/2006/relationships" xmlns:c16r2="http://schemas.microsoft.com/office/drawing/2015/06/chart">
+  <c:date1904 val="1"/>
   <c:lang val="en-US"/>
+  <c:roundedCorners val="1"/>
+  <c:style val="2"/>
   <c:chart>
+    <c:autoTitleDeleted val="1"/>
     <c:plotArea>
       <c:layout/>
       <c:barChart>
         <c:barDir val="col"/>
         <c:grouping val="clustered"/>
+        <c:varyColors val="1"/>
         <c:ser>
           <c:idx val="0"/>
           <c:order val="0"/>
@@ -3401,6 +3233,7 @@
               <a:noFill/>
             </a:ln>
           </c:spPr>
+          <c:invertIfNegative val="1"/>
           <c:cat>
             <c:strRef>
               <c:f>categories</c:f>
@@ -3442,6 +3275,23 @@
               </c:numCache>
             </c:numRef>
           </c:val>
+          <c:extLst>
+            <c:ext xmlns:c14="http://schemas.microsoft.com/office/drawing/2007/8/2/chart" uri="{6F2FDCE9-48DA-4B69-8628-5D25D57E5C99}">
+              <c14:invertSolidFillFmt>
+                <c14:spPr xmlns:c14="http://schemas.microsoft.com/office/drawing/2007/8/2/chart">
+                  <a:solidFill>
+                    <a:srgbClr val="FFFFFF"/>
+                  </a:solidFill>
+                  <a:ln>
+                    <a:noFill/>
+                  </a:ln>
+                </c14:spPr>
+              </c14:invertSolidFillFmt>
+            </c:ext>
+            <c:ext xmlns:c16="http://schemas.microsoft.com/office/drawing/2014/chart" uri="{C3380CC4-5D6E-409C-BE32-E72D297353CC}">
+              <c16:uniqueId val="{00000000-AAB5-9047-A08D-922E1B02015F}"/>
+            </c:ext>
+          </c:extLst>
         </c:ser>
         <c:ser>
           <c:idx val="1"/>
@@ -3459,12 +3309,13 @@
           </c:tx>
           <c:spPr>
             <a:solidFill>
-              <a:srgbClr val="ff420e"/>
+              <a:srgbClr val="FF420E"/>
             </a:solidFill>
             <a:ln>
               <a:noFill/>
             </a:ln>
           </c:spPr>
+          <c:invertIfNegative val="1"/>
           <c:cat>
             <c:strRef>
               <c:f>categories</c:f>
@@ -3495,7 +3346,7 @@
                   <c:v>3.2</c:v>
                 </c:pt>
                 <c:pt idx="1">
-                  <c:v>8.8</c:v>
+                  <c:v>8.8000000000000007</c:v>
                 </c:pt>
                 <c:pt idx="2">
                   <c:v>1.5</c:v>
@@ -3506,6 +3357,23 @@
               </c:numCache>
             </c:numRef>
           </c:val>
+          <c:extLst>
+            <c:ext xmlns:c14="http://schemas.microsoft.com/office/drawing/2007/8/2/chart" uri="{6F2FDCE9-48DA-4B69-8628-5D25D57E5C99}">
+              <c14:invertSolidFillFmt>
+                <c14:spPr xmlns:c14="http://schemas.microsoft.com/office/drawing/2007/8/2/chart">
+                  <a:solidFill>
+                    <a:srgbClr val="FFFFFF"/>
+                  </a:solidFill>
+                  <a:ln>
+                    <a:noFill/>
+                  </a:ln>
+                </c14:spPr>
+              </c14:invertSolidFillFmt>
+            </c:ext>
+            <c:ext xmlns:c16="http://schemas.microsoft.com/office/drawing/2014/chart" uri="{C3380CC4-5D6E-409C-BE32-E72D297353CC}">
+              <c16:uniqueId val="{00000001-AAB5-9047-A08D-922E1B02015F}"/>
+            </c:ext>
+          </c:extLst>
         </c:ser>
         <c:ser>
           <c:idx val="2"/>
@@ -3523,12 +3391,13 @@
           </c:tx>
           <c:spPr>
             <a:solidFill>
-              <a:srgbClr val="ffd320"/>
+              <a:srgbClr val="FFD320"/>
             </a:solidFill>
             <a:ln>
               <a:noFill/>
             </a:ln>
           </c:spPr>
+          <c:invertIfNegative val="1"/>
           <c:cat>
             <c:strRef>
               <c:f>categories</c:f>
@@ -3570,7 +3439,32 @@
               </c:numCache>
             </c:numRef>
           </c:val>
+          <c:extLst>
+            <c:ext xmlns:c14="http://schemas.microsoft.com/office/drawing/2007/8/2/chart" uri="{6F2FDCE9-48DA-4B69-8628-5D25D57E5C99}">
+              <c14:invertSolidFillFmt>
+                <c14:spPr xmlns:c14="http://schemas.microsoft.com/office/drawing/2007/8/2/chart">
+                  <a:solidFill>
+                    <a:srgbClr val="FFFFFF"/>
+                  </a:solidFill>
+                  <a:ln>
+                    <a:noFill/>
+                  </a:ln>
+                </c14:spPr>
+              </c14:invertSolidFillFmt>
+            </c:ext>
+            <c:ext xmlns:c16="http://schemas.microsoft.com/office/drawing/2014/chart" uri="{C3380CC4-5D6E-409C-BE32-E72D297353CC}">
+              <c16:uniqueId val="{00000002-AAB5-9047-A08D-922E1B02015F}"/>
+            </c:ext>
+          </c:extLst>
         </c:ser>
+        <c:dLbls>
+          <c:showLegendKey val="0"/>
+          <c:showVal val="0"/>
+          <c:showCatName val="0"/>
+          <c:showSerName val="0"/>
+          <c:showPercent val="0"/>
+          <c:showBubbleSize val="0"/>
+        </c:dLbls>
         <c:gapWidth val="100"/>
         <c:axId val="92456970"/>
         <c:axId val="91117211"/>
@@ -3582,13 +3476,14 @@
         </c:scaling>
         <c:delete val="0"/>
         <c:axPos val="b"/>
+        <c:numFmt formatCode="General" sourceLinked="0"/>
         <c:majorTickMark val="out"/>
         <c:minorTickMark val="none"/>
         <c:tickLblPos val="nextTo"/>
         <c:spPr>
           <a:ln>
             <a:solidFill>
-              <a:srgbClr val="b3b3b3"/>
+              <a:srgbClr val="B3B3B3"/>
             </a:solidFill>
           </a:ln>
         </c:spPr>
@@ -3597,6 +3492,7 @@
         <c:auto val="1"/>
         <c:lblAlgn val="ctr"/>
         <c:lblOffset val="100"/>
+        <c:noMultiLvlLbl val="1"/>
       </c:catAx>
       <c:valAx>
         <c:axId val="91117211"/>
@@ -3609,29 +3505,31 @@
           <c:spPr>
             <a:ln>
               <a:solidFill>
-                <a:srgbClr val="b3b3b3"/>
+                <a:srgbClr val="B3B3B3"/>
               </a:solidFill>
             </a:ln>
           </c:spPr>
         </c:majorGridlines>
+        <c:numFmt formatCode="General" sourceLinked="1"/>
         <c:majorTickMark val="out"/>
         <c:minorTickMark val="none"/>
         <c:tickLblPos val="nextTo"/>
         <c:spPr>
           <a:ln>
             <a:solidFill>
-              <a:srgbClr val="b3b3b3"/>
+              <a:srgbClr val="B3B3B3"/>
             </a:solidFill>
           </a:ln>
         </c:spPr>
         <c:crossAx val="92456970"/>
         <c:crossesAt val="0"/>
+        <c:crossBetween val="between"/>
       </c:valAx>
       <c:spPr>
         <a:noFill/>
         <a:ln>
           <a:solidFill>
-            <a:srgbClr val="b3b3b3"/>
+            <a:srgbClr val="B3B3B3"/>
           </a:solidFill>
         </a:ln>
       </c:spPr>
@@ -3647,6 +3545,8 @@
       </c:spPr>
     </c:legend>
     <c:plotVisOnly val="1"/>
+    <c:dispBlanksAs val="zero"/>
+    <c:showDLblsOverMax val="1"/>
   </c:chart>
   <c:spPr>
     <a:noFill/>
@@ -3655,4 +3555,305 @@
     </a:ln>
   </c:spPr>
 </c:chartSpace>
+</file>
+
+<file path=word/theme/theme1.xml><?xml version="1.0" encoding="utf-8"?>
+<a:theme xmlns:a="http://schemas.openxmlformats.org/drawingml/2006/main" name="Office Theme">
+  <a:themeElements>
+    <a:clrScheme name="Office">
+      <a:dk1>
+        <a:sysClr val="windowText" lastClr="000000"/>
+      </a:dk1>
+      <a:lt1>
+        <a:sysClr val="window" lastClr="FFFFFF"/>
+      </a:lt1>
+      <a:dk2>
+        <a:srgbClr val="0E2841"/>
+      </a:dk2>
+      <a:lt2>
+        <a:srgbClr val="E8E8E8"/>
+      </a:lt2>
+      <a:accent1>
+        <a:srgbClr val="156082"/>
+      </a:accent1>
+      <a:accent2>
+        <a:srgbClr val="E97132"/>
+      </a:accent2>
+      <a:accent3>
+        <a:srgbClr val="196B24"/>
+      </a:accent3>
+      <a:accent4>
+        <a:srgbClr val="0F9ED5"/>
+      </a:accent4>
+      <a:accent5>
+        <a:srgbClr val="A02B93"/>
+      </a:accent5>
+      <a:accent6>
+        <a:srgbClr val="4EA72E"/>
+      </a:accent6>
+      <a:hlink>
+        <a:srgbClr val="467886"/>
+      </a:hlink>
+      <a:folHlink>
+        <a:srgbClr val="96607D"/>
+      </a:folHlink>
+    </a:clrScheme>
+    <a:fontScheme name="Office">
+      <a:majorFont>
+        <a:latin typeface="Aptos Display" panose="02110004020202020204"/>
+        <a:ea typeface=""/>
+        <a:cs typeface=""/>
+        <a:font script="Jpan" typeface="游ゴシック Light"/>
+        <a:font script="Hang" typeface="맑은 고딕"/>
+        <a:font script="Hans" typeface="等线 Light"/>
+        <a:font script="Hant" typeface="新細明體"/>
+        <a:font script="Arab" typeface="Times New Roman"/>
+        <a:font script="Hebr" typeface="Times New Roman"/>
+        <a:font script="Thai" typeface="Angsana New"/>
+        <a:font script="Ethi" typeface="Nyala"/>
+        <a:font script="Beng" typeface="Vrinda"/>
+        <a:font script="Gujr" typeface="Shruti"/>
+        <a:font script="Khmr" typeface="MoolBoran"/>
+        <a:font script="Knda" typeface="Tunga"/>
+        <a:font script="Guru" typeface="Raavi"/>
+        <a:font script="Cans" typeface="Euphemia"/>
+        <a:font script="Cher" typeface="Plantagenet Cherokee"/>
+        <a:font script="Yiii" typeface="Microsoft Yi Baiti"/>
+        <a:font script="Tibt" typeface="Microsoft Himalaya"/>
+        <a:font script="Thaa" typeface="MV Boli"/>
+        <a:font script="Deva" typeface="Mangal"/>
+        <a:font script="Telu" typeface="Gautami"/>
+        <a:font script="Taml" typeface="Latha"/>
+        <a:font script="Syrc" typeface="Estrangelo Edessa"/>
+        <a:font script="Orya" typeface="Kalinga"/>
+        <a:font script="Mlym" typeface="Kartika"/>
+        <a:font script="Laoo" typeface="DokChampa"/>
+        <a:font script="Sinh" typeface="Iskoola Pota"/>
+        <a:font script="Mong" typeface="Mongolian Baiti"/>
+        <a:font script="Viet" typeface="Times New Roman"/>
+        <a:font script="Uigh" typeface="Microsoft Uighur"/>
+        <a:font script="Geor" typeface="Sylfaen"/>
+        <a:font script="Armn" typeface="Arial"/>
+        <a:font script="Bugi" typeface="Leelawadee UI"/>
+        <a:font script="Bopo" typeface="Microsoft JhengHei"/>
+        <a:font script="Java" typeface="Javanese Text"/>
+        <a:font script="Lisu" typeface="Segoe UI"/>
+        <a:font script="Mymr" typeface="Myanmar Text"/>
+        <a:font script="Nkoo" typeface="Ebrima"/>
+        <a:font script="Olck" typeface="Nirmala UI"/>
+        <a:font script="Osma" typeface="Ebrima"/>
+        <a:font script="Phag" typeface="Phagspa"/>
+        <a:font script="Syrn" typeface="Estrangelo Edessa"/>
+        <a:font script="Syrj" typeface="Estrangelo Edessa"/>
+        <a:font script="Syre" typeface="Estrangelo Edessa"/>
+        <a:font script="Sora" typeface="Nirmala UI"/>
+        <a:font script="Tale" typeface="Microsoft Tai Le"/>
+        <a:font script="Talu" typeface="Microsoft New Tai Lue"/>
+        <a:font script="Tfng" typeface="Ebrima"/>
+      </a:majorFont>
+      <a:minorFont>
+        <a:latin typeface="Aptos" panose="02110004020202020204"/>
+        <a:ea typeface=""/>
+        <a:cs typeface=""/>
+        <a:font script="Jpan" typeface="游明朝"/>
+        <a:font script="Hang" typeface="맑은 고딕"/>
+        <a:font script="Hans" typeface="等线"/>
+        <a:font script="Hant" typeface="新細明體"/>
+        <a:font script="Arab" typeface="Arial"/>
+        <a:font script="Hebr" typeface="Arial"/>
+        <a:font script="Thai" typeface="Cordia New"/>
+        <a:font script="Ethi" typeface="Nyala"/>
+        <a:font script="Beng" typeface="Vrinda"/>
+        <a:font script="Gujr" typeface="Shruti"/>
+        <a:font script="Khmr" typeface="DaunPenh"/>
+        <a:font script="Knda" typeface="Tunga"/>
+        <a:font script="Guru" typeface="Raavi"/>
+        <a:font script="Cans" typeface="Euphemia"/>
+        <a:font script="Cher" typeface="Plantagenet Cherokee"/>
+        <a:font script="Yiii" typeface="Microsoft Yi Baiti"/>
+        <a:font script="Tibt" typeface="Microsoft Himalaya"/>
+        <a:font script="Thaa" typeface="MV Boli"/>
+        <a:font script="Deva" typeface="Mangal"/>
+        <a:font script="Telu" typeface="Gautami"/>
+        <a:font script="Taml" typeface="Latha"/>
+        <a:font script="Syrc" typeface="Estrangelo Edessa"/>
+        <a:font script="Orya" typeface="Kalinga"/>
+        <a:font script="Mlym" typeface="Kartika"/>
+        <a:font script="Laoo" typeface="DokChampa"/>
+        <a:font script="Sinh" typeface="Iskoola Pota"/>
+        <a:font script="Mong" typeface="Mongolian Baiti"/>
+        <a:font script="Viet" typeface="Arial"/>
+        <a:font script="Uigh" typeface="Microsoft Uighur"/>
+        <a:font script="Geor" typeface="Sylfaen"/>
+        <a:font script="Armn" typeface="Arial"/>
+        <a:font script="Bugi" typeface="Leelawadee UI"/>
+        <a:font script="Bopo" typeface="Microsoft JhengHei"/>
+        <a:font script="Java" typeface="Javanese Text"/>
+        <a:font script="Lisu" typeface="Segoe UI"/>
+        <a:font script="Mymr" typeface="Myanmar Text"/>
+        <a:font script="Nkoo" typeface="Ebrima"/>
+        <a:font script="Olck" typeface="Nirmala UI"/>
+        <a:font script="Osma" typeface="Ebrima"/>
+        <a:font script="Phag" typeface="Phagspa"/>
+        <a:font script="Syrn" typeface="Estrangelo Edessa"/>
+        <a:font script="Syrj" typeface="Estrangelo Edessa"/>
+        <a:font script="Syre" typeface="Estrangelo Edessa"/>
+        <a:font script="Sora" typeface="Nirmala UI"/>
+        <a:font script="Tale" typeface="Microsoft Tai Le"/>
+        <a:font script="Talu" typeface="Microsoft New Tai Lue"/>
+        <a:font script="Tfng" typeface="Ebrima"/>
+      </a:minorFont>
+    </a:fontScheme>
+    <a:fmtScheme name="Office">
+      <a:fillStyleLst>
+        <a:solidFill>
+          <a:schemeClr val="phClr"/>
+        </a:solidFill>
+        <a:gradFill rotWithShape="1">
+          <a:gsLst>
+            <a:gs pos="0">
+              <a:schemeClr val="phClr">
+                <a:lumMod val="110000"/>
+                <a:satMod val="105000"/>
+                <a:tint val="67000"/>
+              </a:schemeClr>
+            </a:gs>
+            <a:gs pos="50000">
+              <a:schemeClr val="phClr">
+                <a:lumMod val="105000"/>
+                <a:satMod val="103000"/>
+                <a:tint val="73000"/>
+              </a:schemeClr>
+            </a:gs>
+            <a:gs pos="100000">
+              <a:schemeClr val="phClr">
+                <a:lumMod val="105000"/>
+                <a:satMod val="109000"/>
+                <a:tint val="81000"/>
+              </a:schemeClr>
+            </a:gs>
+          </a:gsLst>
+          <a:lin ang="5400000" scaled="0"/>
+        </a:gradFill>
+        <a:gradFill rotWithShape="1">
+          <a:gsLst>
+            <a:gs pos="0">
+              <a:schemeClr val="phClr">
+                <a:satMod val="103000"/>
+                <a:lumMod val="102000"/>
+                <a:tint val="94000"/>
+              </a:schemeClr>
+            </a:gs>
+            <a:gs pos="50000">
+              <a:schemeClr val="phClr">
+                <a:satMod val="110000"/>
+                <a:lumMod val="100000"/>
+                <a:shade val="100000"/>
+              </a:schemeClr>
+            </a:gs>
+            <a:gs pos="100000">
+              <a:schemeClr val="phClr">
+                <a:lumMod val="99000"/>
+                <a:satMod val="120000"/>
+                <a:shade val="78000"/>
+              </a:schemeClr>
+            </a:gs>
+          </a:gsLst>
+          <a:lin ang="5400000" scaled="0"/>
+        </a:gradFill>
+      </a:fillStyleLst>
+      <a:lnStyleLst>
+        <a:ln w="6350" cap="flat" cmpd="sng" algn="ctr">
+          <a:solidFill>
+            <a:schemeClr val="phClr"/>
+          </a:solidFill>
+          <a:prstDash val="solid"/>
+          <a:miter lim="800000"/>
+        </a:ln>
+        <a:ln w="12700" cap="flat" cmpd="sng" algn="ctr">
+          <a:solidFill>
+            <a:schemeClr val="phClr"/>
+          </a:solidFill>
+          <a:prstDash val="solid"/>
+          <a:miter lim="800000"/>
+        </a:ln>
+        <a:ln w="19050" cap="flat" cmpd="sng" algn="ctr">
+          <a:solidFill>
+            <a:schemeClr val="phClr"/>
+          </a:solidFill>
+          <a:prstDash val="solid"/>
+          <a:miter lim="800000"/>
+        </a:ln>
+      </a:lnStyleLst>
+      <a:effectStyleLst>
+        <a:effectStyle>
+          <a:effectLst/>
+        </a:effectStyle>
+        <a:effectStyle>
+          <a:effectLst/>
+        </a:effectStyle>
+        <a:effectStyle>
+          <a:effectLst>
+            <a:outerShdw blurRad="57150" dist="19050" dir="5400000" algn="ctr" rotWithShape="0">
+              <a:srgbClr val="000000">
+                <a:alpha val="63000"/>
+              </a:srgbClr>
+            </a:outerShdw>
+          </a:effectLst>
+        </a:effectStyle>
+      </a:effectStyleLst>
+      <a:bgFillStyleLst>
+        <a:solidFill>
+          <a:schemeClr val="phClr"/>
+        </a:solidFill>
+        <a:solidFill>
+          <a:schemeClr val="phClr">
+            <a:tint val="95000"/>
+            <a:satMod val="170000"/>
+          </a:schemeClr>
+        </a:solidFill>
+        <a:gradFill rotWithShape="1">
+          <a:gsLst>
+            <a:gs pos="0">
+              <a:schemeClr val="phClr">
+                <a:tint val="93000"/>
+                <a:satMod val="150000"/>
+                <a:shade val="98000"/>
+                <a:lumMod val="102000"/>
+              </a:schemeClr>
+            </a:gs>
+            <a:gs pos="50000">
+              <a:schemeClr val="phClr">
+                <a:tint val="98000"/>
+                <a:satMod val="130000"/>
+                <a:shade val="90000"/>
+                <a:lumMod val="103000"/>
+              </a:schemeClr>
+            </a:gs>
+            <a:gs pos="100000">
+              <a:schemeClr val="phClr">
+                <a:shade val="63000"/>
+                <a:satMod val="120000"/>
+              </a:schemeClr>
+            </a:gs>
+          </a:gsLst>
+          <a:lin ang="5400000" scaled="0"/>
+        </a:gradFill>
+      </a:bgFillStyleLst>
+    </a:fmtScheme>
+  </a:themeElements>
+  <a:objectDefaults/>
+  <a:extraClrSchemeLst/>
+  <a:extLst>
+    <a:ext uri="{05A4C25C-085E-4340-85A3-A5531E510DB2}">
+      <thm15:themeFamily xmlns:thm15="http://schemas.microsoft.com/office/thememl/2012/main" name="Office Theme" id="{2E142A2C-CD16-42D6-873A-C26D2A0506FA}" vid="{1BDDFF52-6CD6-40A5-AB3C-68EB2F1E4D0A}"/>
+    </a:ext>
+  </a:extLst>
+</a:theme>
+</file>
+
+<file path=docMetadata/LabelInfo.xml><?xml version="1.0" encoding="utf-8"?>
+<clbl:labelList xmlns:clbl="http://schemas.microsoft.com/office/2020/mipLabelMetadata">
+  <clbl:label id="{f42aa342-8706-4288-bd11-ebb85995028c}" enabled="1" method="Standard" siteId="{72f988bf-86f1-41af-91ab-2d7cd011db47}" contentBits="0" removed="0"/>
+</clbl:labelList>
 </file>
</xml_diff>